<commit_message>
relatorio, parte 2 (nao testada) e enunciado adicionados
</commit_message>
<xml_diff>
--- a/part1/relatorio_p1.docx
+++ b/part1/relatorio_p1.docx
@@ -159,6 +159,7 @@
         <w:ind w:left="3960" w:right="567"/>
         <w:rPr>
           <w:rFonts w:ascii="Times New Roman" w:eastAsia="Times New Roman" w:hAnsi="Times New Roman" w:cs="Times New Roman"/>
+          <w:b/>
           <w:sz w:val="36"/>
           <w:szCs w:val="36"/>
         </w:rPr>
@@ -166,6 +167,7 @@
       <w:r>
         <w:rPr>
           <w:rFonts w:ascii="Times New Roman" w:eastAsia="Times New Roman" w:hAnsi="Times New Roman" w:cs="Times New Roman"/>
+          <w:b/>
           <w:sz w:val="36"/>
           <w:szCs w:val="36"/>
         </w:rPr>
@@ -174,6 +176,7 @@
       <w:r>
         <w:rPr>
           <w:rFonts w:ascii="Times New Roman" w:eastAsia="Times New Roman" w:hAnsi="Times New Roman" w:cs="Times New Roman"/>
+          <w:b/>
           <w:sz w:val="36"/>
           <w:szCs w:val="36"/>
         </w:rPr>
@@ -250,20 +253,9 @@
     </w:p>
     <w:p>
       <w:pPr>
-        <w:pStyle w:val="ListParagraph"/>
-        <w:ind w:left="567" w:right="567"/>
-        <w:jc w:val="both"/>
-        <w:rPr>
-          <w:rFonts w:ascii="Times New Roman" w:eastAsia="Times New Roman" w:hAnsi="Times New Roman" w:cs="Times New Roman"/>
-        </w:rPr>
-      </w:pPr>
-    </w:p>
-    <w:p>
-      <w:pPr>
-        <w:pStyle w:val="ListParagraph"/>
-        <w:ind w:left="567" w:right="567"/>
-        <w:rPr>
-          <w:rFonts w:ascii="Times New Roman" w:eastAsia="Times New Roman" w:hAnsi="Times New Roman" w:cs="Times New Roman"/>
+        <w:ind w:right="567"/>
+        <w:rPr>
+          <w:rFonts w:eastAsia="Times New Roman"/>
         </w:rPr>
       </w:pPr>
     </w:p>
@@ -278,6 +270,7 @@
         <w:jc w:val="center"/>
         <w:rPr>
           <w:rFonts w:ascii="Times New Roman" w:eastAsia="Times New Roman" w:hAnsi="Times New Roman" w:cs="Times New Roman"/>
+          <w:b/>
           <w:sz w:val="36"/>
           <w:szCs w:val="36"/>
         </w:rPr>
@@ -285,18 +278,21 @@
       <w:r>
         <w:rPr>
           <w:rFonts w:ascii="Times New Roman" w:eastAsia="Times New Roman" w:hAnsi="Times New Roman" w:cs="Times New Roman"/>
+          <w:b/>
         </w:rPr>
         <w:t>I</w:t>
       </w:r>
       <w:r>
         <w:rPr>
           <w:rFonts w:ascii="Times New Roman" w:eastAsia="Times New Roman" w:hAnsi="Times New Roman" w:cs="Times New Roman"/>
+          <w:b/>
         </w:rPr>
         <w:t>NTRODUCTION</w:t>
       </w:r>
       <w:r>
         <w:rPr>
           <w:rFonts w:ascii="Times New Roman" w:eastAsia="Times New Roman" w:hAnsi="Times New Roman" w:cs="Times New Roman"/>
+          <w:b/>
           <w:sz w:val="28"/>
           <w:szCs w:val="28"/>
         </w:rPr>
@@ -395,21 +391,7 @@
         <w:rPr>
           <w:rFonts w:eastAsia="Times New Roman"/>
         </w:rPr>
-        <w:t xml:space="preserve">developed by Robert S. Boyer and J. </w:t>
-      </w:r>
-      <w:proofErr w:type="spellStart"/>
-      <w:r>
-        <w:rPr>
-          <w:rFonts w:eastAsia="Times New Roman"/>
-        </w:rPr>
-        <w:t>Strother</w:t>
-      </w:r>
-      <w:proofErr w:type="spellEnd"/>
-      <w:r>
-        <w:rPr>
-          <w:rFonts w:eastAsia="Times New Roman"/>
-        </w:rPr>
-        <w:t xml:space="preserve"> Moore also in 1977. Bothe </w:t>
+        <w:t xml:space="preserve">developed by Robert S. Boyer and J. Strother Moore also in 1977. Bothe </w:t>
       </w:r>
       <w:r>
         <w:rPr>
@@ -533,6 +515,7 @@
       <w:r>
         <w:rPr>
           <w:rFonts w:ascii="Times New Roman" w:eastAsia="Times New Roman" w:hAnsi="Times New Roman" w:cs="Times New Roman"/>
+          <w:b/>
         </w:rPr>
         <w:t>BACKGROUND</w:t>
       </w:r>
@@ -748,7 +731,7 @@
       <w:pPr>
         <w:keepNext/>
         <w:ind w:left="567" w:right="567" w:firstLine="120"/>
-        <w:jc w:val="both"/>
+        <w:jc w:val="center"/>
       </w:pPr>
       <w:r>
         <w:rPr>
@@ -953,16 +936,7 @@
     </w:p>
     <w:p>
       <w:pPr>
-        <w:ind w:left="567" w:right="567" w:firstLine="120"/>
-        <w:jc w:val="both"/>
-        <w:rPr>
-          <w:rFonts w:eastAsia="Times New Roman"/>
-        </w:rPr>
-      </w:pPr>
-    </w:p>
-    <w:p>
-      <w:pPr>
-        <w:ind w:left="567" w:right="567" w:firstLine="120"/>
+        <w:ind w:right="567"/>
         <w:jc w:val="both"/>
         <w:rPr>
           <w:rFonts w:eastAsia="Times New Roman"/>
@@ -980,6 +954,7 @@
         <w:jc w:val="center"/>
         <w:rPr>
           <w:rFonts w:ascii="Times New Roman" w:eastAsia="Times New Roman" w:hAnsi="Times New Roman" w:cs="Times New Roman"/>
+          <w:b/>
           <w:sz w:val="36"/>
           <w:szCs w:val="36"/>
         </w:rPr>
@@ -987,24 +962,28 @@
       <w:r>
         <w:rPr>
           <w:rFonts w:ascii="Times New Roman" w:eastAsia="Times New Roman" w:hAnsi="Times New Roman" w:cs="Times New Roman"/>
+          <w:b/>
         </w:rPr>
         <w:t xml:space="preserve"> </w:t>
       </w:r>
       <w:r>
         <w:rPr>
           <w:rFonts w:ascii="Times New Roman" w:eastAsia="Times New Roman" w:hAnsi="Times New Roman" w:cs="Times New Roman"/>
+          <w:b/>
         </w:rPr>
         <w:t xml:space="preserve">DATA STRUCTURE AND </w:t>
       </w:r>
       <w:r>
         <w:rPr>
           <w:rFonts w:ascii="Times New Roman" w:eastAsia="Times New Roman" w:hAnsi="Times New Roman" w:cs="Times New Roman"/>
+          <w:b/>
         </w:rPr>
         <w:t>ALGORITHMS</w:t>
       </w:r>
       <w:r>
         <w:rPr>
           <w:rFonts w:ascii="Times New Roman" w:eastAsia="Times New Roman" w:hAnsi="Times New Roman" w:cs="Times New Roman"/>
+          <w:b/>
           <w:sz w:val="28"/>
           <w:szCs w:val="28"/>
         </w:rPr>
@@ -1032,6 +1011,7 @@
         <w:jc w:val="center"/>
         <w:rPr>
           <w:rFonts w:ascii="Times New Roman" w:eastAsia="Times New Roman" w:hAnsi="Times New Roman" w:cs="Times New Roman"/>
+          <w:b/>
           <w:sz w:val="36"/>
           <w:szCs w:val="36"/>
         </w:rPr>
@@ -1039,12 +1019,14 @@
       <w:r>
         <w:rPr>
           <w:rFonts w:ascii="Times New Roman" w:eastAsia="Times New Roman" w:hAnsi="Times New Roman" w:cs="Times New Roman"/>
+          <w:b/>
         </w:rPr>
         <w:t xml:space="preserve"> Dynamic Array</w:t>
       </w:r>
       <w:r>
         <w:rPr>
           <w:rFonts w:ascii="Times New Roman" w:eastAsia="Times New Roman" w:hAnsi="Times New Roman" w:cs="Times New Roman"/>
+          <w:b/>
         </w:rPr>
         <w:t>:</w:t>
       </w:r>
@@ -1059,101 +1041,6 @@
           <w:szCs w:val="36"/>
         </w:rPr>
       </w:pPr>
-      <w:bookmarkStart w:id="0" w:name="_GoBack"/>
-      <w:bookmarkEnd w:id="0"/>
-    </w:p>
-    <w:p>
-      <w:pPr>
-        <w:pStyle w:val="ListParagraph"/>
-        <w:numPr>
-          <w:ilvl w:val="1"/>
-          <w:numId w:val="11"/>
-        </w:numPr>
-        <w:ind w:left="567" w:right="567"/>
-        <w:jc w:val="center"/>
-        <w:rPr>
-          <w:rFonts w:ascii="Times New Roman" w:eastAsia="Times New Roman" w:hAnsi="Times New Roman" w:cs="Times New Roman"/>
-          <w:sz w:val="36"/>
-          <w:szCs w:val="36"/>
-        </w:rPr>
-      </w:pPr>
-      <w:r>
-        <w:rPr>
-          <w:rFonts w:ascii="Times New Roman" w:eastAsia="Times New Roman" w:hAnsi="Times New Roman" w:cs="Times New Roman"/>
-        </w:rPr>
-        <w:t>Naive Approach:</w:t>
-      </w:r>
-    </w:p>
-    <w:p>
-      <w:pPr>
-        <w:ind w:right="567"/>
-        <w:jc w:val="both"/>
-      </w:pPr>
-    </w:p>
-    <w:p>
-      <w:pPr>
-        <w:ind w:left="567" w:right="567"/>
-        <w:jc w:val="both"/>
-      </w:pPr>
-      <w:r>
-        <w:t xml:space="preserve">The solution provided by the </w:t>
-      </w:r>
-      <w:r>
-        <w:t>nai</w:t>
-      </w:r>
-      <w:r>
-        <w:t xml:space="preserve">ve </w:t>
-      </w:r>
-      <w:r>
-        <w:t xml:space="preserve">approach consists in </w:t>
-      </w:r>
-      <w:r>
-        <w:t xml:space="preserve">starting at the shift s = 0 check, character by </w:t>
-      </w:r>
-      <w:r>
-        <w:t xml:space="preserve">character, </w:t>
-      </w:r>
-      <w:r>
-        <w:t xml:space="preserve">if s is a </w:t>
-      </w:r>
-      <w:r>
-        <w:t xml:space="preserve">valid shift. For each shift </w:t>
-      </w:r>
-      <w:r>
-        <w:t xml:space="preserve">s </w:t>
-      </w:r>
-      <w:r>
-        <w:t>1 of 3 things can happen</w:t>
-      </w:r>
-      <w:r>
-        <w:t>:</w:t>
-      </w:r>
-    </w:p>
-    <w:p>
-      <w:pPr>
-        <w:ind w:left="567" w:right="567"/>
-        <w:jc w:val="both"/>
-      </w:pPr>
-    </w:p>
-    <w:p>
-      <w:pPr>
-        <w:pStyle w:val="ListParagraph"/>
-        <w:numPr>
-          <w:ilvl w:val="0"/>
-          <w:numId w:val="16"/>
-        </w:numPr>
-        <w:ind w:right="567"/>
-        <w:jc w:val="both"/>
-      </w:pPr>
-      <w:r>
-        <w:t>W</w:t>
-      </w:r>
-      <w:r>
-        <w:t>e find a character in P that differ from a character in the substring T [s ... s + m]</w:t>
-      </w:r>
-      <w:r>
-        <w:t>, which means that shift s is invalid and we move to the next shift = s+1.</w:t>
-      </w:r>
     </w:p>
     <w:p>
       <w:pPr>
@@ -1161,25 +1048,26 @@
         <w:ind w:left="567" w:right="567"/>
         <w:jc w:val="both"/>
         <w:rPr>
-          <w:rFonts w:ascii="Times New Roman" w:hAnsi="Times New Roman" w:cs="Times New Roman"/>
-        </w:rPr>
-      </w:pPr>
-    </w:p>
-    <w:p>
-      <w:pPr>
-        <w:pStyle w:val="ListParagraph"/>
-        <w:numPr>
-          <w:ilvl w:val="0"/>
-          <w:numId w:val="16"/>
-        </w:numPr>
-        <w:ind w:right="567"/>
-        <w:jc w:val="both"/>
-      </w:pPr>
-      <w:r>
-        <w:t xml:space="preserve">We </w:t>
-      </w:r>
-      <w:r>
-        <w:t>reach the end of P, then we have found a match between T [s … s + m] and P. We print s and move to the next.</w:t>
+          <w:rFonts w:ascii="Times New Roman" w:eastAsia="Times New Roman" w:hAnsi="Times New Roman" w:cs="Times New Roman"/>
+        </w:rPr>
+      </w:pPr>
+      <w:r>
+        <w:rPr>
+          <w:rFonts w:ascii="Times New Roman" w:eastAsia="Times New Roman" w:hAnsi="Times New Roman" w:cs="Times New Roman"/>
+        </w:rPr>
+        <w:t xml:space="preserve">  </w:t>
+      </w:r>
+      <w:r>
+        <w:rPr>
+          <w:rFonts w:ascii="Times New Roman" w:eastAsia="Times New Roman" w:hAnsi="Times New Roman" w:cs="Times New Roman"/>
+        </w:rPr>
+        <w:t xml:space="preserve">A dynamic array is </w:t>
+      </w:r>
+      <w:r>
+        <w:rPr>
+          <w:rFonts w:ascii="Times New Roman" w:eastAsia="Times New Roman" w:hAnsi="Times New Roman" w:cs="Times New Roman"/>
+        </w:rPr>
+        <w:t xml:space="preserve">a variable-size data structure that allows elements to be added or removed. In the context of this project since we don’t know the initial size of text T or pattern P this data is suitable for our problem. </w:t>
       </w:r>
     </w:p>
     <w:p>
@@ -1188,59 +1076,21 @@
         <w:ind w:left="567" w:right="567"/>
         <w:jc w:val="both"/>
         <w:rPr>
-          <w:rFonts w:ascii="Times New Roman" w:hAnsi="Times New Roman" w:cs="Times New Roman"/>
-        </w:rPr>
-      </w:pPr>
-    </w:p>
-    <w:p>
-      <w:pPr>
-        <w:pStyle w:val="ListParagraph"/>
-        <w:numPr>
-          <w:ilvl w:val="0"/>
-          <w:numId w:val="16"/>
-        </w:numPr>
-        <w:ind w:right="567"/>
-        <w:jc w:val="both"/>
-        <w:rPr>
-          <w:rFonts w:ascii="Times New Roman" w:hAnsi="Times New Roman" w:cs="Times New Roman"/>
-        </w:rPr>
-      </w:pPr>
-      <w:r>
-        <w:rPr>
-          <w:rFonts w:ascii="Times New Roman" w:hAnsi="Times New Roman" w:cs="Times New Roman"/>
-        </w:rPr>
-        <w:t>Shift s reach the value n-m</w:t>
-      </w:r>
-      <w:r>
-        <w:rPr>
-          <w:rFonts w:ascii="Times New Roman" w:hAnsi="Times New Roman" w:cs="Times New Roman"/>
-        </w:rPr>
-        <w:t>+1</w:t>
-      </w:r>
-      <w:r>
-        <w:rPr>
-          <w:rFonts w:ascii="Times New Roman" w:hAnsi="Times New Roman" w:cs="Times New Roman"/>
-        </w:rPr>
-        <w:t xml:space="preserve">, which means </w:t>
-      </w:r>
-      <w:r>
-        <w:rPr>
-          <w:rFonts w:ascii="Times New Roman" w:hAnsi="Times New Roman" w:cs="Times New Roman"/>
-        </w:rPr>
-        <w:t>s is not a valid shift anymore and the algorithm terminates.</w:t>
-      </w:r>
-    </w:p>
-    <w:p>
-      <w:pPr>
-        <w:ind w:right="567"/>
-        <w:jc w:val="both"/>
-      </w:pPr>
-    </w:p>
-    <w:p>
-      <w:pPr>
-        <w:ind w:right="567"/>
-        <w:jc w:val="both"/>
-      </w:pPr>
+          <w:rFonts w:ascii="Times New Roman" w:eastAsia="Times New Roman" w:hAnsi="Times New Roman" w:cs="Times New Roman"/>
+        </w:rPr>
+      </w:pPr>
+      <w:r>
+        <w:rPr>
+          <w:rFonts w:ascii="Times New Roman" w:eastAsia="Times New Roman" w:hAnsi="Times New Roman" w:cs="Times New Roman"/>
+        </w:rPr>
+        <w:t xml:space="preserve">  </w:t>
+      </w:r>
+      <w:r>
+        <w:rPr>
+          <w:rFonts w:ascii="Times New Roman" w:eastAsia="Times New Roman" w:hAnsi="Times New Roman" w:cs="Times New Roman"/>
+        </w:rPr>
+        <w:t xml:space="preserve">Dynamic arrays are similar to an array with 2 extra operations, add and remove, and they share many advantages like locality of reference and data cache utilization, compactness and random access. </w:t>
+      </w:r>
     </w:p>
     <w:p>
       <w:pPr>
@@ -1248,51 +1098,124 @@
         <w:ind w:left="567" w:right="567"/>
         <w:jc w:val="both"/>
         <w:rPr>
-          <w:rFonts w:ascii="Times New Roman" w:hAnsi="Times New Roman" w:cs="Times New Roman"/>
-          <w:color w:val="FF0000"/>
-        </w:rPr>
-      </w:pPr>
-      <w:r>
-        <w:rPr>
-          <w:rFonts w:ascii="Times New Roman" w:hAnsi="Times New Roman" w:cs="Times New Roman"/>
-          <w:color w:val="FF0000"/>
-        </w:rPr>
-        <w:t>FIGURA PARA OS CASOS??</w:t>
-      </w:r>
-    </w:p>
-    <w:p>
-      <w:pPr>
-        <w:pStyle w:val="ListParagraph"/>
+          <w:rFonts w:ascii="Times New Roman" w:eastAsia="Times New Roman" w:hAnsi="Times New Roman" w:cs="Times New Roman"/>
+        </w:rPr>
+      </w:pPr>
+      <w:r>
+        <w:rPr>
+          <w:rFonts w:ascii="Times New Roman" w:eastAsia="Times New Roman" w:hAnsi="Times New Roman" w:cs="Times New Roman"/>
+        </w:rPr>
+        <w:t xml:space="preserve">  </w:t>
+      </w:r>
+      <w:r>
+        <w:rPr>
+          <w:rFonts w:ascii="Times New Roman" w:eastAsia="Times New Roman" w:hAnsi="Times New Roman" w:cs="Times New Roman"/>
+        </w:rPr>
+        <w:t xml:space="preserve">Comparing with linked lists dynamic arrays have faster indexing (constant vs linear) and typically faster iteration </w:t>
+      </w:r>
+      <w:r>
+        <w:rPr>
+          <w:rFonts w:ascii="Times New Roman" w:eastAsia="Times New Roman" w:hAnsi="Times New Roman" w:cs="Times New Roman"/>
+        </w:rPr>
+        <w:t>due to improved locality</w:t>
+      </w:r>
+      <w:r>
+        <w:rPr>
+          <w:rFonts w:ascii="Times New Roman" w:eastAsia="Times New Roman" w:hAnsi="Times New Roman" w:cs="Times New Roman"/>
+        </w:rPr>
+        <w:t xml:space="preserve"> </w:t>
+      </w:r>
+      <w:r>
+        <w:rPr>
+          <w:rFonts w:ascii="Times New Roman" w:eastAsia="Times New Roman" w:hAnsi="Times New Roman" w:cs="Times New Roman"/>
+        </w:rPr>
+        <w:t xml:space="preserve">of reference however they require linear time to insert or delete at an arbitrary location, since all elements must be moved, while linked lists can do this in </w:t>
+      </w:r>
+      <w:r>
+        <w:rPr>
+          <w:rFonts w:ascii="Times New Roman" w:eastAsia="Times New Roman" w:hAnsi="Times New Roman" w:cs="Times New Roman"/>
+        </w:rPr>
+        <w:t>constant time, but for</w:t>
+      </w:r>
+      <w:r>
+        <w:rPr>
+          <w:rFonts w:ascii="Times New Roman" w:eastAsia="Times New Roman" w:hAnsi="Times New Roman" w:cs="Times New Roman"/>
+        </w:rPr>
+        <w:t xml:space="preserve"> this project</w:t>
+      </w:r>
+      <w:r>
+        <w:rPr>
+          <w:rFonts w:ascii="Times New Roman" w:eastAsia="Times New Roman" w:hAnsi="Times New Roman" w:cs="Times New Roman"/>
+        </w:rPr>
+        <w:t>,</w:t>
+      </w:r>
+      <w:r>
+        <w:rPr>
+          <w:rFonts w:ascii="Times New Roman" w:eastAsia="Times New Roman" w:hAnsi="Times New Roman" w:cs="Times New Roman"/>
+        </w:rPr>
+        <w:t xml:space="preserve"> since we are interested in iterating over the elements in order and access specific indexes of a string the dynamic array advantages overcome </w:t>
+      </w:r>
+      <w:r>
+        <w:rPr>
+          <w:rFonts w:ascii="Times New Roman" w:eastAsia="Times New Roman" w:hAnsi="Times New Roman" w:cs="Times New Roman"/>
+        </w:rPr>
+        <w:t xml:space="preserve">the disadvantage of </w:t>
+      </w:r>
+      <w:r>
+        <w:rPr>
+          <w:rFonts w:ascii="Times New Roman" w:eastAsia="Times New Roman" w:hAnsi="Times New Roman" w:cs="Times New Roman"/>
+        </w:rPr>
+        <w:t xml:space="preserve">a </w:t>
+      </w:r>
+      <w:r>
+        <w:rPr>
+          <w:rFonts w:ascii="Times New Roman" w:eastAsia="Times New Roman" w:hAnsi="Times New Roman" w:cs="Times New Roman"/>
+        </w:rPr>
+        <w:t xml:space="preserve">linear </w:t>
+      </w:r>
+      <w:r>
+        <w:rPr>
+          <w:rFonts w:ascii="Times New Roman" w:eastAsia="Times New Roman" w:hAnsi="Times New Roman" w:cs="Times New Roman"/>
+        </w:rPr>
+        <w:t>worst case for insert, and if we analyze dynamic arrays in and amortized sense we see that insert at the end its constant (as shown in theoretical lessons).</w:t>
+      </w:r>
+    </w:p>
+    <w:p>
+      <w:pPr>
         <w:ind w:left="567" w:right="567"/>
         <w:jc w:val="both"/>
         <w:rPr>
-          <w:rFonts w:ascii="Times New Roman" w:hAnsi="Times New Roman" w:cs="Times New Roman"/>
-          <w:color w:val="FF0000"/>
-        </w:rPr>
-      </w:pPr>
+          <w:rFonts w:eastAsia="Times New Roman"/>
+        </w:rPr>
+      </w:pPr>
+      <w:r>
+        <w:rPr>
+          <w:rFonts w:eastAsia="Times New Roman"/>
+        </w:rPr>
+        <w:tab/>
+        <w:t xml:space="preserve"> Our implementation of this structure is based the C structure presented on figure 2, and we populate the dynamic array with the function from figure 3. The </w:t>
+      </w:r>
+      <w:r>
+        <w:rPr>
+          <w:rFonts w:eastAsia="Times New Roman"/>
+          <w:i/>
+        </w:rPr>
+        <w:t>readString</w:t>
+      </w:r>
+      <w:r>
+        <w:rPr>
+          <w:rFonts w:eastAsia="Times New Roman"/>
+        </w:rPr>
+        <w:t xml:space="preserve"> function is going to read element by element until it finds the special character ‘\n’. While reading it is storing the input and counting how many elements it has stored. If at some point the number of elements stored reaches the size of the string allocated, we duplicate the size by reallocating memory.</w:t>
+      </w:r>
     </w:p>
     <w:p>
       <w:pPr>
         <w:ind w:left="567" w:right="567"/>
         <w:jc w:val="both"/>
-      </w:pPr>
-      <w:r>
-        <w:t>The problem with this approach is the complexity. The naive approach is O</w:t>
-      </w:r>
-      <w:r>
-        <w:t xml:space="preserve"> </w:t>
-      </w:r>
-      <w:r>
-        <w:t>(N x M</w:t>
-      </w:r>
-      <w:r>
-        <w:t xml:space="preserve">) in worst case. </w:t>
-      </w:r>
-    </w:p>
-    <w:p>
-      <w:pPr>
-        <w:ind w:left="567" w:right="567"/>
-        <w:jc w:val="both"/>
+        <w:rPr>
+          <w:rFonts w:eastAsia="Times New Roman"/>
+        </w:rPr>
       </w:pPr>
     </w:p>
     <w:p>
@@ -1306,10 +1229,10 @@
           <w:noProof/>
         </w:rPr>
         <w:drawing>
-          <wp:inline distT="0" distB="0" distL="0" distR="0" wp14:anchorId="069BB083" wp14:editId="2CBC90AB">
-            <wp:extent cx="3865033" cy="1094470"/>
-            <wp:effectExtent l="0" t="0" r="0" b="0"/>
-            <wp:docPr id="7" name="Picture 7" descr="../../Desktop/Screen%20Shot%202017-05-01%20at%2021.42.49.png"/>
+          <wp:inline distT="0" distB="0" distL="0" distR="0" wp14:anchorId="6C218B9F" wp14:editId="552E200A">
+            <wp:extent cx="1354667" cy="1187236"/>
+            <wp:effectExtent l="0" t="0" r="0" b="6985"/>
+            <wp:docPr id="10" name="Picture 10" descr="../../Desktop/Screen%20Shot%202017-05-02%20at%2021.49.21.png"/>
             <wp:cNvGraphicFramePr>
               <a:graphicFrameLocks xmlns:a="http://schemas.openxmlformats.org/drawingml/2006/main" noChangeAspect="1"/>
             </wp:cNvGraphicFramePr>
@@ -1317,7 +1240,7 @@
               <a:graphicData uri="http://schemas.openxmlformats.org/drawingml/2006/picture">
                 <pic:pic xmlns:pic="http://schemas.openxmlformats.org/drawingml/2006/picture">
                   <pic:nvPicPr>
-                    <pic:cNvPr id="0" name="Picture 6" descr="../../Desktop/Screen%20Shot%202017-05-01%20at%2021.42.49.png"/>
+                    <pic:cNvPr id="0" name="Picture 9" descr="../../Desktop/Screen%20Shot%202017-05-02%20at%2021.49.21.png"/>
                     <pic:cNvPicPr>
                       <a:picLocks noChangeAspect="1" noChangeArrowheads="1"/>
                     </pic:cNvPicPr>
@@ -1338,7 +1261,7 @@
                   <pic:spPr bwMode="auto">
                     <a:xfrm>
                       <a:off x="0" y="0"/>
-                      <a:ext cx="3890874" cy="1101787"/>
+                      <a:ext cx="1373749" cy="1203960"/>
                     </a:xfrm>
                     <a:prstGeom prst="rect">
                       <a:avLst/>
@@ -1360,6 +1283,475 @@
         <w:pStyle w:val="Caption"/>
         <w:jc w:val="center"/>
         <w:rPr>
+          <w:color w:val="000000" w:themeColor="text1"/>
+        </w:rPr>
+      </w:pPr>
+      <w:r>
+        <w:rPr>
+          <w:color w:val="000000" w:themeColor="text1"/>
+        </w:rPr>
+        <w:t xml:space="preserve">Figure </w:t>
+      </w:r>
+      <w:r>
+        <w:rPr>
+          <w:color w:val="000000" w:themeColor="text1"/>
+        </w:rPr>
+        <w:fldChar w:fldCharType="begin"/>
+      </w:r>
+      <w:r>
+        <w:rPr>
+          <w:color w:val="000000" w:themeColor="text1"/>
+        </w:rPr>
+        <w:instrText xml:space="preserve"> SEQ Figure \* ARABIC </w:instrText>
+      </w:r>
+      <w:r>
+        <w:rPr>
+          <w:color w:val="000000" w:themeColor="text1"/>
+        </w:rPr>
+        <w:fldChar w:fldCharType="separate"/>
+      </w:r>
+      <w:r>
+        <w:rPr>
+          <w:noProof/>
+          <w:color w:val="000000" w:themeColor="text1"/>
+        </w:rPr>
+        <w:t>2</w:t>
+      </w:r>
+      <w:r>
+        <w:rPr>
+          <w:color w:val="000000" w:themeColor="text1"/>
+        </w:rPr>
+        <w:fldChar w:fldCharType="end"/>
+      </w:r>
+      <w:r>
+        <w:rPr>
+          <w:color w:val="000000" w:themeColor="text1"/>
+        </w:rPr>
+        <w:t xml:space="preserve"> - Dynamic Array C structure.</w:t>
+      </w:r>
+    </w:p>
+    <w:p/>
+    <w:p>
+      <w:pPr>
+        <w:keepNext/>
+        <w:ind w:right="567"/>
+        <w:jc w:val="center"/>
+      </w:pPr>
+      <w:r>
+        <w:rPr>
+          <w:noProof/>
+        </w:rPr>
+        <w:drawing>
+          <wp:inline distT="0" distB="0" distL="0" distR="0" wp14:anchorId="3094A396" wp14:editId="51547A52">
+            <wp:extent cx="4457700" cy="2382586"/>
+            <wp:effectExtent l="0" t="0" r="0" b="5080"/>
+            <wp:docPr id="11" name="Picture 11" descr="../../Desktop/Screen%20Shot%202017-05-02%20at%2021.48.34.png"/>
+            <wp:cNvGraphicFramePr>
+              <a:graphicFrameLocks xmlns:a="http://schemas.openxmlformats.org/drawingml/2006/main" noChangeAspect="1"/>
+            </wp:cNvGraphicFramePr>
+            <a:graphic xmlns:a="http://schemas.openxmlformats.org/drawingml/2006/main">
+              <a:graphicData uri="http://schemas.openxmlformats.org/drawingml/2006/picture">
+                <pic:pic xmlns:pic="http://schemas.openxmlformats.org/drawingml/2006/picture">
+                  <pic:nvPicPr>
+                    <pic:cNvPr id="0" name="Picture 10" descr="../../Desktop/Screen%20Shot%202017-05-02%20at%2021.48.34.png"/>
+                    <pic:cNvPicPr>
+                      <a:picLocks noChangeAspect="1" noChangeArrowheads="1"/>
+                    </pic:cNvPicPr>
+                  </pic:nvPicPr>
+                  <pic:blipFill>
+                    <a:blip r:embed="rId11">
+                      <a:extLst>
+                        <a:ext uri="{28A0092B-C50C-407E-A947-70E740481C1C}">
+                          <a14:useLocalDpi xmlns:a14="http://schemas.microsoft.com/office/drawing/2010/main" val="0"/>
+                        </a:ext>
+                      </a:extLst>
+                    </a:blip>
+                    <a:srcRect/>
+                    <a:stretch>
+                      <a:fillRect/>
+                    </a:stretch>
+                  </pic:blipFill>
+                  <pic:spPr bwMode="auto">
+                    <a:xfrm>
+                      <a:off x="0" y="0"/>
+                      <a:ext cx="4457700" cy="2382586"/>
+                    </a:xfrm>
+                    <a:prstGeom prst="rect">
+                      <a:avLst/>
+                    </a:prstGeom>
+                    <a:noFill/>
+                    <a:ln>
+                      <a:noFill/>
+                    </a:ln>
+                  </pic:spPr>
+                </pic:pic>
+              </a:graphicData>
+            </a:graphic>
+          </wp:inline>
+        </w:drawing>
+      </w:r>
+    </w:p>
+    <w:p>
+      <w:pPr>
+        <w:pStyle w:val="Caption"/>
+        <w:jc w:val="center"/>
+        <w:rPr>
+          <w:rFonts w:eastAsia="Times New Roman"/>
+          <w:color w:val="000000" w:themeColor="text1"/>
+        </w:rPr>
+      </w:pPr>
+      <w:r>
+        <w:rPr>
+          <w:color w:val="000000" w:themeColor="text1"/>
+        </w:rPr>
+        <w:t xml:space="preserve">Figure </w:t>
+      </w:r>
+      <w:r>
+        <w:rPr>
+          <w:color w:val="000000" w:themeColor="text1"/>
+        </w:rPr>
+        <w:fldChar w:fldCharType="begin"/>
+      </w:r>
+      <w:r>
+        <w:rPr>
+          <w:color w:val="000000" w:themeColor="text1"/>
+        </w:rPr>
+        <w:instrText xml:space="preserve"> SEQ Figure \* ARABIC </w:instrText>
+      </w:r>
+      <w:r>
+        <w:rPr>
+          <w:color w:val="000000" w:themeColor="text1"/>
+        </w:rPr>
+        <w:fldChar w:fldCharType="separate"/>
+      </w:r>
+      <w:r>
+        <w:rPr>
+          <w:noProof/>
+          <w:color w:val="000000" w:themeColor="text1"/>
+        </w:rPr>
+        <w:t>3</w:t>
+      </w:r>
+      <w:r>
+        <w:rPr>
+          <w:color w:val="000000" w:themeColor="text1"/>
+        </w:rPr>
+        <w:fldChar w:fldCharType="end"/>
+      </w:r>
+      <w:r>
+        <w:rPr>
+          <w:color w:val="000000" w:themeColor="text1"/>
+        </w:rPr>
+        <w:t xml:space="preserve"> – Function that stores the Input.</w:t>
+      </w:r>
+    </w:p>
+    <w:p>
+      <w:pPr>
+        <w:pStyle w:val="ListParagraph"/>
+        <w:numPr>
+          <w:ilvl w:val="1"/>
+          <w:numId w:val="11"/>
+        </w:numPr>
+        <w:ind w:left="567" w:right="567"/>
+        <w:jc w:val="center"/>
+        <w:rPr>
+          <w:rFonts w:ascii="Times New Roman" w:eastAsia="Times New Roman" w:hAnsi="Times New Roman" w:cs="Times New Roman"/>
+          <w:b/>
+          <w:sz w:val="36"/>
+          <w:szCs w:val="36"/>
+        </w:rPr>
+      </w:pPr>
+      <w:r>
+        <w:rPr>
+          <w:rFonts w:ascii="Times New Roman" w:eastAsia="Times New Roman" w:hAnsi="Times New Roman" w:cs="Times New Roman"/>
+          <w:b/>
+        </w:rPr>
+        <w:lastRenderedPageBreak/>
+        <w:t>Naive Approach:</w:t>
+      </w:r>
+    </w:p>
+    <w:p>
+      <w:pPr>
+        <w:ind w:right="567"/>
+        <w:jc w:val="both"/>
+      </w:pPr>
+    </w:p>
+    <w:p>
+      <w:pPr>
+        <w:ind w:left="567" w:right="567"/>
+        <w:jc w:val="both"/>
+      </w:pPr>
+      <w:r>
+        <w:t xml:space="preserve">The solution provided by the </w:t>
+      </w:r>
+      <w:r>
+        <w:t>nai</w:t>
+      </w:r>
+      <w:r>
+        <w:t xml:space="preserve">ve </w:t>
+      </w:r>
+      <w:r>
+        <w:t xml:space="preserve">approach consists in </w:t>
+      </w:r>
+      <w:r>
+        <w:t xml:space="preserve">starting at </w:t>
+      </w:r>
+      <w:r>
+        <w:t xml:space="preserve">a </w:t>
+      </w:r>
+      <w:r>
+        <w:t xml:space="preserve">shift s = 0 check, character by </w:t>
+      </w:r>
+      <w:r>
+        <w:t xml:space="preserve">character, </w:t>
+      </w:r>
+      <w:r>
+        <w:t xml:space="preserve">if s is a </w:t>
+      </w:r>
+      <w:r>
+        <w:t xml:space="preserve">valid shift. For each shift </w:t>
+      </w:r>
+      <w:r>
+        <w:t xml:space="preserve">s </w:t>
+      </w:r>
+      <w:r>
+        <w:t>1</w:t>
+      </w:r>
+      <w:r>
+        <w:t xml:space="preserve"> out</w:t>
+      </w:r>
+      <w:r>
+        <w:t xml:space="preserve"> of 3 things can happen</w:t>
+      </w:r>
+      <w:r>
+        <w:t>:</w:t>
+      </w:r>
+    </w:p>
+    <w:p>
+      <w:pPr>
+        <w:ind w:left="567" w:right="567"/>
+        <w:jc w:val="both"/>
+      </w:pPr>
+    </w:p>
+    <w:p>
+      <w:pPr>
+        <w:pStyle w:val="ListParagraph"/>
+        <w:numPr>
+          <w:ilvl w:val="0"/>
+          <w:numId w:val="16"/>
+        </w:numPr>
+        <w:ind w:right="567"/>
+        <w:jc w:val="both"/>
+        <w:rPr>
+          <w:rFonts w:ascii="Times New Roman" w:hAnsi="Times New Roman" w:cs="Times New Roman"/>
+        </w:rPr>
+      </w:pPr>
+      <w:r>
+        <w:rPr>
+          <w:rFonts w:ascii="Times New Roman" w:hAnsi="Times New Roman" w:cs="Times New Roman"/>
+        </w:rPr>
+        <w:t>W</w:t>
+      </w:r>
+      <w:r>
+        <w:rPr>
+          <w:rFonts w:ascii="Times New Roman" w:hAnsi="Times New Roman" w:cs="Times New Roman"/>
+        </w:rPr>
+        <w:t>e find a character in P that differ from a character in the substring T [s ... s + m]</w:t>
+      </w:r>
+      <w:r>
+        <w:rPr>
+          <w:rFonts w:ascii="Times New Roman" w:hAnsi="Times New Roman" w:cs="Times New Roman"/>
+        </w:rPr>
+        <w:t>, which means that shift s is invalid and we move to the next shift = s+1.</w:t>
+      </w:r>
+    </w:p>
+    <w:p>
+      <w:pPr>
+        <w:pStyle w:val="ListParagraph"/>
+        <w:ind w:left="567" w:right="567"/>
+        <w:jc w:val="both"/>
+        <w:rPr>
+          <w:rFonts w:ascii="Times New Roman" w:hAnsi="Times New Roman" w:cs="Times New Roman"/>
+        </w:rPr>
+      </w:pPr>
+    </w:p>
+    <w:p>
+      <w:pPr>
+        <w:pStyle w:val="ListParagraph"/>
+        <w:numPr>
+          <w:ilvl w:val="0"/>
+          <w:numId w:val="16"/>
+        </w:numPr>
+        <w:ind w:right="567"/>
+        <w:jc w:val="both"/>
+        <w:rPr>
+          <w:rFonts w:ascii="Times New Roman" w:hAnsi="Times New Roman" w:cs="Times New Roman"/>
+        </w:rPr>
+      </w:pPr>
+      <w:r>
+        <w:rPr>
+          <w:rFonts w:ascii="Times New Roman" w:hAnsi="Times New Roman" w:cs="Times New Roman"/>
+        </w:rPr>
+        <w:t xml:space="preserve">We </w:t>
+      </w:r>
+      <w:r>
+        <w:rPr>
+          <w:rFonts w:ascii="Times New Roman" w:hAnsi="Times New Roman" w:cs="Times New Roman"/>
+        </w:rPr>
+        <w:t>reach the end of P, then we have found a match between T [s … s + m] and P. We print s and move to the next.</w:t>
+      </w:r>
+    </w:p>
+    <w:p>
+      <w:pPr>
+        <w:pStyle w:val="ListParagraph"/>
+        <w:ind w:left="567" w:right="567"/>
+        <w:jc w:val="both"/>
+        <w:rPr>
+          <w:rFonts w:ascii="Times New Roman" w:hAnsi="Times New Roman" w:cs="Times New Roman"/>
+        </w:rPr>
+      </w:pPr>
+    </w:p>
+    <w:p>
+      <w:pPr>
+        <w:pStyle w:val="ListParagraph"/>
+        <w:numPr>
+          <w:ilvl w:val="0"/>
+          <w:numId w:val="16"/>
+        </w:numPr>
+        <w:ind w:right="567"/>
+        <w:jc w:val="both"/>
+        <w:rPr>
+          <w:rFonts w:ascii="Times New Roman" w:hAnsi="Times New Roman" w:cs="Times New Roman"/>
+        </w:rPr>
+      </w:pPr>
+      <w:r>
+        <w:rPr>
+          <w:rFonts w:ascii="Times New Roman" w:hAnsi="Times New Roman" w:cs="Times New Roman"/>
+        </w:rPr>
+        <w:t>Shift s reach the value n-m</w:t>
+      </w:r>
+      <w:r>
+        <w:rPr>
+          <w:rFonts w:ascii="Times New Roman" w:hAnsi="Times New Roman" w:cs="Times New Roman"/>
+        </w:rPr>
+        <w:t>+1</w:t>
+      </w:r>
+      <w:r>
+        <w:rPr>
+          <w:rFonts w:ascii="Times New Roman" w:hAnsi="Times New Roman" w:cs="Times New Roman"/>
+        </w:rPr>
+        <w:t xml:space="preserve">, which means </w:t>
+      </w:r>
+      <w:r>
+        <w:rPr>
+          <w:rFonts w:ascii="Times New Roman" w:hAnsi="Times New Roman" w:cs="Times New Roman"/>
+        </w:rPr>
+        <w:t>s is not a valid shift anymore and the algorithm terminates.</w:t>
+      </w:r>
+    </w:p>
+    <w:p>
+      <w:pPr>
+        <w:ind w:right="567"/>
+        <w:jc w:val="both"/>
+        <w:rPr>
+          <w:color w:val="FF0000"/>
+        </w:rPr>
+      </w:pPr>
+    </w:p>
+    <w:p>
+      <w:pPr>
+        <w:ind w:left="567" w:right="567"/>
+        <w:jc w:val="both"/>
+      </w:pPr>
+      <w:r>
+        <w:t xml:space="preserve">The problem with this approach is the complexity. The naive approach is </w:t>
+      </w:r>
+      <w:r>
+        <w:t xml:space="preserve">a </w:t>
+      </w:r>
+      <w:r>
+        <w:t>O</w:t>
+      </w:r>
+      <w:r>
+        <w:t xml:space="preserve"> </w:t>
+      </w:r>
+      <w:r>
+        <w:t>(N x M</w:t>
+      </w:r>
+      <w:r>
+        <w:t xml:space="preserve">) in worst case. </w:t>
+      </w:r>
+    </w:p>
+    <w:p>
+      <w:pPr>
+        <w:ind w:left="567" w:right="567"/>
+        <w:jc w:val="both"/>
+      </w:pPr>
+    </w:p>
+    <w:p>
+      <w:pPr>
+        <w:keepNext/>
+        <w:ind w:left="567" w:right="567"/>
+        <w:jc w:val="center"/>
+      </w:pPr>
+      <w:r>
+        <w:rPr>
+          <w:noProof/>
+        </w:rPr>
+        <w:drawing>
+          <wp:inline distT="0" distB="0" distL="0" distR="0" wp14:anchorId="0FDE3B46" wp14:editId="75BAE998">
+            <wp:extent cx="3302000" cy="1260515"/>
+            <wp:effectExtent l="0" t="0" r="0" b="9525"/>
+            <wp:docPr id="12" name="Picture 12" descr="../../Desktop/Screen%20Shot%202017-05-02%20at%2022.00.36.png"/>
+            <wp:cNvGraphicFramePr>
+              <a:graphicFrameLocks xmlns:a="http://schemas.openxmlformats.org/drawingml/2006/main" noChangeAspect="1"/>
+            </wp:cNvGraphicFramePr>
+            <a:graphic xmlns:a="http://schemas.openxmlformats.org/drawingml/2006/main">
+              <a:graphicData uri="http://schemas.openxmlformats.org/drawingml/2006/picture">
+                <pic:pic xmlns:pic="http://schemas.openxmlformats.org/drawingml/2006/picture">
+                  <pic:nvPicPr>
+                    <pic:cNvPr id="0" name="Picture 11" descr="../../Desktop/Screen%20Shot%202017-05-02%20at%2022.00.36.png"/>
+                    <pic:cNvPicPr>
+                      <a:picLocks noChangeAspect="1" noChangeArrowheads="1"/>
+                    </pic:cNvPicPr>
+                  </pic:nvPicPr>
+                  <pic:blipFill>
+                    <a:blip r:embed="rId12">
+                      <a:extLst>
+                        <a:ext uri="{28A0092B-C50C-407E-A947-70E740481C1C}">
+                          <a14:useLocalDpi xmlns:a14="http://schemas.microsoft.com/office/drawing/2010/main" val="0"/>
+                        </a:ext>
+                      </a:extLst>
+                    </a:blip>
+                    <a:srcRect/>
+                    <a:stretch>
+                      <a:fillRect/>
+                    </a:stretch>
+                  </pic:blipFill>
+                  <pic:spPr bwMode="auto">
+                    <a:xfrm>
+                      <a:off x="0" y="0"/>
+                      <a:ext cx="3356921" cy="1281481"/>
+                    </a:xfrm>
+                    <a:prstGeom prst="rect">
+                      <a:avLst/>
+                    </a:prstGeom>
+                    <a:noFill/>
+                    <a:ln>
+                      <a:noFill/>
+                    </a:ln>
+                  </pic:spPr>
+                </pic:pic>
+              </a:graphicData>
+            </a:graphic>
+          </wp:inline>
+        </w:drawing>
+      </w:r>
+    </w:p>
+    <w:p>
+      <w:pPr>
+        <w:pStyle w:val="Caption"/>
+        <w:jc w:val="center"/>
+        <w:rPr>
           <w:rFonts w:ascii="Times New Roman" w:hAnsi="Times New Roman" w:cs="Times New Roman"/>
           <w:sz w:val="21"/>
           <w:szCs w:val="21"/>
@@ -1404,7 +1796,7 @@
           <w:sz w:val="21"/>
           <w:szCs w:val="21"/>
         </w:rPr>
-        <w:t>2</w:t>
+        <w:t>4</w:t>
       </w:r>
       <w:r>
         <w:rPr>
@@ -1423,14 +1815,1063 @@
         <w:t xml:space="preserve"> - Our implementation of the Naive Algorithm in C</w:t>
       </w:r>
     </w:p>
-    <w:p>
-      <w:pPr>
+    <w:p/>
+    <w:p>
+      <w:pPr>
+        <w:pStyle w:val="ListParagraph"/>
+        <w:numPr>
+          <w:ilvl w:val="1"/>
+          <w:numId w:val="11"/>
+        </w:numPr>
         <w:ind w:left="567" w:right="567"/>
+        <w:jc w:val="center"/>
+        <w:rPr>
+          <w:rFonts w:ascii="Times New Roman" w:eastAsia="Times New Roman" w:hAnsi="Times New Roman" w:cs="Times New Roman"/>
+          <w:b/>
+          <w:sz w:val="36"/>
+          <w:szCs w:val="36"/>
+        </w:rPr>
+      </w:pPr>
+      <w:r>
+        <w:rPr>
+          <w:rFonts w:ascii="Times New Roman" w:eastAsia="Times New Roman" w:hAnsi="Times New Roman" w:cs="Times New Roman"/>
+          <w:b/>
+        </w:rPr>
+        <w:t>Knuth Morris Pratt A</w:t>
+      </w:r>
+      <w:r>
+        <w:rPr>
+          <w:rFonts w:ascii="Times New Roman" w:eastAsia="Times New Roman" w:hAnsi="Times New Roman" w:cs="Times New Roman"/>
+          <w:b/>
+        </w:rPr>
+        <w:t>lgorithm</w:t>
+      </w:r>
+      <w:r>
+        <w:rPr>
+          <w:rFonts w:ascii="Times New Roman" w:eastAsia="Times New Roman" w:hAnsi="Times New Roman" w:cs="Times New Roman"/>
+          <w:b/>
+        </w:rPr>
+        <w:t>:</w:t>
+      </w:r>
+    </w:p>
+    <w:p>
+      <w:pPr>
+        <w:ind w:firstLine="567"/>
+        <w:rPr>
+          <w:rFonts w:eastAsia="Times New Roman"/>
+        </w:rPr>
+      </w:pPr>
+    </w:p>
+    <w:p>
+      <w:pPr>
+        <w:ind w:left="567"/>
         <w:jc w:val="both"/>
-      </w:pPr>
+        <w:rPr>
+          <w:rFonts w:eastAsia="Times New Roman"/>
+        </w:rPr>
+      </w:pPr>
+      <w:r>
+        <w:rPr>
+          <w:rFonts w:eastAsia="Times New Roman"/>
+        </w:rPr>
+        <w:t xml:space="preserve">  </w:t>
+      </w:r>
+      <w:r>
+        <w:rPr>
+          <w:rFonts w:eastAsia="Times New Roman"/>
+        </w:rPr>
+        <w:t xml:space="preserve">The </w:t>
+      </w:r>
+      <w:r>
+        <w:rPr>
+          <w:rFonts w:eastAsia="Times New Roman"/>
+        </w:rPr>
+        <w:t>Knuth Morris Pratt</w:t>
+      </w:r>
+      <w:r>
+        <w:rPr>
+          <w:rFonts w:eastAsia="Times New Roman"/>
+        </w:rPr>
+        <w:t xml:space="preserve"> algori</w:t>
+      </w:r>
+      <w:r>
+        <w:rPr>
+          <w:rFonts w:eastAsia="Times New Roman"/>
+        </w:rPr>
+        <w:t xml:space="preserve">thm is a linear time algorithm. </w:t>
+      </w:r>
+      <w:r>
+        <w:rPr>
+          <w:rFonts w:eastAsia="Times New Roman"/>
+        </w:rPr>
+        <w:t xml:space="preserve">This algorithm </w:t>
+      </w:r>
+      <w:r>
+        <w:rPr>
+          <w:rFonts w:eastAsia="Times New Roman"/>
+        </w:rPr>
+        <w:t xml:space="preserve">is based on the idea that unnecessary comparisons can be avoid because the word itself embodies sufficient information to determine where the next match could begin. </w:t>
+      </w:r>
+      <w:r>
+        <w:rPr>
+          <w:rFonts w:eastAsia="Times New Roman"/>
+        </w:rPr>
+        <w:t>To do this the KMP algorithm is divided in two parts, a preproce</w:t>
+      </w:r>
+      <w:r>
+        <w:rPr>
+          <w:rFonts w:eastAsia="Times New Roman"/>
+        </w:rPr>
+        <w:t xml:space="preserve">ssing part where we build </w:t>
+      </w:r>
+      <w:r>
+        <w:rPr>
+          <w:rFonts w:eastAsia="Times New Roman"/>
+        </w:rPr>
+        <w:sym w:font="Symbol" w:char="F070"/>
+      </w:r>
+      <w:r>
+        <w:rPr>
+          <w:rFonts w:eastAsia="Times New Roman"/>
+        </w:rPr>
+        <w:t xml:space="preserve"> </w:t>
+      </w:r>
+      <w:r>
+        <w:rPr>
+          <w:rFonts w:eastAsia="Times New Roman"/>
+        </w:rPr>
+        <w:t xml:space="preserve">table with the prefix function </w:t>
+      </w:r>
+      <w:r>
+        <w:rPr>
+          <w:rFonts w:eastAsia="Times New Roman"/>
+        </w:rPr>
+        <w:t xml:space="preserve">and a searching part which consists in finding the valid shifts. The first has a complexity of </w:t>
+      </w:r>
+      <w:r>
+        <w:rPr>
+          <w:rFonts w:eastAsia="Times New Roman"/>
+        </w:rPr>
+        <w:sym w:font="Symbol" w:char="F051"/>
+      </w:r>
+      <w:r>
+        <w:rPr>
+          <w:rFonts w:eastAsia="Times New Roman"/>
+        </w:rPr>
+        <w:t xml:space="preserve"> (M) and the second one a complexity of </w:t>
+      </w:r>
+      <w:r>
+        <w:rPr>
+          <w:rFonts w:eastAsia="Times New Roman"/>
+        </w:rPr>
+        <w:sym w:font="Symbol" w:char="F051"/>
+      </w:r>
+      <w:r>
+        <w:rPr>
+          <w:rFonts w:eastAsia="Times New Roman"/>
+        </w:rPr>
+        <w:t xml:space="preserve"> (N), which together gives us a liner complexity of </w:t>
+      </w:r>
+      <w:r>
+        <w:rPr>
+          <w:rFonts w:eastAsia="Times New Roman"/>
+        </w:rPr>
+        <w:sym w:font="Symbol" w:char="F051"/>
+      </w:r>
+      <w:r>
+        <w:rPr>
+          <w:rFonts w:eastAsia="Times New Roman"/>
+        </w:rPr>
+        <w:t xml:space="preserve"> </w:t>
+      </w:r>
+      <w:r>
+        <w:rPr>
+          <w:rFonts w:eastAsia="Times New Roman"/>
+        </w:rPr>
+        <w:t>(N + M).</w:t>
+      </w:r>
+      <w:r>
+        <w:rPr>
+          <w:rFonts w:eastAsia="Times New Roman"/>
+        </w:rPr>
+        <w:t xml:space="preserve"> </w:t>
+      </w:r>
+    </w:p>
+    <w:p>
+      <w:pPr>
+        <w:ind w:left="567"/>
+        <w:jc w:val="both"/>
+        <w:rPr>
+          <w:rFonts w:eastAsia="Times New Roman"/>
+        </w:rPr>
+      </w:pPr>
+    </w:p>
+    <w:p>
+      <w:pPr>
+        <w:ind w:firstLine="567"/>
+        <w:jc w:val="both"/>
+        <w:rPr>
+          <w:rFonts w:eastAsia="Times New Roman"/>
+        </w:rPr>
+      </w:pPr>
+      <w:r>
+        <w:rPr>
+          <w:rFonts w:eastAsia="Times New Roman"/>
+        </w:rPr>
+        <w:t xml:space="preserve">Given a pattern P [1 ... m], the prefix function for pattern P if defined as: </w:t>
+      </w:r>
+    </w:p>
+    <w:p>
+      <w:pPr>
+        <w:ind w:firstLine="567"/>
+        <w:rPr>
+          <w:rFonts w:eastAsia="Times New Roman"/>
+        </w:rPr>
+      </w:pPr>
+    </w:p>
+    <w:p>
+      <w:pPr>
+        <w:ind w:firstLine="567"/>
+        <w:rPr>
+          <w:rFonts w:eastAsia="Times New Roman"/>
+        </w:rPr>
+      </w:pPr>
+      <m:oMathPara>
+        <m:oMath>
+          <m:r>
+            <w:rPr>
+              <w:rFonts w:ascii="Cambria Math" w:eastAsia="Times New Roman" w:hAnsi="Cambria Math"/>
+            </w:rPr>
+            <m:t xml:space="preserve">π : </m:t>
+          </m:r>
+          <m:d>
+            <m:dPr>
+              <m:begChr m:val="{"/>
+              <m:endChr m:val="}"/>
+              <m:ctrlPr>
+                <w:rPr>
+                  <w:rFonts w:ascii="Cambria Math" w:eastAsia="Times New Roman" w:hAnsi="Cambria Math"/>
+                </w:rPr>
+              </m:ctrlPr>
+            </m:dPr>
+            <m:e>
+              <m:r>
+                <m:rPr>
+                  <m:sty m:val="p"/>
+                </m:rPr>
+                <w:rPr>
+                  <w:rFonts w:ascii="Cambria Math" w:eastAsia="Times New Roman" w:hAnsi="Cambria Math"/>
+                </w:rPr>
+                <m:t xml:space="preserve">0, 1, …, m </m:t>
+              </m:r>
+            </m:e>
+          </m:d>
+          <m:r>
+            <w:rPr>
+              <w:rFonts w:ascii="Cambria Math" w:eastAsia="Times New Roman" w:hAnsi="Cambria Math"/>
+            </w:rPr>
+            <m:t xml:space="preserve">→ </m:t>
+          </m:r>
+          <m:d>
+            <m:dPr>
+              <m:begChr m:val="{"/>
+              <m:endChr m:val="}"/>
+              <m:ctrlPr>
+                <w:rPr>
+                  <w:rFonts w:ascii="Cambria Math" w:eastAsia="Times New Roman" w:hAnsi="Cambria Math"/>
+                </w:rPr>
+              </m:ctrlPr>
+            </m:dPr>
+            <m:e>
+              <m:r>
+                <m:rPr>
+                  <m:sty m:val="p"/>
+                </m:rPr>
+                <w:rPr>
+                  <w:rFonts w:ascii="Cambria Math" w:eastAsia="Times New Roman" w:hAnsi="Cambria Math"/>
+                </w:rPr>
+                <m:t xml:space="preserve">0, 1, … m-1 </m:t>
+              </m:r>
+            </m:e>
+          </m:d>
+          <m:r>
+            <w:rPr>
+              <w:rFonts w:ascii="Cambria Math" w:eastAsia="Times New Roman" w:hAnsi="Cambria Math"/>
+            </w:rPr>
+            <m:t xml:space="preserve"> </m:t>
+          </m:r>
+          <m:d>
+            <m:dPr>
+              <m:begChr m:val="|"/>
+              <m:endChr m:val="}"/>
+              <m:ctrlPr>
+                <w:rPr>
+                  <w:rFonts w:ascii="Cambria Math" w:eastAsia="Times New Roman" w:hAnsi="Cambria Math"/>
+                  <w:i/>
+                </w:rPr>
+              </m:ctrlPr>
+            </m:dPr>
+            <m:e>
+              <m:r>
+                <w:rPr>
+                  <w:rFonts w:ascii="Cambria Math" w:eastAsia="Times New Roman" w:hAnsi="Cambria Math"/>
+                </w:rPr>
+                <m:t xml:space="preserve"> π</m:t>
+              </m:r>
+              <m:d>
+                <m:dPr>
+                  <m:begChr m:val="["/>
+                  <m:endChr m:val="]"/>
+                  <m:ctrlPr>
+                    <w:rPr>
+                      <w:rFonts w:ascii="Cambria Math" w:eastAsia="Times New Roman" w:hAnsi="Cambria Math"/>
+                      <w:i/>
+                    </w:rPr>
+                  </m:ctrlPr>
+                </m:dPr>
+                <m:e>
+                  <m:r>
+                    <w:rPr>
+                      <w:rFonts w:ascii="Cambria Math" w:eastAsia="Times New Roman" w:hAnsi="Cambria Math"/>
+                    </w:rPr>
+                    <m:t>q</m:t>
+                  </m:r>
+                </m:e>
+              </m:d>
+              <m:r>
+                <w:rPr>
+                  <w:rFonts w:ascii="Cambria Math" w:eastAsia="Times New Roman" w:hAnsi="Cambria Math"/>
+                </w:rPr>
+                <m:t>=</m:t>
+              </m:r>
+              <m:func>
+                <m:funcPr>
+                  <m:ctrlPr>
+                    <w:rPr>
+                      <w:rFonts w:ascii="Cambria Math" w:eastAsia="Times New Roman" w:hAnsi="Cambria Math"/>
+                      <w:i/>
+                    </w:rPr>
+                  </m:ctrlPr>
+                </m:funcPr>
+                <m:fName>
+                  <m:r>
+                    <m:rPr>
+                      <m:sty m:val="p"/>
+                    </m:rPr>
+                    <w:rPr>
+                      <w:rFonts w:ascii="Cambria Math" w:eastAsia="Times New Roman" w:hAnsi="Cambria Math"/>
+                    </w:rPr>
+                    <m:t>max</m:t>
+                  </m:r>
+                </m:fName>
+                <m:e>
+                  <m:r>
+                    <w:rPr>
+                      <w:rFonts w:ascii="Cambria Math" w:eastAsia="Times New Roman" w:hAnsi="Cambria Math"/>
+                    </w:rPr>
+                    <m:t xml:space="preserve">{k :k&lt;q and </m:t>
+                  </m:r>
+                </m:e>
+              </m:func>
+              <m:sSub>
+                <m:sSubPr>
+                  <m:ctrlPr>
+                    <w:rPr>
+                      <w:rFonts w:ascii="Cambria Math" w:eastAsia="Times New Roman" w:hAnsi="Cambria Math"/>
+                      <w:i/>
+                    </w:rPr>
+                  </m:ctrlPr>
+                </m:sSubPr>
+                <m:e>
+                  <m:r>
+                    <w:rPr>
+                      <w:rFonts w:ascii="Cambria Math" w:eastAsia="Times New Roman" w:hAnsi="Cambria Math"/>
+                    </w:rPr>
+                    <m:t>P</m:t>
+                  </m:r>
+                </m:e>
+                <m:sub>
+                  <m:r>
+                    <w:rPr>
+                      <w:rFonts w:ascii="Cambria Math" w:eastAsia="Times New Roman" w:hAnsi="Cambria Math"/>
+                    </w:rPr>
+                    <m:t>k</m:t>
+                  </m:r>
+                </m:sub>
+              </m:sSub>
+              <m:r>
+                <w:rPr>
+                  <w:rFonts w:ascii="Cambria Math" w:eastAsia="Times New Roman" w:hAnsi="Cambria Math"/>
+                </w:rPr>
+                <m:t xml:space="preserve"> is a prefix of </m:t>
+              </m:r>
+              <m:sSub>
+                <m:sSubPr>
+                  <m:ctrlPr>
+                    <w:rPr>
+                      <w:rFonts w:ascii="Cambria Math" w:eastAsia="Times New Roman" w:hAnsi="Cambria Math"/>
+                      <w:i/>
+                    </w:rPr>
+                  </m:ctrlPr>
+                </m:sSubPr>
+                <m:e>
+                  <m:r>
+                    <w:rPr>
+                      <w:rFonts w:ascii="Cambria Math" w:eastAsia="Times New Roman" w:hAnsi="Cambria Math"/>
+                    </w:rPr>
+                    <m:t>P</m:t>
+                  </m:r>
+                </m:e>
+                <m:sub>
+                  <m:r>
+                    <w:rPr>
+                      <w:rFonts w:ascii="Cambria Math" w:eastAsia="Times New Roman" w:hAnsi="Cambria Math"/>
+                    </w:rPr>
+                    <m:t>q</m:t>
+                  </m:r>
+                </m:sub>
+              </m:sSub>
+            </m:e>
+          </m:d>
+        </m:oMath>
+      </m:oMathPara>
+    </w:p>
+    <w:p>
+      <w:pPr>
+        <w:ind w:firstLine="567"/>
+        <w:rPr>
+          <w:rFonts w:eastAsia="Times New Roman"/>
+        </w:rPr>
+      </w:pPr>
+      <w:r>
+        <w:rPr>
+          <w:rFonts w:eastAsia="Times New Roman"/>
+        </w:rPr>
+        <w:tab/>
+      </w:r>
+    </w:p>
+    <w:p>
+      <w:pPr>
+        <w:keepNext/>
+        <w:ind w:firstLine="567"/>
+        <w:jc w:val="center"/>
+      </w:pPr>
+      <w:r>
+        <w:rPr>
+          <w:rFonts w:eastAsia="Times New Roman"/>
+          <w:noProof/>
+        </w:rPr>
+        <w:drawing>
+          <wp:inline distT="0" distB="0" distL="0" distR="0" wp14:anchorId="5381CCA3" wp14:editId="359474E3">
+            <wp:extent cx="2400300" cy="765922"/>
+            <wp:effectExtent l="0" t="0" r="0" b="0"/>
+            <wp:docPr id="14" name="Picture 14" descr="../../Desktop/Screen%20Shot%202017-05-02%20at%2023.12.28.png"/>
+            <wp:cNvGraphicFramePr>
+              <a:graphicFrameLocks xmlns:a="http://schemas.openxmlformats.org/drawingml/2006/main" noChangeAspect="1"/>
+            </wp:cNvGraphicFramePr>
+            <a:graphic xmlns:a="http://schemas.openxmlformats.org/drawingml/2006/main">
+              <a:graphicData uri="http://schemas.openxmlformats.org/drawingml/2006/picture">
+                <pic:pic xmlns:pic="http://schemas.openxmlformats.org/drawingml/2006/picture">
+                  <pic:nvPicPr>
+                    <pic:cNvPr id="0" name="Picture 13" descr="../../Desktop/Screen%20Shot%202017-05-02%20at%2023.12.28.png"/>
+                    <pic:cNvPicPr>
+                      <a:picLocks noChangeAspect="1" noChangeArrowheads="1"/>
+                    </pic:cNvPicPr>
+                  </pic:nvPicPr>
+                  <pic:blipFill>
+                    <a:blip r:embed="rId13">
+                      <a:extLst>
+                        <a:ext uri="{28A0092B-C50C-407E-A947-70E740481C1C}">
+                          <a14:useLocalDpi xmlns:a14="http://schemas.microsoft.com/office/drawing/2010/main" val="0"/>
+                        </a:ext>
+                      </a:extLst>
+                    </a:blip>
+                    <a:srcRect/>
+                    <a:stretch>
+                      <a:fillRect/>
+                    </a:stretch>
+                  </pic:blipFill>
+                  <pic:spPr bwMode="auto">
+                    <a:xfrm>
+                      <a:off x="0" y="0"/>
+                      <a:ext cx="2408192" cy="768440"/>
+                    </a:xfrm>
+                    <a:prstGeom prst="rect">
+                      <a:avLst/>
+                    </a:prstGeom>
+                    <a:noFill/>
+                    <a:ln>
+                      <a:noFill/>
+                    </a:ln>
+                  </pic:spPr>
+                </pic:pic>
+              </a:graphicData>
+            </a:graphic>
+          </wp:inline>
+        </w:drawing>
+      </w:r>
+    </w:p>
+    <w:p>
+      <w:pPr>
+        <w:pStyle w:val="Caption"/>
+        <w:jc w:val="center"/>
+        <w:rPr>
+          <w:rFonts w:ascii="Times New Roman" w:hAnsi="Times New Roman" w:cs="Times New Roman"/>
+          <w:sz w:val="21"/>
+          <w:szCs w:val="21"/>
+        </w:rPr>
+      </w:pPr>
+      <w:r>
+        <w:rPr>
+          <w:rFonts w:ascii="Times New Roman" w:hAnsi="Times New Roman" w:cs="Times New Roman"/>
+          <w:sz w:val="21"/>
+          <w:szCs w:val="21"/>
+        </w:rPr>
+        <w:t xml:space="preserve">Figure </w:t>
+      </w:r>
+      <w:r>
+        <w:rPr>
+          <w:rFonts w:ascii="Times New Roman" w:hAnsi="Times New Roman" w:cs="Times New Roman"/>
+          <w:sz w:val="21"/>
+          <w:szCs w:val="21"/>
+        </w:rPr>
+        <w:fldChar w:fldCharType="begin"/>
+      </w:r>
+      <w:r>
+        <w:rPr>
+          <w:rFonts w:ascii="Times New Roman" w:hAnsi="Times New Roman" w:cs="Times New Roman"/>
+          <w:sz w:val="21"/>
+          <w:szCs w:val="21"/>
+        </w:rPr>
+        <w:instrText xml:space="preserve"> SEQ Figure \* ARABIC </w:instrText>
+      </w:r>
+      <w:r>
+        <w:rPr>
+          <w:rFonts w:ascii="Times New Roman" w:hAnsi="Times New Roman" w:cs="Times New Roman"/>
+          <w:sz w:val="21"/>
+          <w:szCs w:val="21"/>
+        </w:rPr>
+        <w:fldChar w:fldCharType="separate"/>
+      </w:r>
+      <w:r>
+        <w:rPr>
+          <w:rFonts w:ascii="Times New Roman" w:hAnsi="Times New Roman" w:cs="Times New Roman"/>
+          <w:noProof/>
+          <w:sz w:val="21"/>
+          <w:szCs w:val="21"/>
+        </w:rPr>
+        <w:t>5</w:t>
+      </w:r>
+      <w:r>
+        <w:rPr>
+          <w:rFonts w:ascii="Times New Roman" w:hAnsi="Times New Roman" w:cs="Times New Roman"/>
+          <w:sz w:val="21"/>
+          <w:szCs w:val="21"/>
+        </w:rPr>
+        <w:fldChar w:fldCharType="end"/>
+      </w:r>
+      <w:r>
+        <w:rPr>
+          <w:rFonts w:ascii="Times New Roman" w:hAnsi="Times New Roman" w:cs="Times New Roman"/>
+          <w:sz w:val="21"/>
+          <w:szCs w:val="21"/>
+        </w:rPr>
+        <w:t xml:space="preserve"> - Example of the of Prefix Function</w:t>
+      </w:r>
+      <w:r>
+        <w:rPr>
+          <w:rFonts w:ascii="Times New Roman" w:hAnsi="Times New Roman" w:cs="Times New Roman"/>
+          <w:sz w:val="21"/>
+          <w:szCs w:val="21"/>
+        </w:rPr>
+        <w:t xml:space="preserve"> for a pattern P </w:t>
+      </w:r>
+    </w:p>
+    <w:p>
+      <w:pPr>
+        <w:keepNext/>
+        <w:jc w:val="center"/>
+      </w:pPr>
+      <w:r>
+        <w:rPr>
+          <w:noProof/>
+        </w:rPr>
+        <w:lastRenderedPageBreak/>
+        <w:drawing>
+          <wp:inline distT="0" distB="0" distL="0" distR="0" wp14:anchorId="63D40E6C" wp14:editId="593A3F11">
+            <wp:extent cx="2857500" cy="2834781"/>
+            <wp:effectExtent l="0" t="0" r="0" b="10160"/>
+            <wp:docPr id="15" name="Picture 15" descr="../../Desktop/Screen%20Shot%202017-05-02%20at%2023.09.07.png"/>
+            <wp:cNvGraphicFramePr>
+              <a:graphicFrameLocks xmlns:a="http://schemas.openxmlformats.org/drawingml/2006/main" noChangeAspect="1"/>
+            </wp:cNvGraphicFramePr>
+            <a:graphic xmlns:a="http://schemas.openxmlformats.org/drawingml/2006/main">
+              <a:graphicData uri="http://schemas.openxmlformats.org/drawingml/2006/picture">
+                <pic:pic xmlns:pic="http://schemas.openxmlformats.org/drawingml/2006/picture">
+                  <pic:nvPicPr>
+                    <pic:cNvPr id="0" name="Picture 14" descr="../../Desktop/Screen%20Shot%202017-05-02%20at%2023.09.07.png"/>
+                    <pic:cNvPicPr>
+                      <a:picLocks noChangeAspect="1" noChangeArrowheads="1"/>
+                    </pic:cNvPicPr>
+                  </pic:nvPicPr>
+                  <pic:blipFill>
+                    <a:blip r:embed="rId14">
+                      <a:extLst>
+                        <a:ext uri="{28A0092B-C50C-407E-A947-70E740481C1C}">
+                          <a14:useLocalDpi xmlns:a14="http://schemas.microsoft.com/office/drawing/2010/main" val="0"/>
+                        </a:ext>
+                      </a:extLst>
+                    </a:blip>
+                    <a:srcRect/>
+                    <a:stretch>
+                      <a:fillRect/>
+                    </a:stretch>
+                  </pic:blipFill>
+                  <pic:spPr bwMode="auto">
+                    <a:xfrm>
+                      <a:off x="0" y="0"/>
+                      <a:ext cx="2864252" cy="2841479"/>
+                    </a:xfrm>
+                    <a:prstGeom prst="rect">
+                      <a:avLst/>
+                    </a:prstGeom>
+                    <a:noFill/>
+                    <a:ln>
+                      <a:noFill/>
+                    </a:ln>
+                  </pic:spPr>
+                </pic:pic>
+              </a:graphicData>
+            </a:graphic>
+          </wp:inline>
+        </w:drawing>
+      </w:r>
+    </w:p>
+    <w:p>
+      <w:pPr>
+        <w:pStyle w:val="Caption"/>
+        <w:jc w:val="center"/>
+      </w:pPr>
+      <w:r>
+        <w:t xml:space="preserve">Figure </w:t>
+      </w:r>
+      <w:fldSimple w:instr=" SEQ Figure \* ARABIC ">
+        <w:r>
+          <w:rPr>
+            <w:noProof/>
+          </w:rPr>
+          <w:t>6</w:t>
+        </w:r>
+      </w:fldSimple>
+      <w:r>
+        <w:t xml:space="preserve"> - Implementation of the Prefix function in C</w:t>
+      </w:r>
+    </w:p>
+    <w:p>
+      <w:pPr>
+        <w:ind w:left="567"/>
+        <w:jc w:val="both"/>
+        <w:rPr>
+          <w:rFonts w:eastAsia="Times New Roman"/>
+        </w:rPr>
+      </w:pPr>
+    </w:p>
+    <w:p>
+      <w:pPr>
+        <w:ind w:left="567"/>
+        <w:jc w:val="both"/>
+      </w:pPr>
+      <w:r>
+        <w:t>After the preprocessing phase the searching phase is very similar. Both phases match a string against the pattern: KMP-matcher (the searching function) matches T against P while the Prefix function matches P against itself.</w:t>
+      </w:r>
+    </w:p>
+    <w:p>
+      <w:pPr>
+        <w:ind w:left="567"/>
+        <w:jc w:val="both"/>
+      </w:pPr>
+    </w:p>
+    <w:p>
+      <w:pPr>
+        <w:keepNext/>
+        <w:ind w:left="567"/>
+        <w:jc w:val="center"/>
+      </w:pPr>
+      <w:r>
+        <w:rPr>
+          <w:noProof/>
+        </w:rPr>
+        <w:drawing>
+          <wp:inline distT="0" distB="0" distL="0" distR="0" wp14:anchorId="1CB30E11" wp14:editId="0950BA7C">
+            <wp:extent cx="5236633" cy="3276908"/>
+            <wp:effectExtent l="0" t="0" r="0" b="0"/>
+            <wp:docPr id="17" name="Picture 17" descr="../../Desktop/Screen%20Shot%202017-05-02%20at%2023.45.54.png"/>
+            <wp:cNvGraphicFramePr>
+              <a:graphicFrameLocks xmlns:a="http://schemas.openxmlformats.org/drawingml/2006/main" noChangeAspect="1"/>
+            </wp:cNvGraphicFramePr>
+            <a:graphic xmlns:a="http://schemas.openxmlformats.org/drawingml/2006/main">
+              <a:graphicData uri="http://schemas.openxmlformats.org/drawingml/2006/picture">
+                <pic:pic xmlns:pic="http://schemas.openxmlformats.org/drawingml/2006/picture">
+                  <pic:nvPicPr>
+                    <pic:cNvPr id="0" name="Picture 15" descr="../../Desktop/Screen%20Shot%202017-05-02%20at%2023.45.54.png"/>
+                    <pic:cNvPicPr>
+                      <a:picLocks noChangeAspect="1" noChangeArrowheads="1"/>
+                    </pic:cNvPicPr>
+                  </pic:nvPicPr>
+                  <pic:blipFill>
+                    <a:blip r:embed="rId15">
+                      <a:extLst>
+                        <a:ext uri="{28A0092B-C50C-407E-A947-70E740481C1C}">
+                          <a14:useLocalDpi xmlns:a14="http://schemas.microsoft.com/office/drawing/2010/main" val="0"/>
+                        </a:ext>
+                      </a:extLst>
+                    </a:blip>
+                    <a:srcRect/>
+                    <a:stretch>
+                      <a:fillRect/>
+                    </a:stretch>
+                  </pic:blipFill>
+                  <pic:spPr bwMode="auto">
+                    <a:xfrm>
+                      <a:off x="0" y="0"/>
+                      <a:ext cx="5255159" cy="3288501"/>
+                    </a:xfrm>
+                    <a:prstGeom prst="rect">
+                      <a:avLst/>
+                    </a:prstGeom>
+                    <a:noFill/>
+                    <a:ln>
+                      <a:noFill/>
+                    </a:ln>
+                  </pic:spPr>
+                </pic:pic>
+              </a:graphicData>
+            </a:graphic>
+          </wp:inline>
+        </w:drawing>
+      </w:r>
+    </w:p>
+    <w:p>
+      <w:pPr>
+        <w:pStyle w:val="Caption"/>
+        <w:ind w:firstLine="567"/>
+        <w:jc w:val="center"/>
+      </w:pPr>
+      <w:r>
+        <w:t xml:space="preserve">Figure </w:t>
+      </w:r>
+      <w:r>
+        <w:fldChar w:fldCharType="begin"/>
+      </w:r>
+      <w:r>
+        <w:instrText xml:space="preserve"> SEQ Figure \* ARABIC </w:instrText>
+      </w:r>
+      <w:r>
+        <w:fldChar w:fldCharType="separate"/>
+      </w:r>
+      <w:r>
+        <w:rPr>
+          <w:noProof/>
+        </w:rPr>
+        <w:t>7</w:t>
+      </w:r>
+      <w:r>
+        <w:rPr>
+          <w:noProof/>
+        </w:rPr>
+        <w:fldChar w:fldCharType="end"/>
+      </w:r>
+      <w:r>
+        <w:t xml:space="preserve"> - KMP-matcher function implementation in C, variable count and its manipulation serves only for the purpose of this project where we needed to count the number of comparisons.</w:t>
+      </w:r>
+    </w:p>
+    <w:p>
+      <w:pPr>
+        <w:jc w:val="both"/>
+        <w:rPr>
+          <w:rFonts w:eastAsia="Times New Roman"/>
+          <w:color w:val="FF0000"/>
+        </w:rPr>
+      </w:pPr>
+      <w:r>
+        <w:rPr>
+          <w:rFonts w:eastAsia="Times New Roman"/>
+        </w:rPr>
+        <w:tab/>
+      </w:r>
+      <w:r>
+        <w:rPr>
+          <w:rFonts w:eastAsia="Times New Roman"/>
+        </w:rPr>
+        <w:tab/>
+      </w:r>
+      <w:r>
+        <w:rPr>
+          <w:rFonts w:eastAsia="Times New Roman"/>
+        </w:rPr>
+        <w:tab/>
+      </w:r>
+      <w:r>
+        <w:rPr>
+          <w:rFonts w:eastAsia="Times New Roman"/>
+          <w:color w:val="FF0000"/>
+        </w:rPr>
+        <w:t>ALTERAR IMAGEM DO KMP PARA CONTAGENS COM SENTIDO</w:t>
+      </w:r>
+    </w:p>
+    <w:p>
+      <w:pPr>
+        <w:jc w:val="both"/>
+        <w:rPr>
+          <w:color w:val="FF0000"/>
+          <w:sz w:val="21"/>
+          <w:szCs w:val="21"/>
+        </w:rPr>
+      </w:pPr>
+    </w:p>
+    <w:p>
+      <w:pPr>
+        <w:pStyle w:val="ListParagraph"/>
+        <w:numPr>
+          <w:ilvl w:val="1"/>
+          <w:numId w:val="11"/>
+        </w:numPr>
+        <w:ind w:left="567" w:right="567"/>
+        <w:jc w:val="center"/>
+        <w:rPr>
+          <w:rFonts w:ascii="Times New Roman" w:eastAsia="Times New Roman" w:hAnsi="Times New Roman" w:cs="Times New Roman"/>
+          <w:b/>
+          <w:sz w:val="36"/>
+          <w:szCs w:val="36"/>
+        </w:rPr>
+      </w:pPr>
+      <w:r>
+        <w:rPr>
+          <w:rFonts w:ascii="Times New Roman" w:eastAsia="Times New Roman" w:hAnsi="Times New Roman" w:cs="Times New Roman"/>
+          <w:b/>
+        </w:rPr>
+        <w:t>Boyer Moore A</w:t>
+      </w:r>
+      <w:r>
+        <w:rPr>
+          <w:rFonts w:ascii="Times New Roman" w:eastAsia="Times New Roman" w:hAnsi="Times New Roman" w:cs="Times New Roman"/>
+          <w:b/>
+        </w:rPr>
+        <w:t>lgorithm</w:t>
+      </w:r>
+      <w:r>
+        <w:rPr>
+          <w:rFonts w:ascii="Times New Roman" w:eastAsia="Times New Roman" w:hAnsi="Times New Roman" w:cs="Times New Roman"/>
+          <w:b/>
+        </w:rPr>
+        <w:t>:</w:t>
+      </w:r>
+    </w:p>
+    <w:p>
+      <w:pPr>
+        <w:pStyle w:val="ListParagraph"/>
+        <w:ind w:left="567" w:right="567"/>
+        <w:rPr>
+          <w:rFonts w:ascii="Times New Roman" w:eastAsia="Times New Roman" w:hAnsi="Times New Roman" w:cs="Times New Roman"/>
+          <w:b/>
+          <w:sz w:val="36"/>
+          <w:szCs w:val="36"/>
+        </w:rPr>
+      </w:pPr>
+    </w:p>
+    <w:p>
+      <w:pPr>
+        <w:pStyle w:val="ListParagraph"/>
+        <w:ind w:left="567" w:right="567"/>
+        <w:rPr>
+          <w:rFonts w:ascii="Times New Roman" w:eastAsia="Times New Roman" w:hAnsi="Times New Roman" w:cs="Times New Roman"/>
+        </w:rPr>
+      </w:pPr>
+      <w:r>
+        <w:rPr>
+          <w:rFonts w:ascii="Times New Roman" w:eastAsia="Times New Roman" w:hAnsi="Times New Roman" w:cs="Times New Roman"/>
+        </w:rPr>
+        <w:t>Boyer Moore algorithm uses 3 clever ideas to obtain a method that typically examines fewer than m + n characters, and in O (M + N) for some cases. The three ideas are: Right to Left scan, The Bad Character shift rule and The Good Suffix shift rule.</w:t>
+      </w:r>
+    </w:p>
+    <w:p>
+      <w:pPr>
+        <w:pStyle w:val="ListParagraph"/>
+        <w:ind w:left="567" w:right="567"/>
+        <w:rPr>
+          <w:rFonts w:ascii="Times New Roman" w:eastAsia="Times New Roman" w:hAnsi="Times New Roman" w:cs="Times New Roman"/>
+        </w:rPr>
+      </w:pPr>
+    </w:p>
+    <w:p>
+      <w:pPr>
+        <w:pStyle w:val="ListParagraph"/>
+        <w:numPr>
+          <w:ilvl w:val="0"/>
+          <w:numId w:val="18"/>
+        </w:numPr>
+        <w:ind w:right="567"/>
+        <w:rPr>
+          <w:rFonts w:ascii="Times New Roman" w:eastAsia="Times New Roman" w:hAnsi="Times New Roman" w:cs="Times New Roman"/>
+        </w:rPr>
+      </w:pPr>
+      <w:r>
+        <w:rPr>
+          <w:rFonts w:ascii="Times New Roman" w:eastAsia="Times New Roman" w:hAnsi="Times New Roman" w:cs="Times New Roman"/>
+        </w:rPr>
+        <w:t>The Right to Left scan is as simple as checking for an occurrence of P by scanning the characters from right to left rather than left to right.</w:t>
+      </w:r>
+    </w:p>
+    <w:p>
+      <w:pPr>
+        <w:pStyle w:val="ListParagraph"/>
+        <w:numPr>
+          <w:ilvl w:val="0"/>
+          <w:numId w:val="18"/>
+        </w:numPr>
+        <w:ind w:right="567"/>
+        <w:rPr>
+          <w:rFonts w:ascii="Times New Roman" w:eastAsia="Times New Roman" w:hAnsi="Times New Roman" w:cs="Times New Roman"/>
+        </w:rPr>
+      </w:pPr>
+      <w:r>
+        <w:rPr>
+          <w:rFonts w:ascii="Times New Roman" w:eastAsia="Times New Roman" w:hAnsi="Times New Roman" w:cs="Times New Roman"/>
+        </w:rPr>
+        <w:lastRenderedPageBreak/>
+        <w:t>The Extended Bad Character Rule says that when a mismatch occurs at position i of P and the mismatched character in T is x then shift P to the right so that the closest x to the left of position i in P is bellow the mismatched x in T.</w:t>
+      </w:r>
+    </w:p>
+    <w:p>
+      <w:pPr>
+        <w:pStyle w:val="ListParagraph"/>
+        <w:ind w:left="927" w:right="567"/>
+        <w:rPr>
+          <w:rFonts w:ascii="Times New Roman" w:eastAsia="Times New Roman" w:hAnsi="Times New Roman" w:cs="Times New Roman"/>
+        </w:rPr>
+      </w:pPr>
+      <w:r>
+        <w:rPr>
+          <w:rFonts w:ascii="Times New Roman" w:eastAsia="Times New Roman" w:hAnsi="Times New Roman" w:cs="Times New Roman"/>
+        </w:rPr>
+        <w:t>This rule requires O (|</w:t>
+      </w:r>
+      <m:oMath>
+        <m:r>
+          <m:rPr>
+            <m:sty m:val="p"/>
+          </m:rPr>
+          <w:rPr>
+            <w:rFonts w:ascii="Cambria Math" w:eastAsia="Times New Roman" w:hAnsi="Cambria Math" w:cs="Times New Roman"/>
+          </w:rPr>
+          <m:t>Σ</m:t>
+        </m:r>
+        <m:r>
+          <m:rPr>
+            <m:sty m:val="p"/>
+          </m:rPr>
+          <w:rPr>
+            <w:rFonts w:ascii="Cambria Math" w:eastAsia="Times New Roman" w:hAnsi="Cambria Math" w:cs="Times New Roman"/>
+          </w:rPr>
+          <m:t>|</m:t>
+        </m:r>
+      </m:oMath>
+      <w:r>
+        <w:rPr>
+          <w:rFonts w:ascii="Times New Roman" w:eastAsia="Times New Roman" w:hAnsi="Times New Roman" w:cs="Times New Roman"/>
+        </w:rPr>
+        <w:t xml:space="preserve">) space to maintain the lookup table (table R) in memory and O (M) to build that table. For the DNA sequence the space issue is not a problem since </w:t>
+      </w:r>
+      <m:oMath>
+        <m:r>
+          <m:rPr>
+            <m:sty m:val="p"/>
+          </m:rPr>
+          <w:rPr>
+            <w:rFonts w:ascii="Cambria Math" w:eastAsia="Times New Roman" w:hAnsi="Cambria Math" w:cs="Times New Roman"/>
+          </w:rPr>
+          <m:t>|Σ|</m:t>
+        </m:r>
+      </m:oMath>
+      <w:r>
+        <w:rPr>
+          <w:rFonts w:ascii="Times New Roman" w:eastAsia="Times New Roman" w:hAnsi="Times New Roman" w:cs="Times New Roman"/>
+        </w:rPr>
+        <w:t xml:space="preserve"> is size 4, and even in big sequences the probability of finding the first for letters in the beginning of the sequence is high which makes the worst case for building table R a very rare one.</w:t>
+      </w:r>
+    </w:p>
+    <w:p>
+      <w:pPr>
+        <w:pStyle w:val="ListParagraph"/>
+        <w:ind w:left="927" w:right="567"/>
+        <w:rPr>
+          <w:rFonts w:ascii="Times New Roman" w:eastAsia="Times New Roman" w:hAnsi="Times New Roman" w:cs="Times New Roman"/>
+        </w:rPr>
+      </w:pPr>
+    </w:p>
+    <w:p>
+      <w:pPr>
+        <w:pStyle w:val="ListParagraph"/>
+        <w:numPr>
+          <w:ilvl w:val="0"/>
+          <w:numId w:val="18"/>
+        </w:numPr>
+        <w:rPr>
+          <w:rFonts w:ascii="Times New Roman" w:eastAsia="Times New Roman" w:hAnsi="Times New Roman" w:cs="Times New Roman"/>
+        </w:rPr>
+      </w:pPr>
+      <w:r>
+        <w:rPr>
+          <w:rFonts w:ascii="Times New Roman" w:eastAsia="Times New Roman" w:hAnsi="Times New Roman" w:cs="Times New Roman"/>
+        </w:rPr>
+        <w:t>The Good Suffix Shift aligns the matched part of T, T’, with the rightmost occurrence of that character sequence in the patter that is preceded by a different character (including none, if the matched suffix is also a prefix of the pattern) than the matched suffix T’ of the pattern – if there is such occurrence.</w:t>
+      </w:r>
+    </w:p>
+    <w:p>
+      <w:pPr>
+        <w:pStyle w:val="ListParagraph"/>
+        <w:ind w:left="927"/>
+        <w:rPr>
+          <w:rFonts w:ascii="Times New Roman" w:eastAsia="Times New Roman" w:hAnsi="Times New Roman" w:cs="Times New Roman"/>
+        </w:rPr>
+      </w:pPr>
+      <w:r>
+        <w:rPr>
+          <w:rFonts w:ascii="Times New Roman" w:eastAsia="Times New Roman" w:hAnsi="Times New Roman" w:cs="Times New Roman"/>
+        </w:rPr>
+        <w:t xml:space="preserve">To do this Good Suffix rule uses 2 tables: L’ and l’, and to build those tables we need a third table </w:t>
+      </w:r>
+      <w:r>
+        <w:rPr>
+          <w:rFonts w:ascii="Times New Roman" w:eastAsia="Times New Roman" w:hAnsi="Times New Roman" w:cs="Times New Roman"/>
+        </w:rPr>
+        <w:t>N. We define next these tables:</w:t>
+      </w:r>
+      <w:bookmarkStart w:id="0" w:name="_GoBack"/>
+      <w:bookmarkEnd w:id="0"/>
+    </w:p>
+    <w:p/>
+    <w:p/>
+    <w:p/>
+    <w:p/>
+    <w:p/>
+    <w:p/>
+    <w:p/>
+    <w:p/>
+    <w:p>
+      <w:r>
+        <w:tab/>
+      </w:r>
+    </w:p>
+    <w:p>
+      <w:r>
+        <w:t xml:space="preserve"> </w:t>
+      </w:r>
     </w:p>
     <w:sectPr>
-      <w:headerReference w:type="default" r:id="rId11"/>
+      <w:headerReference w:type="default" r:id="rId16"/>
+      <w:footerReference w:type="even" r:id="rId17"/>
+      <w:footerReference w:type="default" r:id="rId18"/>
       <w:pgSz w:w="11900" w:h="16840"/>
       <w:pgMar w:top="720" w:right="720" w:bottom="720" w:left="720" w:header="170" w:footer="227" w:gutter="0"/>
       <w:cols w:space="708"/>
@@ -1459,6 +2900,95 @@
 </w:endnotes>
 </file>
 
+<file path=word/footer1.xml><?xml version="1.0" encoding="utf-8"?>
+<w:ftr xmlns:wpc="http://schemas.microsoft.com/office/word/2010/wordprocessingCanvas" xmlns:mo="http://schemas.microsoft.com/office/mac/office/2008/main" xmlns:mc="http://schemas.openxmlformats.org/markup-compatibility/2006" xmlns:mv="urn:schemas-microsoft-com:mac:vml" xmlns:o="urn:schemas-microsoft-com:office:office" xmlns:r="http://schemas.openxmlformats.org/officeDocument/2006/relationships" xmlns:m="http://schemas.openxmlformats.org/officeDocument/2006/math" xmlns:v="urn:schemas-microsoft-com:vml" xmlns:wp14="http://schemas.microsoft.com/office/word/2010/wordprocessingDrawing" xmlns:wp="http://schemas.openxmlformats.org/drawingml/2006/wordprocessingDrawing" xmlns:w10="urn:schemas-microsoft-com:office:word" xmlns:w="http://schemas.openxmlformats.org/wordprocessingml/2006/main" xmlns:w14="http://schemas.microsoft.com/office/word/2010/wordml" xmlns:w15="http://schemas.microsoft.com/office/word/2012/wordml" xmlns:wpg="http://schemas.microsoft.com/office/word/2010/wordprocessingGroup" xmlns:wpi="http://schemas.microsoft.com/office/word/2010/wordprocessingInk" xmlns:wne="http://schemas.microsoft.com/office/word/2006/wordml" xmlns:wps="http://schemas.microsoft.com/office/word/2010/wordprocessingShape" mc:Ignorable="w14 w15 wp14">
+  <w:p>
+    <w:pPr>
+      <w:pStyle w:val="Footer"/>
+      <w:framePr w:wrap="none" w:vAnchor="text" w:hAnchor="margin" w:xAlign="right" w:y="1"/>
+      <w:rPr>
+        <w:rStyle w:val="PageNumber"/>
+      </w:rPr>
+    </w:pPr>
+    <w:r>
+      <w:rPr>
+        <w:rStyle w:val="PageNumber"/>
+      </w:rPr>
+      <w:fldChar w:fldCharType="begin"/>
+    </w:r>
+    <w:r>
+      <w:rPr>
+        <w:rStyle w:val="PageNumber"/>
+      </w:rPr>
+      <w:instrText xml:space="preserve">PAGE  </w:instrText>
+    </w:r>
+    <w:r>
+      <w:rPr>
+        <w:rStyle w:val="PageNumber"/>
+      </w:rPr>
+      <w:fldChar w:fldCharType="end"/>
+    </w:r>
+  </w:p>
+  <w:p>
+    <w:pPr>
+      <w:pStyle w:val="Footer"/>
+      <w:ind w:right="360"/>
+    </w:pPr>
+  </w:p>
+</w:ftr>
+</file>
+
+<file path=word/footer2.xml><?xml version="1.0" encoding="utf-8"?>
+<w:ftr xmlns:wpc="http://schemas.microsoft.com/office/word/2010/wordprocessingCanvas" xmlns:mo="http://schemas.microsoft.com/office/mac/office/2008/main" xmlns:mc="http://schemas.openxmlformats.org/markup-compatibility/2006" xmlns:mv="urn:schemas-microsoft-com:mac:vml" xmlns:o="urn:schemas-microsoft-com:office:office" xmlns:r="http://schemas.openxmlformats.org/officeDocument/2006/relationships" xmlns:m="http://schemas.openxmlformats.org/officeDocument/2006/math" xmlns:v="urn:schemas-microsoft-com:vml" xmlns:wp14="http://schemas.microsoft.com/office/word/2010/wordprocessingDrawing" xmlns:wp="http://schemas.openxmlformats.org/drawingml/2006/wordprocessingDrawing" xmlns:w10="urn:schemas-microsoft-com:office:word" xmlns:w="http://schemas.openxmlformats.org/wordprocessingml/2006/main" xmlns:w14="http://schemas.microsoft.com/office/word/2010/wordml" xmlns:w15="http://schemas.microsoft.com/office/word/2012/wordml" xmlns:wpg="http://schemas.microsoft.com/office/word/2010/wordprocessingGroup" xmlns:wpi="http://schemas.microsoft.com/office/word/2010/wordprocessingInk" xmlns:wne="http://schemas.microsoft.com/office/word/2006/wordml" xmlns:wps="http://schemas.microsoft.com/office/word/2010/wordprocessingShape" mc:Ignorable="w14 w15 wp14">
+  <w:p>
+    <w:pPr>
+      <w:pStyle w:val="Footer"/>
+      <w:framePr w:wrap="none" w:vAnchor="text" w:hAnchor="margin" w:xAlign="right" w:y="1"/>
+      <w:rPr>
+        <w:rStyle w:val="PageNumber"/>
+      </w:rPr>
+    </w:pPr>
+    <w:r>
+      <w:rPr>
+        <w:rStyle w:val="PageNumber"/>
+      </w:rPr>
+      <w:fldChar w:fldCharType="begin"/>
+    </w:r>
+    <w:r>
+      <w:rPr>
+        <w:rStyle w:val="PageNumber"/>
+      </w:rPr>
+      <w:instrText xml:space="preserve">PAGE  </w:instrText>
+    </w:r>
+    <w:r>
+      <w:rPr>
+        <w:rStyle w:val="PageNumber"/>
+      </w:rPr>
+      <w:fldChar w:fldCharType="separate"/>
+    </w:r>
+    <w:r>
+      <w:rPr>
+        <w:rStyle w:val="PageNumber"/>
+        <w:noProof/>
+      </w:rPr>
+      <w:t>1</w:t>
+    </w:r>
+    <w:r>
+      <w:rPr>
+        <w:rStyle w:val="PageNumber"/>
+      </w:rPr>
+      <w:fldChar w:fldCharType="end"/>
+    </w:r>
+  </w:p>
+  <w:p>
+    <w:pPr>
+      <w:pStyle w:val="Footer"/>
+      <w:ind w:right="360"/>
+    </w:pPr>
+  </w:p>
+</w:ftr>
+</file>
+
 <file path=word/footnotes.xml><?xml version="1.0" encoding="utf-8"?>
 <w:footnotes xmlns:wpc="http://schemas.microsoft.com/office/word/2010/wordprocessingCanvas" xmlns:mo="http://schemas.microsoft.com/office/mac/office/2008/main" xmlns:mc="http://schemas.openxmlformats.org/markup-compatibility/2006" xmlns:mv="urn:schemas-microsoft-com:mac:vml" xmlns:o="urn:schemas-microsoft-com:office:office" xmlns:r="http://schemas.openxmlformats.org/officeDocument/2006/relationships" xmlns:m="http://schemas.openxmlformats.org/officeDocument/2006/math" xmlns:v="urn:schemas-microsoft-com:vml" xmlns:wp14="http://schemas.microsoft.com/office/word/2010/wordprocessingDrawing" xmlns:wp="http://schemas.openxmlformats.org/drawingml/2006/wordprocessingDrawing" xmlns:w10="urn:schemas-microsoft-com:office:word" xmlns:w="http://schemas.openxmlformats.org/wordprocessingml/2006/main" xmlns:w14="http://schemas.microsoft.com/office/word/2010/wordml" xmlns:w15="http://schemas.microsoft.com/office/word/2012/wordml" xmlns:wpg="http://schemas.microsoft.com/office/word/2010/wordprocessingGroup" xmlns:wpi="http://schemas.microsoft.com/office/word/2010/wordprocessingInk" xmlns:wne="http://schemas.microsoft.com/office/word/2006/wordml" xmlns:wps="http://schemas.microsoft.com/office/word/2010/wordprocessingShape" mc:Ignorable="w14 w15 wp14">
   <w:footnote w:type="separator" w:id="-1">
@@ -1537,27 +3067,7 @@
         <w:sz w:val="20"/>
         <w:szCs w:val="20"/>
       </w:rPr>
-      <w:t xml:space="preserve">Miguel </w:t>
-    </w:r>
-    <w:proofErr w:type="spellStart"/>
-    <w:r>
-      <w:rPr>
-        <w:rFonts w:ascii="Times New Roman" w:hAnsi="Times New Roman" w:cs="Times New Roman"/>
-        <w:b/>
-        <w:sz w:val="20"/>
-        <w:szCs w:val="20"/>
-      </w:rPr>
-      <w:t>Carvalho</w:t>
-    </w:r>
-    <w:proofErr w:type="spellEnd"/>
-    <w:r>
-      <w:rPr>
-        <w:rFonts w:ascii="Times New Roman" w:hAnsi="Times New Roman" w:cs="Times New Roman"/>
-        <w:b/>
-        <w:sz w:val="20"/>
-        <w:szCs w:val="20"/>
-      </w:rPr>
-      <w:t xml:space="preserve"> nº 78052</w:t>
+      <w:t>Miguel Carvalho nº 78052</w:t>
     </w:r>
   </w:p>
   <w:p>
@@ -1904,17 +3414,18 @@
   <w:abstractNum w:abstractNumId="3">
     <w:nsid w:val="25782007"/>
     <w:multiLevelType w:val="multilevel"/>
-    <w:tmpl w:val="4574E61C"/>
+    <w:tmpl w:val="94724E28"/>
     <w:lvl w:ilvl="0">
       <w:start w:val="1"/>
       <w:numFmt w:val="decimal"/>
       <w:lvlText w:val="%1."/>
       <w:lvlJc w:val="left"/>
       <w:pPr>
-        <w:ind w:left="1080" w:hanging="360"/>
+        <w:ind w:left="4187" w:hanging="360"/>
       </w:pPr>
       <w:rPr>
         <w:rFonts w:hint="default"/>
+        <w:b/>
         <w:sz w:val="24"/>
       </w:rPr>
     </w:lvl>
@@ -2317,6 +3828,96 @@
     </w:lvl>
   </w:abstractNum>
   <w:abstractNum w:abstractNumId="7">
+    <w:nsid w:val="3FF84195"/>
+    <w:multiLevelType w:val="hybridMultilevel"/>
+    <w:tmpl w:val="07C099D2"/>
+    <w:lvl w:ilvl="0" w:tplc="80523058">
+      <w:start w:val="1"/>
+      <w:numFmt w:val="decimal"/>
+      <w:lvlText w:val="(%1)"/>
+      <w:lvlJc w:val="left"/>
+      <w:pPr>
+        <w:ind w:left="1440" w:hanging="720"/>
+      </w:pPr>
+      <w:rPr>
+        <w:rFonts w:hint="default"/>
+        <w:sz w:val="24"/>
+      </w:rPr>
+    </w:lvl>
+    <w:lvl w:ilvl="1" w:tplc="04090019" w:tentative="1">
+      <w:start w:val="1"/>
+      <w:numFmt w:val="lowerLetter"/>
+      <w:lvlText w:val="%2."/>
+      <w:lvlJc w:val="left"/>
+      <w:pPr>
+        <w:ind w:left="1800" w:hanging="360"/>
+      </w:pPr>
+    </w:lvl>
+    <w:lvl w:ilvl="2" w:tplc="0409001B" w:tentative="1">
+      <w:start w:val="1"/>
+      <w:numFmt w:val="lowerRoman"/>
+      <w:lvlText w:val="%3."/>
+      <w:lvlJc w:val="right"/>
+      <w:pPr>
+        <w:ind w:left="2520" w:hanging="180"/>
+      </w:pPr>
+    </w:lvl>
+    <w:lvl w:ilvl="3" w:tplc="0409000F" w:tentative="1">
+      <w:start w:val="1"/>
+      <w:numFmt w:val="decimal"/>
+      <w:lvlText w:val="%4."/>
+      <w:lvlJc w:val="left"/>
+      <w:pPr>
+        <w:ind w:left="3240" w:hanging="360"/>
+      </w:pPr>
+    </w:lvl>
+    <w:lvl w:ilvl="4" w:tplc="04090019" w:tentative="1">
+      <w:start w:val="1"/>
+      <w:numFmt w:val="lowerLetter"/>
+      <w:lvlText w:val="%5."/>
+      <w:lvlJc w:val="left"/>
+      <w:pPr>
+        <w:ind w:left="3960" w:hanging="360"/>
+      </w:pPr>
+    </w:lvl>
+    <w:lvl w:ilvl="5" w:tplc="0409001B" w:tentative="1">
+      <w:start w:val="1"/>
+      <w:numFmt w:val="lowerRoman"/>
+      <w:lvlText w:val="%6."/>
+      <w:lvlJc w:val="right"/>
+      <w:pPr>
+        <w:ind w:left="4680" w:hanging="180"/>
+      </w:pPr>
+    </w:lvl>
+    <w:lvl w:ilvl="6" w:tplc="0409000F" w:tentative="1">
+      <w:start w:val="1"/>
+      <w:numFmt w:val="decimal"/>
+      <w:lvlText w:val="%7."/>
+      <w:lvlJc w:val="left"/>
+      <w:pPr>
+        <w:ind w:left="5400" w:hanging="360"/>
+      </w:pPr>
+    </w:lvl>
+    <w:lvl w:ilvl="7" w:tplc="04090019" w:tentative="1">
+      <w:start w:val="1"/>
+      <w:numFmt w:val="lowerLetter"/>
+      <w:lvlText w:val="%8."/>
+      <w:lvlJc w:val="left"/>
+      <w:pPr>
+        <w:ind w:left="6120" w:hanging="360"/>
+      </w:pPr>
+    </w:lvl>
+    <w:lvl w:ilvl="8" w:tplc="0409001B" w:tentative="1">
+      <w:start w:val="1"/>
+      <w:numFmt w:val="lowerRoman"/>
+      <w:lvlText w:val="%9."/>
+      <w:lvlJc w:val="right"/>
+      <w:pPr>
+        <w:ind w:left="6840" w:hanging="180"/>
+      </w:pPr>
+    </w:lvl>
+  </w:abstractNum>
+  <w:abstractNum w:abstractNumId="8">
     <w:nsid w:val="45440D71"/>
     <w:multiLevelType w:val="hybridMultilevel"/>
     <w:tmpl w:val="CE925132"/>
@@ -2405,7 +4006,7 @@
       </w:pPr>
     </w:lvl>
   </w:abstractNum>
-  <w:abstractNum w:abstractNumId="8">
+  <w:abstractNum w:abstractNumId="9">
     <w:nsid w:val="467A0947"/>
     <w:multiLevelType w:val="hybridMultilevel"/>
     <w:tmpl w:val="2C5C234C"/>
@@ -2494,7 +4095,7 @@
       </w:pPr>
     </w:lvl>
   </w:abstractNum>
-  <w:abstractNum w:abstractNumId="9">
+  <w:abstractNum w:abstractNumId="10">
     <w:nsid w:val="4DCF3623"/>
     <w:multiLevelType w:val="multilevel"/>
     <w:tmpl w:val="934C466E"/>
@@ -2623,7 +4224,96 @@
       </w:rPr>
     </w:lvl>
   </w:abstractNum>
-  <w:abstractNum w:abstractNumId="10">
+  <w:abstractNum w:abstractNumId="11">
+    <w:nsid w:val="5B7A16D3"/>
+    <w:multiLevelType w:val="hybridMultilevel"/>
+    <w:tmpl w:val="42784402"/>
+    <w:lvl w:ilvl="0" w:tplc="97925CB4">
+      <w:start w:val="1"/>
+      <w:numFmt w:val="decimal"/>
+      <w:lvlText w:val="(%1)"/>
+      <w:lvlJc w:val="left"/>
+      <w:pPr>
+        <w:ind w:left="927" w:hanging="360"/>
+      </w:pPr>
+      <w:rPr>
+        <w:rFonts w:ascii="Times New Roman" w:hAnsi="Times New Roman" w:cs="Times New Roman" w:hint="default"/>
+      </w:rPr>
+    </w:lvl>
+    <w:lvl w:ilvl="1" w:tplc="04090019">
+      <w:start w:val="1"/>
+      <w:numFmt w:val="lowerLetter"/>
+      <w:lvlText w:val="%2."/>
+      <w:lvlJc w:val="left"/>
+      <w:pPr>
+        <w:ind w:left="1647" w:hanging="360"/>
+      </w:pPr>
+    </w:lvl>
+    <w:lvl w:ilvl="2" w:tplc="0409001B" w:tentative="1">
+      <w:start w:val="1"/>
+      <w:numFmt w:val="lowerRoman"/>
+      <w:lvlText w:val="%3."/>
+      <w:lvlJc w:val="right"/>
+      <w:pPr>
+        <w:ind w:left="2367" w:hanging="180"/>
+      </w:pPr>
+    </w:lvl>
+    <w:lvl w:ilvl="3" w:tplc="0409000F" w:tentative="1">
+      <w:start w:val="1"/>
+      <w:numFmt w:val="decimal"/>
+      <w:lvlText w:val="%4."/>
+      <w:lvlJc w:val="left"/>
+      <w:pPr>
+        <w:ind w:left="3087" w:hanging="360"/>
+      </w:pPr>
+    </w:lvl>
+    <w:lvl w:ilvl="4" w:tplc="04090019" w:tentative="1">
+      <w:start w:val="1"/>
+      <w:numFmt w:val="lowerLetter"/>
+      <w:lvlText w:val="%5."/>
+      <w:lvlJc w:val="left"/>
+      <w:pPr>
+        <w:ind w:left="3807" w:hanging="360"/>
+      </w:pPr>
+    </w:lvl>
+    <w:lvl w:ilvl="5" w:tplc="0409001B" w:tentative="1">
+      <w:start w:val="1"/>
+      <w:numFmt w:val="lowerRoman"/>
+      <w:lvlText w:val="%6."/>
+      <w:lvlJc w:val="right"/>
+      <w:pPr>
+        <w:ind w:left="4527" w:hanging="180"/>
+      </w:pPr>
+    </w:lvl>
+    <w:lvl w:ilvl="6" w:tplc="0409000F" w:tentative="1">
+      <w:start w:val="1"/>
+      <w:numFmt w:val="decimal"/>
+      <w:lvlText w:val="%7."/>
+      <w:lvlJc w:val="left"/>
+      <w:pPr>
+        <w:ind w:left="5247" w:hanging="360"/>
+      </w:pPr>
+    </w:lvl>
+    <w:lvl w:ilvl="7" w:tplc="04090019" w:tentative="1">
+      <w:start w:val="1"/>
+      <w:numFmt w:val="lowerLetter"/>
+      <w:lvlText w:val="%8."/>
+      <w:lvlJc w:val="left"/>
+      <w:pPr>
+        <w:ind w:left="5967" w:hanging="360"/>
+      </w:pPr>
+    </w:lvl>
+    <w:lvl w:ilvl="8" w:tplc="0409001B" w:tentative="1">
+      <w:start w:val="1"/>
+      <w:numFmt w:val="lowerRoman"/>
+      <w:lvlText w:val="%9."/>
+      <w:lvlJc w:val="right"/>
+      <w:pPr>
+        <w:ind w:left="6687" w:hanging="180"/>
+      </w:pPr>
+    </w:lvl>
+  </w:abstractNum>
+  <w:abstractNum w:abstractNumId="12">
     <w:nsid w:val="6F137252"/>
     <w:multiLevelType w:val="hybridMultilevel"/>
     <w:tmpl w:val="A7727346"/>
@@ -2712,7 +4402,7 @@
       </w:pPr>
     </w:lvl>
   </w:abstractNum>
-  <w:abstractNum w:abstractNumId="11">
+  <w:abstractNum w:abstractNumId="13">
     <w:nsid w:val="71EB0387"/>
     <w:multiLevelType w:val="hybridMultilevel"/>
     <w:tmpl w:val="D6D0914A"/>
@@ -2825,7 +4515,7 @@
       </w:rPr>
     </w:lvl>
   </w:abstractNum>
-  <w:abstractNum w:abstractNumId="12">
+  <w:abstractNum w:abstractNumId="14">
     <w:nsid w:val="72462781"/>
     <w:multiLevelType w:val="hybridMultilevel"/>
     <w:tmpl w:val="C4125A74"/>
@@ -2915,7 +4605,7 @@
       </w:pPr>
     </w:lvl>
   </w:abstractNum>
-  <w:abstractNum w:abstractNumId="13">
+  <w:abstractNum w:abstractNumId="15">
     <w:nsid w:val="750514C3"/>
     <w:multiLevelType w:val="multilevel"/>
     <w:tmpl w:val="558A010A"/>
@@ -3039,7 +4729,7 @@
       </w:rPr>
     </w:lvl>
   </w:abstractNum>
-  <w:abstractNum w:abstractNumId="14">
+  <w:abstractNum w:abstractNumId="16">
     <w:nsid w:val="7776494A"/>
     <w:multiLevelType w:val="hybridMultilevel"/>
     <w:tmpl w:val="FEC6ADDC"/>
@@ -3128,7 +4818,7 @@
       </w:pPr>
     </w:lvl>
   </w:abstractNum>
-  <w:abstractNum w:abstractNumId="15">
+  <w:abstractNum w:abstractNumId="17">
     <w:nsid w:val="77FA7E57"/>
     <w:multiLevelType w:val="hybridMultilevel"/>
     <w:tmpl w:val="53F09832"/>
@@ -3221,40 +4911,40 @@
     <w:abstractNumId w:val="1"/>
   </w:num>
   <w:num w:numId="2">
-    <w:abstractNumId w:val="11"/>
+    <w:abstractNumId w:val="13"/>
   </w:num>
   <w:num w:numId="3">
-    <w:abstractNumId w:val="14"/>
+    <w:abstractNumId w:val="16"/>
   </w:num>
   <w:num w:numId="4">
-    <w:abstractNumId w:val="15"/>
+    <w:abstractNumId w:val="17"/>
   </w:num>
   <w:num w:numId="5">
-    <w:abstractNumId w:val="7"/>
+    <w:abstractNumId w:val="8"/>
   </w:num>
   <w:num w:numId="6">
     <w:abstractNumId w:val="6"/>
   </w:num>
   <w:num w:numId="7">
-    <w:abstractNumId w:val="10"/>
+    <w:abstractNumId w:val="12"/>
   </w:num>
   <w:num w:numId="8">
-    <w:abstractNumId w:val="8"/>
+    <w:abstractNumId w:val="9"/>
   </w:num>
   <w:num w:numId="9">
     <w:abstractNumId w:val="0"/>
   </w:num>
   <w:num w:numId="10">
-    <w:abstractNumId w:val="9"/>
+    <w:abstractNumId w:val="10"/>
   </w:num>
   <w:num w:numId="11">
     <w:abstractNumId w:val="3"/>
   </w:num>
   <w:num w:numId="12">
-    <w:abstractNumId w:val="12"/>
+    <w:abstractNumId w:val="14"/>
   </w:num>
   <w:num w:numId="13">
-    <w:abstractNumId w:val="13"/>
+    <w:abstractNumId w:val="15"/>
   </w:num>
   <w:num w:numId="14">
     <w:abstractNumId w:val="5"/>
@@ -3264,6 +4954,12 @@
   </w:num>
   <w:num w:numId="16">
     <w:abstractNumId w:val="4"/>
+  </w:num>
+  <w:num w:numId="17">
+    <w:abstractNumId w:val="7"/>
+  </w:num>
+  <w:num w:numId="18">
+    <w:abstractNumId w:val="11"/>
   </w:num>
 </w:numbering>
 </file>
@@ -3666,7 +5362,7 @@
   <w:style w:type="paragraph" w:default="1" w:styleId="Normal">
     <w:name w:val="Normal"/>
     <w:qFormat/>
-    <w:rsid w:val="00646B0D"/>
+    <w:rsid w:val="008B384D"/>
     <w:rPr>
       <w:rFonts w:ascii="Times New Roman" w:hAnsi="Times New Roman" w:cs="Times New Roman"/>
     </w:rPr>
@@ -3999,6 +5695,27 @@
     <w:rPr>
       <w:i/>
       <w:iCs/>
+    </w:rPr>
+  </w:style>
+  <w:style w:type="character" w:styleId="PageNumber">
+    <w:name w:val="page number"/>
+    <w:basedOn w:val="DefaultParagraphFont"/>
+    <w:uiPriority w:val="99"/>
+    <w:semiHidden/>
+    <w:unhideWhenUsed/>
+    <w:rsid w:val="006F5A6D"/>
+  </w:style>
+  <w:style w:type="character" w:styleId="HTMLCode">
+    <w:name w:val="HTML Code"/>
+    <w:basedOn w:val="DefaultParagraphFont"/>
+    <w:uiPriority w:val="99"/>
+    <w:semiHidden/>
+    <w:unhideWhenUsed/>
+    <w:rsid w:val="00F521B9"/>
+    <w:rPr>
+      <w:rFonts w:ascii="Courier New" w:eastAsiaTheme="minorHAnsi" w:hAnsi="Courier New" w:cs="Courier New"/>
+      <w:sz w:val="20"/>
+      <w:szCs w:val="20"/>
     </w:rPr>
   </w:style>
 </w:styles>
@@ -4270,7 +5987,7 @@
 </file>
 
 <file path=customXml/itemProps1.xml><?xml version="1.0" encoding="utf-8"?>
-<ds:datastoreItem xmlns:ds="http://schemas.openxmlformats.org/officeDocument/2006/customXml" ds:itemID="{86F070B5-2C03-864E-91A8-12077155E080}">
+<ds:datastoreItem xmlns:ds="http://schemas.openxmlformats.org/officeDocument/2006/customXml" ds:itemID="{EA69EADE-DECD-6345-A4E6-12BC6520D6D5}">
   <ds:schemaRefs>
     <ds:schemaRef ds:uri="http://schemas.openxmlformats.org/officeDocument/2006/bibliography"/>
   </ds:schemaRefs>

</xml_diff>

<commit_message>
relatorio part 1 com umas correcções minor
</commit_message>
<xml_diff>
--- a/part1/relatorio_p1.docx
+++ b/part1/relatorio_p1.docx
@@ -192,13 +192,7 @@
         <w:rPr>
           <w:rFonts w:ascii="Times New Roman" w:eastAsia="Times New Roman" w:hAnsi="Times New Roman"/>
         </w:rPr>
-        <w:t>small patterns against a larger text. This problem is recurrent in</w:t>
-      </w:r>
-      <w:r>
-        <w:rPr>
-          <w:rFonts w:ascii="Times New Roman" w:eastAsia="Times New Roman" w:hAnsi="Times New Roman"/>
-        </w:rPr>
-        <w:t xml:space="preserve"> computer science specially in bioinformatics applications, therefore we will use DNA sequences to explore this problem.</w:t>
+        <w:t>small patterns against a larger text. This problem is recurrent in computer science specially in bioinformatics applications, therefore we will use DNA sequences to explore this problem.</w:t>
       </w:r>
     </w:p>
     <w:p>
@@ -281,13 +275,7 @@
         <w:rPr>
           <w:rFonts w:eastAsia="Times New Roman"/>
         </w:rPr>
-        <w:t>The</w:t>
-      </w:r>
-      <w:r>
-        <w:rPr>
-          <w:rFonts w:eastAsia="Times New Roman"/>
-        </w:rPr>
-        <w:t xml:space="preserve">re are several solutions that solve this problem and in this project we explore 3 of them. The first one is the </w:t>
+        <w:t xml:space="preserve">There are several solutions that solve this problem and in this project we explore 3 of them. The first one is the </w:t>
       </w:r>
       <w:r>
         <w:rPr>
@@ -300,13 +288,7 @@
         <w:rPr>
           <w:rFonts w:eastAsia="Times New Roman"/>
         </w:rPr>
-        <w:t>this is the simplest one and consists in trying to match P with every substring* of T with the same size as P. As the name indi</w:t>
-      </w:r>
-      <w:r>
-        <w:rPr>
-          <w:rFonts w:eastAsia="Times New Roman"/>
-        </w:rPr>
-        <w:t xml:space="preserve">cates this is a naïve approach and in 1977 Donald Knuth, Vaughan Pratt and James H. Morris published a better algorithm called </w:t>
+        <w:t xml:space="preserve">this is the simplest one and consists in trying to match P with every substring* of T with the same size as P. As the name indicates this is a naïve approach and in 1977 Donald Knuth, Vaughan Pratt and James H. Morris published a better algorithm called </w:t>
       </w:r>
       <w:r>
         <w:rPr>
@@ -326,39 +308,46 @@
           <w:rFonts w:eastAsia="Times New Roman"/>
           <w:i/>
         </w:rPr>
-        <w:t>Boyer-Moore algo</w:t>
+        <w:t xml:space="preserve">Boyer-Moore algorithm </w:t>
+      </w:r>
+      <w:r>
+        <w:rPr>
+          <w:rFonts w:eastAsia="Times New Roman"/>
+        </w:rPr>
+        <w:t xml:space="preserve">developed by Robert S. Boyer and J. </w:t>
+      </w:r>
+      <w:proofErr w:type="spellStart"/>
+      <w:r>
+        <w:rPr>
+          <w:rFonts w:eastAsia="Times New Roman"/>
+        </w:rPr>
+        <w:t>Strother</w:t>
+      </w:r>
+      <w:proofErr w:type="spellEnd"/>
+      <w:r>
+        <w:rPr>
+          <w:rFonts w:eastAsia="Times New Roman"/>
+        </w:rPr>
+        <w:t xml:space="preserve"> Moore also in 1977. Both </w:t>
       </w:r>
       <w:r>
         <w:rPr>
           <w:rFonts w:eastAsia="Times New Roman"/>
           <w:i/>
         </w:rPr>
-        <w:t xml:space="preserve">rithm </w:t>
+        <w:t xml:space="preserve">Knuth-Morris-Pratt </w:t>
       </w:r>
       <w:r>
         <w:rPr>
           <w:rFonts w:eastAsia="Times New Roman"/>
         </w:rPr>
-        <w:t xml:space="preserve">developed by Robert S. Boyer and J. Strother Moore also in 1977. Both </w:t>
+        <w:t xml:space="preserve">and </w:t>
       </w:r>
       <w:r>
         <w:rPr>
           <w:rFonts w:eastAsia="Times New Roman"/>
           <w:i/>
         </w:rPr>
-        <w:t xml:space="preserve">Knuth-Morris-Pratt </w:t>
-      </w:r>
-      <w:r>
-        <w:rPr>
-          <w:rFonts w:eastAsia="Times New Roman"/>
-        </w:rPr>
-        <w:t xml:space="preserve">and </w:t>
-      </w:r>
-      <w:r>
-        <w:rPr>
-          <w:rFonts w:eastAsia="Times New Roman"/>
-          <w:i/>
-        </w:rPr>
         <w:t>Boyer-Moore</w:t>
       </w:r>
       <w:r>
@@ -380,25 +369,7 @@
         <w:rPr>
           <w:rFonts w:eastAsia="Times New Roman"/>
         </w:rPr>
-        <w:t>In this project we present the three algorithms</w:t>
-      </w:r>
-      <w:r>
-        <w:rPr>
-          <w:rFonts w:eastAsia="Times New Roman"/>
-        </w:rPr>
-        <w:t xml:space="preserve"> mentioned before and also a dynamic data structure to store strings. The final goal is to be able to say which one is better and in what situations for the DNA sequence problem. To achieve this, we implement, test and compare the solutions. The comparison</w:t>
-      </w:r>
-      <w:r>
-        <w:rPr>
-          <w:rFonts w:eastAsia="Times New Roman"/>
-        </w:rPr>
-        <w:t xml:space="preserve"> will be executed with randomly generated strings T, highly repetitive strings T and the pattern might appear or not. To measure the effectiveness of the algorithm we are going to count the number of comparisons and the execution time. In section 2 we intr</w:t>
-      </w:r>
-      <w:r>
-        <w:rPr>
-          <w:rFonts w:eastAsia="Times New Roman"/>
-        </w:rPr>
-        <w:t>oduce the problem and introduce some nomenclature. In section 3 we devote a section to our dynamic structure and we devote a section to each algorithm. Finally, we compare the three algorithms in Section 4 and conclude in Section 5.</w:t>
+        <w:t>In this project we present the three algorithms mentioned before and also a dynamic data structure to store strings. The final goal is to be able to say which one is better and in what situations for the DNA sequence problem. To achieve this, we implement, test and compare the solutions. The comparison will be executed with randomly generated strings T, highly repetitive strings T and the pattern might appear or not. To measure the effectiveness of the algorithm we are going to count the number of comparisons and the execution time. In section 2 we introduce the problem and introduce some nomenclature. In section 3 we devote a section to our dynamic structure and we devote a section to each algorithm. Finally, we compare the three algorithms in Section 4 and conclude in Section 5.</w:t>
       </w:r>
     </w:p>
     <w:p>
@@ -475,7 +446,21 @@
         <w:rPr>
           <w:rFonts w:eastAsia="Times New Roman"/>
         </w:rPr>
-        <w:t xml:space="preserve">T [0..n-1] of length n and a pattern P is and array P [0..m-1] of length m where n </w:t>
+        <w:t>T [</w:t>
+      </w:r>
+      <w:proofErr w:type="gramStart"/>
+      <w:r>
+        <w:rPr>
+          <w:rFonts w:eastAsia="Times New Roman"/>
+        </w:rPr>
+        <w:t>0..</w:t>
+      </w:r>
+      <w:proofErr w:type="gramEnd"/>
+      <w:r>
+        <w:rPr>
+          <w:rFonts w:eastAsia="Times New Roman"/>
+        </w:rPr>
+        <w:t xml:space="preserve">n-1] of length n and a pattern P is and array P [0..m-1] of length m where n </w:t>
       </w:r>
       <w:r>
         <w:rPr>
@@ -544,13 +529,7 @@
         <w:rPr>
           <w:rFonts w:eastAsia="Times New Roman"/>
         </w:rPr>
-        <w:t xml:space="preserve"> = {a, b, c} and as we can see the pattern P occurs in T starting in position T [</w:t>
-      </w:r>
-      <w:r>
-        <w:rPr>
-          <w:rFonts w:eastAsia="Times New Roman"/>
-        </w:rPr>
-        <w:t>3], we say that P occur in T with a shift 3. If P appears in T with shift s we say that s is a valid shift, otherwise we call s an invalid shift. Our goal is to find every valid shift in T for a pattern P.</w:t>
+        <w:t xml:space="preserve"> = {a, b, c} and as we can see the pattern P occurs in T starting in position T [3], we say that P occur in T with a shift 3. If P appears in T with shift s we say that s is a valid shift, otherwise we call s an invalid shift. Our goal is to find every valid shift in T for a pattern P.</w:t>
       </w:r>
       <w:r>
         <w:rPr>
@@ -643,15 +622,7 @@
           <w:sz w:val="21"/>
           <w:szCs w:val="21"/>
         </w:rPr>
-        <w:t xml:space="preserve"> - example </w:t>
-      </w:r>
-      <w:r>
-        <w:rPr>
-          <w:rFonts w:ascii="Times New Roman" w:hAnsi="Times New Roman"/>
-          <w:sz w:val="21"/>
-          <w:szCs w:val="21"/>
-        </w:rPr>
-        <w:t>of a string matching problem</w:t>
+        <w:t xml:space="preserve"> - example of a string matching problem</w:t>
       </w:r>
       <w:r>
         <w:t>.</w:t>
@@ -682,13 +653,7 @@
         <w:rPr>
           <w:rFonts w:eastAsia="Times New Roman"/>
         </w:rPr>
-        <w:t xml:space="preserve"> m, if y starts with x. In the example of figure 1 the string ab is a p</w:t>
-      </w:r>
-      <w:r>
-        <w:rPr>
-          <w:rFonts w:eastAsia="Times New Roman"/>
-        </w:rPr>
-        <w:t xml:space="preserve">refix of P. A suffix is the opposite. We say that a string x with size m is a suffix of another string y with size n and n </w:t>
+        <w:t xml:space="preserve"> m, if y starts with x. In the example of figure 1 the string ab is a prefix of P. A suffix is the opposite. We say that a string x with size m is a suffix of another string y with size n and n </w:t>
       </w:r>
       <w:r>
         <w:rPr>
@@ -803,13 +768,7 @@
         <w:rPr>
           <w:rFonts w:ascii="Times New Roman" w:eastAsia="Times New Roman" w:hAnsi="Times New Roman"/>
         </w:rPr>
-        <w:t xml:space="preserve">  </w:t>
-      </w:r>
-      <w:r>
-        <w:rPr>
-          <w:rFonts w:ascii="Times New Roman" w:eastAsia="Times New Roman" w:hAnsi="Times New Roman"/>
-        </w:rPr>
-        <w:t xml:space="preserve">A dynamic array is a variable-size data structure that allows elements to be added or removed. In the context of this project, since we don’t know the initial size of text T or pattern P, this structure is suitable for our problem. </w:t>
+        <w:t xml:space="preserve">  A dynamic array is a variable-size data structure that allows elements to be added or removed. In the context of this project, since we don’t know the initial size of text T or pattern P, this structure is suitable for our problem. </w:t>
       </w:r>
     </w:p>
     <w:p>
@@ -825,13 +784,7 @@
         <w:rPr>
           <w:rFonts w:ascii="Times New Roman" w:eastAsia="Times New Roman" w:hAnsi="Times New Roman"/>
         </w:rPr>
-        <w:t xml:space="preserve">  Dynamic arrays are si</w:t>
-      </w:r>
-      <w:r>
-        <w:rPr>
-          <w:rFonts w:ascii="Times New Roman" w:eastAsia="Times New Roman" w:hAnsi="Times New Roman"/>
-        </w:rPr>
-        <w:t xml:space="preserve">milar to an array with 2 extra operations, add and remove, and they share many advantages like locality of reference and data cache utilization, compactness and random access. </w:t>
+        <w:t xml:space="preserve">  Dynamic arrays are similar to an array with 2 extra operations, add and remove, and they share many advantages like locality of reference and data cache utilization, compactness and random access. </w:t>
       </w:r>
     </w:p>
     <w:p>
@@ -847,25 +800,7 @@
         <w:rPr>
           <w:rFonts w:ascii="Times New Roman" w:eastAsia="Times New Roman" w:hAnsi="Times New Roman"/>
         </w:rPr>
-        <w:t xml:space="preserve">  Comparing with linked lists dynamic arrays have faster indexing (constant vs </w:t>
-      </w:r>
-      <w:r>
-        <w:rPr>
-          <w:rFonts w:ascii="Times New Roman" w:eastAsia="Times New Roman" w:hAnsi="Times New Roman"/>
-        </w:rPr>
-        <w:t>linear) and typically faster iteration due to improved locality of reference however they require linear time to insert or delete at an arbitrary location, since all elements must be moved, while linked lists can do this in constant time, but for this proj</w:t>
-      </w:r>
-      <w:r>
-        <w:rPr>
-          <w:rFonts w:ascii="Times New Roman" w:eastAsia="Times New Roman" w:hAnsi="Times New Roman"/>
-        </w:rPr>
-        <w:t>ect, since we are interested in iterating over the elements in order and access specific indexes of a string the dynamic array advantages overcome the disadvantage of a linear worst case for insert, and if we analyze dynamic arrays in and amortized sense w</w:t>
-      </w:r>
-      <w:r>
-        <w:rPr>
-          <w:rFonts w:ascii="Times New Roman" w:eastAsia="Times New Roman" w:hAnsi="Times New Roman"/>
-        </w:rPr>
-        <w:t>e see that insert at the end is constant (as shown in the theoretical lessons).</w:t>
+        <w:t xml:space="preserve">  Comparing with linked lists dynamic arrays have faster indexing (constant vs linear) and typically faster iteration due to improved locality of reference however they require linear time to insert or delete at an arbitrary location, since all elements must be moved, while linked lists can do this in constant time, but for this project, since we are interested in iterating over the elements in order and access specific indexes of a string the dynamic array advantages overcome the disadvantage of a linear worst case for insert, and if we analyze dynamic arrays in and amortized sense we see that insert at the end is constant (as shown in the theoretical lessons).</w:t>
       </w:r>
     </w:p>
     <w:p>
@@ -883,6 +818,7 @@
         <w:tab/>
         <w:t xml:space="preserve"> Our implementation of this structure is based on the C structure presented on figure 2, and we populate the dynamic array with the function from figure 3. The </w:t>
       </w:r>
+      <w:proofErr w:type="spellStart"/>
       <w:r>
         <w:rPr>
           <w:rFonts w:eastAsia="Times New Roman"/>
@@ -890,23 +826,12 @@
         </w:rPr>
         <w:t>readString</w:t>
       </w:r>
+      <w:proofErr w:type="spellEnd"/>
       <w:r>
         <w:rPr>
           <w:rFonts w:eastAsia="Times New Roman"/>
         </w:rPr>
-        <w:t xml:space="preserve"> func</w:t>
-      </w:r>
-      <w:r>
-        <w:rPr>
-          <w:rFonts w:eastAsia="Times New Roman"/>
-        </w:rPr>
-        <w:t>tion is going to read element by element until it finds the special character ‘\n’. While reading, it is storing the input and counting how many elements it has stored. If at some point the number of elements stored reaches the size of the string allocated</w:t>
-      </w:r>
-      <w:r>
-        <w:rPr>
-          <w:rFonts w:eastAsia="Times New Roman"/>
-        </w:rPr>
-        <w:t>, we duplicate the size by reallocating memory.</w:t>
+        <w:t xml:space="preserve"> function is going to read element by element until it finds the special character ‘\n’. While reading, it is storing the input and counting how many elements it has stored. If at some point the number of elements stored reaches the size of the string allocated, we duplicate the size by reallocating memory.</w:t>
       </w:r>
     </w:p>
     <w:p>
@@ -1001,7 +926,6 @@
         <w:t xml:space="preserve"> - Dynamic Array C structure.</w:t>
       </w:r>
     </w:p>
-    <w:p/>
     <w:p>
       <w:pPr>
         <w:keepNext/>
@@ -1076,7 +1000,7 @@
         <w:rPr>
           <w:color w:val="000000"/>
         </w:rPr>
-        <w:t xml:space="preserve">3 </w:t>
+        <w:t>3</w:t>
       </w:r>
       <w:r>
         <w:rPr>
@@ -1120,10 +1044,7 @@
         <w:jc w:val="both"/>
       </w:pPr>
       <w:r>
-        <w:t xml:space="preserve">The solution provided by the naive approach </w:t>
-      </w:r>
-      <w:r>
-        <w:t>consists in starting at a shift s = 0 check, character by character, if s is a valid shift. For each shift s, 1 out of 3 things can happen:</w:t>
+        <w:t>The solution provided by the naive approach consists in starting at a shift s = 0 check, character by character, if s is a valid shift. For each shift s, 1 out of 3 things can happen:</w:t>
       </w:r>
     </w:p>
     <w:p>
@@ -1149,13 +1070,7 @@
         <w:rPr>
           <w:rFonts w:ascii="Times New Roman" w:hAnsi="Times New Roman"/>
         </w:rPr>
-        <w:t>We find a character in P that differ from a character in the substring T [s ... s + m], which means that shift s is</w:t>
-      </w:r>
-      <w:r>
-        <w:rPr>
-          <w:rFonts w:ascii="Times New Roman" w:hAnsi="Times New Roman"/>
-        </w:rPr>
-        <w:t xml:space="preserve"> invalid and we move to the next shift = s+1.</w:t>
+        <w:t>We find a character in P that differ from a character in the substring T [s ... s + m], which means that shift s is invalid and we move to the next shift = s+1.</w:t>
       </w:r>
     </w:p>
     <w:p>
@@ -1215,13 +1130,7 @@
         <w:rPr>
           <w:rFonts w:ascii="Times New Roman" w:hAnsi="Times New Roman"/>
         </w:rPr>
-        <w:t xml:space="preserve">Shift s reach the value n-m+1, which means s is not a valid shift anymore and the algorithm </w:t>
-      </w:r>
-      <w:r>
-        <w:rPr>
-          <w:rFonts w:ascii="Times New Roman" w:hAnsi="Times New Roman"/>
-        </w:rPr>
-        <w:t>terminates.</w:t>
+        <w:t>Shift s reach the value n-m+1, which means s is not a valid shift anymore and the algorithm terminates.</w:t>
       </w:r>
     </w:p>
     <w:p>
@@ -1382,61 +1291,43 @@
         <w:rPr>
           <w:rFonts w:eastAsia="Times New Roman"/>
         </w:rPr>
-        <w:t xml:space="preserve">  The Knuth Morris Pratt algorithm i</w:t>
+        <w:t xml:space="preserve">  The Knuth Morris Pratt algorithm is a linear time algorithm. This algorithm is based on the idea that unnecessary comparisons can be avoided because the word itself embodies sufficient information to determine where the next match could begin. To do this the KMP algorithm is divided in two parts, a preprocessing part where we build the </w:t>
+      </w:r>
+      <w:r>
+        <w:rPr>
+          <w:rFonts w:ascii="Symbol" w:eastAsia="Times New Roman" w:hAnsi="Symbol"/>
+        </w:rPr>
+        <w:t></w:t>
       </w:r>
       <w:r>
         <w:rPr>
           <w:rFonts w:eastAsia="Times New Roman"/>
         </w:rPr>
-        <w:t>s a linear time algorithm. This algorithm is based on the idea that unnecessary comparisons can be avoided because the word itself embodies sufficient information to determine where the next match could begin. To do this the KMP algorithm is divided in two</w:t>
+        <w:t xml:space="preserve"> table using the prefix function, and a searching part which consists in finding the valid shifts. The first has a complexity of </w:t>
+      </w:r>
+      <w:r>
+        <w:rPr>
+          <w:rFonts w:ascii="Symbol" w:eastAsia="Times New Roman" w:hAnsi="Symbol"/>
+        </w:rPr>
+        <w:t></w:t>
       </w:r>
       <w:r>
         <w:rPr>
           <w:rFonts w:eastAsia="Times New Roman"/>
         </w:rPr>
-        <w:t xml:space="preserve"> parts, a preprocessing part where we build the </w:t>
+        <w:t xml:space="preserve"> (M) and the second one a complexity of </w:t>
       </w:r>
       <w:r>
         <w:rPr>
           <w:rFonts w:ascii="Symbol" w:eastAsia="Times New Roman" w:hAnsi="Symbol"/>
         </w:rPr>
-        <w:t></w:t>
+        <w:t></w:t>
       </w:r>
       <w:r>
         <w:rPr>
           <w:rFonts w:eastAsia="Times New Roman"/>
         </w:rPr>
-        <w:t xml:space="preserve"> table using the prefix function, and a searching part which consists in finding the valid shifts. The first has a complexity of </w:t>
-      </w:r>
-      <w:r>
-        <w:rPr>
-          <w:rFonts w:ascii="Symbol" w:eastAsia="Times New Roman" w:hAnsi="Symbol"/>
-        </w:rPr>
-        <w:t></w:t>
-      </w:r>
-      <w:r>
-        <w:rPr>
-          <w:rFonts w:eastAsia="Times New Roman"/>
-        </w:rPr>
-        <w:t xml:space="preserve"> (M) and the second one a complexity of </w:t>
-      </w:r>
-      <w:r>
-        <w:rPr>
-          <w:rFonts w:ascii="Symbol" w:eastAsia="Times New Roman" w:hAnsi="Symbol"/>
-        </w:rPr>
-        <w:t></w:t>
-      </w:r>
-      <w:r>
-        <w:rPr>
-          <w:rFonts w:eastAsia="Times New Roman"/>
-        </w:rPr>
-        <w:t xml:space="preserve"> (N), which together gives us a line</w:t>
-      </w:r>
-      <w:r>
-        <w:rPr>
-          <w:rFonts w:eastAsia="Times New Roman"/>
-        </w:rPr>
-        <w:t xml:space="preserve">r complexity of </w:t>
+        <w:t xml:space="preserve"> (N), which together gives us a liner complexity of </w:t>
       </w:r>
       <w:r>
         <w:rPr>
@@ -1495,13 +1386,7 @@
             <w:rPr>
               <w:rFonts w:ascii="Cambria Math" w:hAnsi="Cambria Math"/>
             </w:rPr>
-            <m:t>π</m:t>
-          </m:r>
-          <m:r>
-            <w:rPr>
-              <w:rFonts w:ascii="Cambria Math" w:hAnsi="Cambria Math"/>
-            </w:rPr>
-            <m:t>:</m:t>
+            <m:t>π:</m:t>
           </m:r>
           <m:d>
             <m:dPr>
@@ -1518,13 +1403,7 @@
                 <w:rPr>
                   <w:rFonts w:ascii="Cambria Math" w:hAnsi="Cambria Math"/>
                 </w:rPr>
-                <m:t>0,1,…,</m:t>
-              </m:r>
-              <m:r>
-                <w:rPr>
-                  <w:rFonts w:ascii="Cambria Math" w:hAnsi="Cambria Math"/>
-                </w:rPr>
-                <m:t>m</m:t>
+                <m:t>0,1,…,m</m:t>
               </m:r>
             </m:e>
           </m:d>
@@ -1549,25 +1428,7 @@
                 <w:rPr>
                   <w:rFonts w:ascii="Cambria Math" w:hAnsi="Cambria Math"/>
                 </w:rPr>
-                <m:t>0,1,…</m:t>
-              </m:r>
-              <m:r>
-                <w:rPr>
-                  <w:rFonts w:ascii="Cambria Math" w:hAnsi="Cambria Math"/>
-                </w:rPr>
-                <m:t>m</m:t>
-              </m:r>
-              <m:r>
-                <w:rPr>
-                  <w:rFonts w:ascii="Cambria Math" w:hAnsi="Cambria Math"/>
-                </w:rPr>
-                <m:t>-</m:t>
-              </m:r>
-              <m:r>
-                <w:rPr>
-                  <w:rFonts w:ascii="Cambria Math" w:hAnsi="Cambria Math"/>
-                </w:rPr>
-                <m:t>1</m:t>
+                <m:t>0,1,…m-1</m:t>
               </m:r>
             </m:e>
           </m:d>
@@ -1575,37 +1436,7 @@
             <w:rPr>
               <w:rFonts w:ascii="Cambria Math" w:hAnsi="Cambria Math"/>
             </w:rPr>
-            <m:t>suc</m:t>
-          </m:r>
-          <m:r>
-            <w:rPr>
-              <w:rFonts w:ascii="Cambria Math" w:hAnsi="Cambria Math"/>
-            </w:rPr>
-            <m:t>h</m:t>
-          </m:r>
-          <m:r>
-            <w:rPr>
-              <w:rFonts w:ascii="Cambria Math" w:hAnsi="Cambria Math"/>
-            </w:rPr>
-            <m:t>t</m:t>
-          </m:r>
-          <m:r>
-            <w:rPr>
-              <w:rFonts w:ascii="Cambria Math" w:hAnsi="Cambria Math"/>
-            </w:rPr>
-            <m:t>h</m:t>
-          </m:r>
-          <m:r>
-            <w:rPr>
-              <w:rFonts w:ascii="Cambria Math" w:hAnsi="Cambria Math"/>
-            </w:rPr>
-            <m:t>at</m:t>
-          </m:r>
-          <m:r>
-            <w:rPr>
-              <w:rFonts w:ascii="Cambria Math" w:hAnsi="Cambria Math"/>
-            </w:rPr>
-            <m:t>:</m:t>
+            <m:t>suchthat:</m:t>
           </m:r>
         </m:oMath>
       </m:oMathPara>
@@ -1654,55 +1485,7 @@
             <w:rPr>
               <w:rFonts w:ascii="Cambria Math" w:hAnsi="Cambria Math"/>
             </w:rPr>
-            <m:t>=</m:t>
-          </m:r>
-          <m:r>
-            <w:rPr>
-              <w:rFonts w:ascii="Cambria Math" w:hAnsi="Cambria Math"/>
-            </w:rPr>
-            <m:t>max</m:t>
-          </m:r>
-          <m:r>
-            <w:rPr>
-              <w:rFonts w:ascii="Cambria Math" w:hAnsi="Cambria Math"/>
-            </w:rPr>
-            <m:t>{</m:t>
-          </m:r>
-          <m:r>
-            <w:rPr>
-              <w:rFonts w:ascii="Cambria Math" w:hAnsi="Cambria Math"/>
-            </w:rPr>
-            <m:t>k</m:t>
-          </m:r>
-          <m:r>
-            <w:rPr>
-              <w:rFonts w:ascii="Cambria Math" w:hAnsi="Cambria Math"/>
-            </w:rPr>
-            <m:t>:</m:t>
-          </m:r>
-          <m:r>
-            <w:rPr>
-              <w:rFonts w:ascii="Cambria Math" w:hAnsi="Cambria Math"/>
-            </w:rPr>
-            <m:t>k</m:t>
-          </m:r>
-          <m:r>
-            <w:rPr>
-              <w:rFonts w:ascii="Cambria Math" w:hAnsi="Cambria Math"/>
-            </w:rPr>
-            <m:t>&lt;</m:t>
-          </m:r>
-          <m:r>
-            <w:rPr>
-              <w:rFonts w:ascii="Cambria Math" w:hAnsi="Cambria Math"/>
-            </w:rPr>
-            <m:t>q</m:t>
-          </m:r>
-          <m:r>
-            <w:rPr>
-              <w:rFonts w:ascii="Cambria Math" w:hAnsi="Cambria Math"/>
-            </w:rPr>
-            <m:t>∧</m:t>
+            <m:t>=max{k:k&lt;q∧</m:t>
           </m:r>
           <m:sSub>
             <m:sSubPr>
@@ -1940,8 +1723,6 @@
       <w:r>
         <w:t>6</w:t>
       </w:r>
-      <w:bookmarkStart w:id="0" w:name="_GoBack"/>
-      <w:bookmarkEnd w:id="0"/>
       <w:r>
         <w:t xml:space="preserve"> - Implementation of the Prefix function in C</w:t>
       </w:r>
@@ -1961,10 +1742,7 @@
         <w:jc w:val="both"/>
       </w:pPr>
       <w:r>
-        <w:t>After the preprocessing stage the searching stage is very similar. Both stages match a string against the pattern: KM</w:t>
-      </w:r>
-      <w:r>
-        <w:t>P-matcher (the searching function) matches T against P while the Prefix function matches P against itself.</w:t>
+        <w:t>After the preprocessing stage the searching stage is very similar. Both stages match a string against the pattern: KMP-matcher (the searching function) matches T against P while the Prefix function matches P against itself.</w:t>
       </w:r>
     </w:p>
     <w:p>
@@ -2042,10 +1820,7 @@
         <w:t>7</w:t>
       </w:r>
       <w:r>
-        <w:t xml:space="preserve"> - KMP-matcher function implementation in C, variable count and its manipulation serves only for the purpose o</w:t>
-      </w:r>
-      <w:r>
-        <w:t>f this project where we needed to count the number of comparisons.</w:t>
+        <w:t xml:space="preserve"> - KMP-matcher function implementation in C, variable count and its manipulation serves only for the purpose of this project where we needed to count the number of comparisons.</w:t>
       </w:r>
     </w:p>
     <w:p>
@@ -2055,8 +1830,88 @@
         <w:jc w:val="center"/>
       </w:pPr>
       <w:r>
-        <w:t xml:space="preserve"> Note: the code submitted in mooshak considers ´\0´in the end of the pattern.</w:t>
-      </w:r>
+        <w:t xml:space="preserve"> Note: the code submitted in </w:t>
+      </w:r>
+      <w:proofErr w:type="spellStart"/>
+      <w:r>
+        <w:t>mooshak</w:t>
+      </w:r>
+      <w:proofErr w:type="spellEnd"/>
+      <w:r>
+        <w:t xml:space="preserve"> considers ´\0´in the end of the pattern.</w:t>
+      </w:r>
+    </w:p>
+    <w:p>
+      <w:pPr>
+        <w:ind w:right="567"/>
+        <w:rPr>
+          <w:rFonts w:eastAsia="Times New Roman"/>
+          <w:b/>
+        </w:rPr>
+      </w:pPr>
+    </w:p>
+    <w:p>
+      <w:pPr>
+        <w:ind w:right="567"/>
+        <w:rPr>
+          <w:rFonts w:eastAsia="Times New Roman"/>
+          <w:b/>
+        </w:rPr>
+      </w:pPr>
+    </w:p>
+    <w:p>
+      <w:pPr>
+        <w:ind w:right="567"/>
+        <w:rPr>
+          <w:rFonts w:eastAsia="Times New Roman"/>
+          <w:b/>
+        </w:rPr>
+      </w:pPr>
+    </w:p>
+    <w:p>
+      <w:pPr>
+        <w:ind w:right="567"/>
+        <w:rPr>
+          <w:rFonts w:eastAsia="Times New Roman"/>
+          <w:b/>
+        </w:rPr>
+      </w:pPr>
+    </w:p>
+    <w:p>
+      <w:pPr>
+        <w:ind w:right="567"/>
+        <w:rPr>
+          <w:rFonts w:eastAsia="Times New Roman"/>
+          <w:b/>
+        </w:rPr>
+      </w:pPr>
+    </w:p>
+    <w:p>
+      <w:pPr>
+        <w:ind w:right="567"/>
+        <w:rPr>
+          <w:rFonts w:eastAsia="Times New Roman"/>
+          <w:b/>
+        </w:rPr>
+      </w:pPr>
+    </w:p>
+    <w:p>
+      <w:pPr>
+        <w:ind w:right="567"/>
+        <w:rPr>
+          <w:rFonts w:eastAsia="Times New Roman"/>
+          <w:b/>
+        </w:rPr>
+      </w:pPr>
+    </w:p>
+    <w:p>
+      <w:pPr>
+        <w:ind w:right="567"/>
+        <w:rPr>
+          <w:rFonts w:eastAsia="Times New Roman"/>
+          <w:b/>
+        </w:rPr>
+      </w:pPr>
     </w:p>
     <w:p>
       <w:pPr>
@@ -2086,6 +1941,7 @@
           <w:rFonts w:ascii="Times New Roman" w:eastAsia="Times New Roman" w:hAnsi="Times New Roman"/>
           <w:b/>
         </w:rPr>
+        <w:lastRenderedPageBreak/>
         <w:t>Boyer Moore Algorithm:</w:t>
       </w:r>
     </w:p>
@@ -2113,13 +1969,7 @@
         <w:rPr>
           <w:rFonts w:ascii="Times New Roman" w:eastAsia="Times New Roman" w:hAnsi="Times New Roman"/>
         </w:rPr>
-        <w:t>Boyer Moore algorithm uses 3 clever ideas to obtain a method that typically examines f</w:t>
-      </w:r>
-      <w:r>
-        <w:rPr>
-          <w:rFonts w:ascii="Times New Roman" w:eastAsia="Times New Roman" w:hAnsi="Times New Roman"/>
-        </w:rPr>
-        <w:t>ewer than m + n characters, and in O (M + N) for some cases. The three ideas are: Right to Left scan, The Bad Character shift rule and The Good Suffix shift rule.</w:t>
+        <w:t>Boyer Moore algorithm uses 3 clever ideas to obtain a method that typically examines fewer than m + n characters, and in O (M + N) for some cases. The three ideas are: Right to Left scan, The Bad Character shift rule and The Good Suffix shift rule.</w:t>
       </w:r>
     </w:p>
     <w:p>
@@ -2147,14 +1997,17 @@
         <w:rPr>
           <w:rFonts w:ascii="Times New Roman" w:eastAsia="Times New Roman" w:hAnsi="Times New Roman"/>
         </w:rPr>
-        <w:t>The Right to Left scan is as simple as checking for an occurrence of P by scanning the chara</w:t>
-      </w:r>
-      <w:r>
-        <w:rPr>
-          <w:rFonts w:ascii="Times New Roman" w:eastAsia="Times New Roman" w:hAnsi="Times New Roman"/>
-        </w:rPr>
-        <w:t>cters from right to left rather than left to right.</w:t>
-      </w:r>
+        <w:t>The Right to Left scan is as simple as checking for an occurrence of P by scanning the characters from right to left rather than left to right.</w:t>
+      </w:r>
+    </w:p>
+    <w:p>
+      <w:pPr>
+        <w:pStyle w:val="ListParagraph"/>
+        <w:ind w:left="927" w:right="567"/>
+        <w:rPr>
+          <w:rFonts w:ascii="Times New Roman" w:eastAsia="Times New Roman" w:hAnsi="Times New Roman"/>
+        </w:rPr>
+      </w:pPr>
     </w:p>
     <w:p>
       <w:pPr>
@@ -2172,14 +2025,35 @@
         <w:rPr>
           <w:rFonts w:ascii="Times New Roman" w:eastAsia="Times New Roman" w:hAnsi="Times New Roman"/>
         </w:rPr>
-        <w:lastRenderedPageBreak/>
-        <w:t>The Extended Bad Character Rule says that when a mismatch occurs at position i of P and the mismatched character in T is x then shift P to the right so that the closest x to the left of position i in P is</w:t>
-      </w:r>
-      <w:r>
-        <w:rPr>
-          <w:rFonts w:ascii="Times New Roman" w:eastAsia="Times New Roman" w:hAnsi="Times New Roman"/>
-        </w:rPr>
-        <w:t xml:space="preserve"> bellow the mismatched x in T.</w:t>
+        <w:t xml:space="preserve">The Extended Bad Character Rule says that when a mismatch occurs at position </w:t>
+      </w:r>
+      <w:proofErr w:type="spellStart"/>
+      <w:r>
+        <w:rPr>
+          <w:rFonts w:ascii="Times New Roman" w:eastAsia="Times New Roman" w:hAnsi="Times New Roman"/>
+        </w:rPr>
+        <w:t>i</w:t>
+      </w:r>
+      <w:proofErr w:type="spellEnd"/>
+      <w:r>
+        <w:rPr>
+          <w:rFonts w:ascii="Times New Roman" w:eastAsia="Times New Roman" w:hAnsi="Times New Roman"/>
+        </w:rPr>
+        <w:t xml:space="preserve"> of P and the mismatched character in T is x then shift P to the right so that the closest x to the left of position </w:t>
+      </w:r>
+      <w:proofErr w:type="spellStart"/>
+      <w:r>
+        <w:rPr>
+          <w:rFonts w:ascii="Times New Roman" w:eastAsia="Times New Roman" w:hAnsi="Times New Roman"/>
+        </w:rPr>
+        <w:t>i</w:t>
+      </w:r>
+      <w:proofErr w:type="spellEnd"/>
+      <w:r>
+        <w:rPr>
+          <w:rFonts w:ascii="Times New Roman" w:eastAsia="Times New Roman" w:hAnsi="Times New Roman"/>
+        </w:rPr>
+        <w:t xml:space="preserve"> in P is bellow the mismatched x in T.</w:t>
       </w:r>
     </w:p>
     <w:p>
@@ -2201,46 +2075,42 @@
           <w:rPr>
             <w:rFonts w:ascii="Cambria Math" w:hAnsi="Cambria Math"/>
           </w:rPr>
-          <m:t>Σ</m:t>
-        </m:r>
-        <m:r>
-          <w:rPr>
-            <w:rFonts w:ascii="Cambria Math" w:hAnsi="Cambria Math"/>
-          </w:rPr>
-          <m:t>∨</m:t>
+          <m:t>Σ∨</m:t>
         </m:r>
       </m:oMath>
       <w:r>
         <w:rPr>
           <w:rFonts w:ascii="Times New Roman" w:eastAsia="Times New Roman" w:hAnsi="Times New Roman"/>
         </w:rPr>
-        <w:t xml:space="preserve">) space to maintain the lookup table (table R) in memory and O (M) to build that table. For the DNA sequence the space issue is not a problem since </w:t>
+        <w:t>) space to maintain the lookup table (table R) in memory and O (M) to build that table. For the DNA sequence the space i</w:t>
+      </w:r>
+      <w:proofErr w:type="spellStart"/>
+      <w:r>
+        <w:rPr>
+          <w:rFonts w:ascii="Times New Roman" w:eastAsia="Times New Roman" w:hAnsi="Times New Roman"/>
+        </w:rPr>
+        <w:t>ssue</w:t>
+      </w:r>
+      <w:proofErr w:type="spellEnd"/>
+      <w:r>
+        <w:rPr>
+          <w:rFonts w:ascii="Times New Roman" w:eastAsia="Times New Roman" w:hAnsi="Times New Roman"/>
+        </w:rPr>
+        <w:t xml:space="preserve"> is not a problem since </w:t>
       </w:r>
       <m:oMath>
         <m:r>
           <w:rPr>
             <w:rFonts w:ascii="Cambria Math" w:hAnsi="Cambria Math"/>
           </w:rPr>
-          <m:t>Σ</m:t>
-        </m:r>
-        <m:r>
-          <w:rPr>
-            <w:rFonts w:ascii="Cambria Math" w:hAnsi="Cambria Math"/>
-          </w:rPr>
-          <m:t>∨</m:t>
+          <m:t>Σ∨</m:t>
         </m:r>
       </m:oMath>
       <w:r>
         <w:rPr>
           <w:rFonts w:ascii="Times New Roman" w:eastAsia="Times New Roman" w:hAnsi="Times New Roman"/>
         </w:rPr>
-        <w:t xml:space="preserve"> is size 4, and even in big sequences the probab</w:t>
-      </w:r>
-      <w:r>
-        <w:rPr>
-          <w:rFonts w:ascii="Times New Roman" w:eastAsia="Times New Roman" w:hAnsi="Times New Roman"/>
-        </w:rPr>
-        <w:t>ility of finding the first four letters in the beginning of the sequence is high which makes the worst case for building table R a very rare one.</w:t>
+        <w:t xml:space="preserve"> is size 4, and even in big sequences the probability of finding the first four letters in the beginning of the sequence is high which makes the worst case for building table R a very rare one.</w:t>
       </w:r>
     </w:p>
     <w:p>
@@ -2267,13 +2137,7 @@
         <w:rPr>
           <w:rFonts w:ascii="Times New Roman" w:eastAsia="Times New Roman" w:hAnsi="Times New Roman"/>
         </w:rPr>
-        <w:t xml:space="preserve">The Good Suffix Shift aligns the matched part of T, T’, with the rightmost occurrence of that character </w:t>
-      </w:r>
-      <w:r>
-        <w:rPr>
-          <w:rFonts w:ascii="Times New Roman" w:eastAsia="Times New Roman" w:hAnsi="Times New Roman"/>
-        </w:rPr>
-        <w:t>sequence in the pattern that is preceded by a different character (including none, if the matched suffix is also a prefix of the pattern) than the matched suffix T’ of the pattern – if there is such occurrence.</w:t>
+        <w:t>The Good Suffix Shift aligns the matched part of T, T’, with the rightmost occurrence of that character sequence in the pattern that is preceded by a different character (including none, if the matched suffix is also a prefix of the pattern) than the matched suffix T’ of the pattern – if there is such occurrence.</w:t>
       </w:r>
     </w:p>
     <w:p>
@@ -2288,13 +2152,7 @@
         <w:rPr>
           <w:rFonts w:ascii="Times New Roman" w:eastAsia="Times New Roman" w:hAnsi="Times New Roman"/>
         </w:rPr>
-        <w:t>To do this Good Suffix rule uses 2 tables: L’</w:t>
-      </w:r>
-      <w:r>
-        <w:rPr>
-          <w:rFonts w:ascii="Times New Roman" w:eastAsia="Times New Roman" w:hAnsi="Times New Roman"/>
-        </w:rPr>
-        <w:t xml:space="preserve"> and l’, and to build those tables we need a third table N. We define next these tables:</w:t>
+        <w:t>To do this Good Suffix rule uses 2 tables: L’ and l’, and to build those tables we need a third table N. We define next these tables:</w:t>
       </w:r>
     </w:p>
     <w:p>
@@ -2361,32 +2219,28 @@
         <w:rPr>
           <w:rFonts w:ascii="Times New Roman" w:eastAsia="Times New Roman" w:hAnsi="Times New Roman"/>
         </w:rPr>
-        <w:t xml:space="preserve"> is the length of the longest suffix of the substring P[0..j] that is also a suffix of the full string. To compute this table, we made a </w:t>
-      </w:r>
-      <w:r>
-        <w:rPr>
-          <w:rFonts w:ascii="Times New Roman" w:eastAsia="Times New Roman" w:hAnsi="Times New Roman"/>
-        </w:rPr>
-        <w:t xml:space="preserve">cycle for i starting at 0 until </w:t>
+        <w:t xml:space="preserve"> is the length of the longest suffix of the substring P[0..j] that is also a suffix of the full string. To compute this table, we made a cycle for </w:t>
+      </w:r>
+      <w:proofErr w:type="spellStart"/>
+      <w:r>
+        <w:rPr>
+          <w:rFonts w:ascii="Times New Roman" w:eastAsia="Times New Roman" w:hAnsi="Times New Roman"/>
+        </w:rPr>
+        <w:t>i</w:t>
+      </w:r>
+      <w:proofErr w:type="spellEnd"/>
+      <w:r>
+        <w:rPr>
+          <w:rFonts w:ascii="Times New Roman" w:eastAsia="Times New Roman" w:hAnsi="Times New Roman"/>
+        </w:rPr>
+        <w:t xml:space="preserve"> starting at 0 until </w:t>
       </w:r>
       <m:oMath>
         <m:r>
           <w:rPr>
             <w:rFonts w:ascii="Cambria Math" w:hAnsi="Cambria Math"/>
           </w:rPr>
-          <m:t>m</m:t>
-        </m:r>
-        <m:r>
-          <w:rPr>
-            <w:rFonts w:ascii="Cambria Math" w:hAnsi="Cambria Math"/>
-          </w:rPr>
-          <m:t>-</m:t>
-        </m:r>
-        <m:r>
-          <w:rPr>
-            <w:rFonts w:ascii="Cambria Math" w:hAnsi="Cambria Math"/>
-          </w:rPr>
-          <m:t>1</m:t>
+          <m:t>m-1</m:t>
         </m:r>
       </m:oMath>
       <w:r>
@@ -2450,37 +2304,7 @@
               <w:rPr>
                 <w:rFonts w:ascii="Cambria Math" w:hAnsi="Cambria Math"/>
               </w:rPr>
-              <m:t>m</m:t>
-            </m:r>
-            <m:r>
-              <w:rPr>
-                <w:rFonts w:ascii="Cambria Math" w:hAnsi="Cambria Math"/>
-              </w:rPr>
-              <m:t>-</m:t>
-            </m:r>
-            <m:r>
-              <w:rPr>
-                <w:rFonts w:ascii="Cambria Math" w:hAnsi="Cambria Math"/>
-              </w:rPr>
-              <m:t>1-</m:t>
-            </m:r>
-            <m:r>
-              <w:rPr>
-                <w:rFonts w:ascii="Cambria Math" w:hAnsi="Cambria Math"/>
-              </w:rPr>
-              <m:t>i</m:t>
-            </m:r>
-            <m:r>
-              <w:rPr>
-                <w:rFonts w:ascii="Cambria Math" w:hAnsi="Cambria Math"/>
-              </w:rPr>
-              <m:t>+</m:t>
-            </m:r>
-            <m:r>
-              <w:rPr>
-                <w:rFonts w:ascii="Cambria Math" w:hAnsi="Cambria Math"/>
-              </w:rPr>
-              <m:t>j</m:t>
+              <m:t>m-1-i+j</m:t>
             </m:r>
           </m:e>
         </m:d>
@@ -2489,7 +2313,21 @@
         <w:rPr>
           <w:rFonts w:ascii="Times New Roman" w:eastAsia="Times New Roman" w:hAnsi="Times New Roman"/>
         </w:rPr>
-        <w:t xml:space="preserve">, after this inner cycle </w:t>
+        <w:t>, after this i</w:t>
+      </w:r>
+      <w:proofErr w:type="spellStart"/>
+      <w:r>
+        <w:rPr>
+          <w:rFonts w:ascii="Times New Roman" w:eastAsia="Times New Roman" w:hAnsi="Times New Roman"/>
+        </w:rPr>
+        <w:t>nner</w:t>
+      </w:r>
+      <w:proofErr w:type="spellEnd"/>
+      <w:r>
+        <w:rPr>
+          <w:rFonts w:ascii="Times New Roman" w:eastAsia="Times New Roman" w:hAnsi="Times New Roman"/>
+        </w:rPr>
+        <w:t xml:space="preserve"> cycle </w:t>
       </w:r>
       <m:oMath>
         <m:r>
@@ -2682,31 +2520,7 @@
                   <w:rPr>
                     <w:rFonts w:ascii="Cambria Math" w:hAnsi="Cambria Math"/>
                   </w:rPr>
-                  <m:t>i</m:t>
-                </m:r>
-                <m:r>
-                  <w:rPr>
-                    <w:rFonts w:ascii="Cambria Math" w:hAnsi="Cambria Math"/>
-                  </w:rPr>
-                  <m:t>..</m:t>
-                </m:r>
-                <m:r>
-                  <w:rPr>
-                    <w:rFonts w:ascii="Cambria Math" w:hAnsi="Cambria Math"/>
-                  </w:rPr>
-                  <m:t>m</m:t>
-                </m:r>
-                <m:r>
-                  <w:rPr>
-                    <w:rFonts w:ascii="Cambria Math" w:hAnsi="Cambria Math"/>
-                  </w:rPr>
-                  <m:t>-</m:t>
-                </m:r>
-                <m:r>
-                  <w:rPr>
-                    <w:rFonts w:ascii="Cambria Math" w:hAnsi="Cambria Math"/>
-                  </w:rPr>
-                  <m:t>1</m:t>
+                  <m:t>i..m-1</m:t>
                 </m:r>
               </m:e>
             </m:d>
@@ -2716,25 +2530,7 @@
           <w:rPr>
             <w:rFonts w:ascii="Cambria Math" w:hAnsi="Cambria Math"/>
           </w:rPr>
-          <m:t>=</m:t>
-        </m:r>
-        <m:r>
-          <w:rPr>
-            <w:rFonts w:ascii="Cambria Math" w:hAnsi="Cambria Math"/>
-          </w:rPr>
-          <m:t>m</m:t>
-        </m:r>
-        <m:r>
-          <w:rPr>
-            <w:rFonts w:ascii="Cambria Math" w:hAnsi="Cambria Math"/>
-          </w:rPr>
-          <m:t>-</m:t>
-        </m:r>
-        <m:r>
-          <w:rPr>
-            <w:rFonts w:ascii="Cambria Math" w:hAnsi="Cambria Math"/>
-          </w:rPr>
-          <m:t>i</m:t>
+          <m:t>=m-i</m:t>
         </m:r>
       </m:oMath>
       <w:r>
@@ -2819,16 +2615,19 @@
       <w:r>
         <w:t xml:space="preserve">Figure </w:t>
       </w:r>
+      <w:proofErr w:type="gramStart"/>
       <w:r>
         <w:t xml:space="preserve">8 </w:t>
       </w:r>
       <w:r>
-        <w:t xml:space="preserve"> - Z-Based Boyer-Moore Algorithm to compute table L' in linear Time implementatio</w:t>
-      </w:r>
-      <w:r>
-        <w:t>n in C.</w:t>
-      </w:r>
-    </w:p>
+        <w:t xml:space="preserve"> -</w:t>
+      </w:r>
+      <w:proofErr w:type="gramEnd"/>
+      <w:r>
+        <w:t xml:space="preserve"> Z-Based Boyer-Moore Algorithm to compute table L' in linear Time implementation in C.</w:t>
+      </w:r>
+    </w:p>
+    <w:p/>
     <w:p/>
     <w:p>
       <w:pPr>
@@ -2846,6 +2645,7 @@
           <w:rFonts w:ascii="Times New Roman" w:eastAsia="Times New Roman" w:hAnsi="Times New Roman"/>
           <w:b/>
         </w:rPr>
+        <w:lastRenderedPageBreak/>
         <w:t>Table l’:</w:t>
       </w:r>
       <w:r>
@@ -2911,19 +2711,7 @@
           <w:rPr>
             <w:rFonts w:ascii="Cambria Math" w:hAnsi="Cambria Math"/>
           </w:rPr>
-          <m:t>j</m:t>
-        </m:r>
-        <m:r>
-          <w:rPr>
-            <w:rFonts w:ascii="Cambria Math" w:hAnsi="Cambria Math"/>
-          </w:rPr>
-          <m:t>≤∨</m:t>
-        </m:r>
-        <m:r>
-          <w:rPr>
-            <w:rFonts w:ascii="Cambria Math" w:hAnsi="Cambria Math"/>
-          </w:rPr>
-          <m:t>P</m:t>
+          <m:t>j≤∨P</m:t>
         </m:r>
         <m:d>
           <m:dPr>
@@ -2940,31 +2728,7 @@
               <w:rPr>
                 <w:rFonts w:ascii="Cambria Math" w:hAnsi="Cambria Math"/>
               </w:rPr>
-              <m:t>i</m:t>
-            </m:r>
-            <m:r>
-              <w:rPr>
-                <w:rFonts w:ascii="Cambria Math" w:hAnsi="Cambria Math"/>
-              </w:rPr>
-              <m:t>..</m:t>
-            </m:r>
-            <m:r>
-              <w:rPr>
-                <w:rFonts w:ascii="Cambria Math" w:hAnsi="Cambria Math"/>
-              </w:rPr>
-              <m:t>m</m:t>
-            </m:r>
-            <m:r>
-              <w:rPr>
-                <w:rFonts w:ascii="Cambria Math" w:hAnsi="Cambria Math"/>
-              </w:rPr>
-              <m:t>-</m:t>
-            </m:r>
-            <m:r>
-              <w:rPr>
-                <w:rFonts w:ascii="Cambria Math" w:hAnsi="Cambria Math"/>
-              </w:rPr>
-              <m:t>1</m:t>
+              <m:t>i..m-1</m:t>
             </m:r>
           </m:e>
         </m:d>
@@ -2980,19 +2744,7 @@
           <w:rPr>
             <w:rFonts w:ascii="Cambria Math" w:hAnsi="Cambria Math"/>
           </w:rPr>
-          <m:t>m</m:t>
-        </m:r>
-        <m:r>
-          <w:rPr>
-            <w:rFonts w:ascii="Cambria Math" w:hAnsi="Cambria Math"/>
-          </w:rPr>
-          <m:t>-</m:t>
-        </m:r>
-        <m:r>
-          <w:rPr>
-            <w:rFonts w:ascii="Cambria Math" w:hAnsi="Cambria Math"/>
-          </w:rPr>
-          <m:t>i</m:t>
+          <m:t>m-i</m:t>
         </m:r>
       </m:oMath>
       <w:r>
@@ -3031,19 +2783,7 @@
           <w:rPr>
             <w:rFonts w:ascii="Cambria Math" w:hAnsi="Cambria Math"/>
           </w:rPr>
-          <m:t>=</m:t>
-        </m:r>
-        <m:r>
-          <w:rPr>
-            <w:rFonts w:ascii="Cambria Math" w:hAnsi="Cambria Math"/>
-          </w:rPr>
-          <m:t>j</m:t>
-        </m:r>
-        <m:r>
-          <w:rPr>
-            <w:rFonts w:ascii="Cambria Math" w:hAnsi="Cambria Math"/>
-          </w:rPr>
-          <m:t>+1</m:t>
+          <m:t>=j+1</m:t>
         </m:r>
       </m:oMath>
       <w:r>
@@ -3057,13 +2797,7 @@
           <w:rPr>
             <w:rFonts w:ascii="Cambria Math" w:hAnsi="Cambria Math"/>
           </w:rPr>
-          <m:t>m</m:t>
-        </m:r>
-        <m:r>
-          <w:rPr>
-            <w:rFonts w:ascii="Cambria Math" w:hAnsi="Cambria Math"/>
-          </w:rPr>
-          <m:t>+1</m:t>
+          <m:t>m+1</m:t>
         </m:r>
       </m:oMath>
       <w:r>
@@ -3094,19 +2828,7 @@
               <w:rPr>
                 <w:rFonts w:ascii="Cambria Math" w:hAnsi="Cambria Math"/>
               </w:rPr>
-              <m:t>i</m:t>
-            </m:r>
-            <m:r>
-              <w:rPr>
-                <w:rFonts w:ascii="Cambria Math" w:hAnsi="Cambria Math"/>
-              </w:rPr>
-              <m:t>-</m:t>
-            </m:r>
-            <m:r>
-              <w:rPr>
-                <w:rFonts w:ascii="Cambria Math" w:hAnsi="Cambria Math"/>
-              </w:rPr>
-              <m:t>1</m:t>
+              <m:t>i-1</m:t>
             </m:r>
           </m:e>
         </m:d>
@@ -3114,13 +2836,7 @@
           <w:rPr>
             <w:rFonts w:ascii="Cambria Math" w:hAnsi="Cambria Math"/>
           </w:rPr>
-          <m:t>=</m:t>
-        </m:r>
-        <m:r>
-          <w:rPr>
-            <w:rFonts w:ascii="Cambria Math" w:hAnsi="Cambria Math"/>
-          </w:rPr>
-          <m:t>i</m:t>
+          <m:t>=i</m:t>
         </m:r>
       </m:oMath>
       <w:r>
@@ -3170,19 +2886,7 @@
               <w:rPr>
                 <w:rFonts w:ascii="Cambria Math" w:hAnsi="Cambria Math"/>
               </w:rPr>
-              <m:t>m</m:t>
-            </m:r>
-            <m:r>
-              <w:rPr>
-                <w:rFonts w:ascii="Cambria Math" w:hAnsi="Cambria Math"/>
-              </w:rPr>
-              <m:t>-</m:t>
-            </m:r>
-            <m:r>
-              <w:rPr>
-                <w:rFonts w:ascii="Cambria Math" w:hAnsi="Cambria Math"/>
-              </w:rPr>
-              <m:t>i</m:t>
+              <m:t>m-i</m:t>
             </m:r>
           </m:e>
         </m:d>
@@ -3191,13 +2895,7 @@
         <w:rPr>
           <w:rFonts w:ascii="Times New Roman" w:eastAsia="Times New Roman" w:hAnsi="Times New Roman"/>
         </w:rPr>
-        <w:t xml:space="preserve"> is equals to i, otherw</w:t>
-      </w:r>
-      <w:r>
-        <w:rPr>
-          <w:rFonts w:ascii="Times New Roman" w:eastAsia="Times New Roman" w:hAnsi="Times New Roman"/>
-        </w:rPr>
-        <w:t xml:space="preserve">ise its equal to  </w:t>
+        <w:t xml:space="preserve"> is equals to i, otherwise its equal to  </w:t>
       </w:r>
       <m:oMath>
         <m:sSup>
@@ -3240,25 +2938,7 @@
               <w:rPr>
                 <w:rFonts w:ascii="Cambria Math" w:hAnsi="Cambria Math"/>
               </w:rPr>
-              <m:t>m</m:t>
-            </m:r>
-            <m:r>
-              <w:rPr>
-                <w:rFonts w:ascii="Cambria Math" w:hAnsi="Cambria Math"/>
-              </w:rPr>
-              <m:t>-</m:t>
-            </m:r>
-            <m:r>
-              <w:rPr>
-                <w:rFonts w:ascii="Cambria Math" w:hAnsi="Cambria Math"/>
-              </w:rPr>
-              <m:t>i</m:t>
-            </m:r>
-            <m:r>
-              <w:rPr>
-                <w:rFonts w:ascii="Cambria Math" w:hAnsi="Cambria Math"/>
-              </w:rPr>
-              <m:t>+1</m:t>
+              <m:t>m-i+1</m:t>
             </m:r>
           </m:e>
         </m:d>
@@ -3310,19 +2990,7 @@
               <w:rPr>
                 <w:rFonts w:ascii="Cambria Math" w:hAnsi="Cambria Math"/>
               </w:rPr>
-              <m:t>m</m:t>
-            </m:r>
-            <m:r>
-              <w:rPr>
-                <w:rFonts w:ascii="Cambria Math" w:hAnsi="Cambria Math"/>
-              </w:rPr>
-              <m:t>-</m:t>
-            </m:r>
-            <m:r>
-              <w:rPr>
-                <w:rFonts w:ascii="Cambria Math" w:hAnsi="Cambria Math"/>
-              </w:rPr>
-              <m:t>1</m:t>
+              <m:t>m-1</m:t>
             </m:r>
           </m:e>
         </m:d>
@@ -3546,20 +3214,11 @@
           <w:rPr>
             <w:rFonts w:ascii="Cambria Math" w:hAnsi="Cambria Math"/>
           </w:rPr>
-          <m:t>l</m:t>
-        </m:r>
-        <m:r>
-          <w:rPr>
-            <w:rFonts w:ascii="Cambria Math" w:hAnsi="Cambria Math"/>
-          </w:rPr>
-          <m:t>'</m:t>
+          <m:t>l'</m:t>
         </m:r>
       </m:oMath>
       <w:r>
-        <w:t xml:space="preserve"> for each </w:t>
-      </w:r>
-      <w:r>
-        <w:t xml:space="preserve">position in P the Good Suffix Rule says: if, during the search stage a mismatch occurs at position </w:t>
+        <w:t xml:space="preserve"> for each position in P the Good Suffix Rule says: if, during the search stage a mismatch occurs at position </w:t>
       </w:r>
       <m:oMath>
         <m:r>
@@ -3577,31 +3236,7 @@
           <w:rPr>
             <w:rFonts w:ascii="Cambria Math" w:hAnsi="Cambria Math"/>
           </w:rPr>
-          <m:t>i</m:t>
-        </m:r>
-        <m:r>
-          <w:rPr>
-            <w:rFonts w:ascii="Cambria Math" w:hAnsi="Cambria Math"/>
-          </w:rPr>
-          <m:t>&lt;</m:t>
-        </m:r>
-        <m:r>
-          <w:rPr>
-            <w:rFonts w:ascii="Cambria Math" w:hAnsi="Cambria Math"/>
-          </w:rPr>
-          <m:t>m</m:t>
-        </m:r>
-        <m:r>
-          <w:rPr>
-            <w:rFonts w:ascii="Cambria Math" w:hAnsi="Cambria Math"/>
-          </w:rPr>
-          <m:t>-</m:t>
-        </m:r>
-        <m:r>
-          <w:rPr>
-            <w:rFonts w:ascii="Cambria Math" w:hAnsi="Cambria Math"/>
-          </w:rPr>
-          <m:t>1</m:t>
+          <m:t>i&lt;m-1</m:t>
         </m:r>
       </m:oMath>
       <w:r>
@@ -3648,13 +3283,7 @@
               <w:rPr>
                 <w:rFonts w:ascii="Cambria Math" w:hAnsi="Cambria Math"/>
               </w:rPr>
-              <m:t>i</m:t>
-            </m:r>
-            <m:r>
-              <w:rPr>
-                <w:rFonts w:ascii="Cambria Math" w:hAnsi="Cambria Math"/>
-              </w:rPr>
-              <m:t>+1</m:t>
+              <m:t>i+1</m:t>
             </m:r>
           </m:e>
         </m:d>
@@ -3678,13 +3307,7 @@
           <w:rPr>
             <w:rFonts w:ascii="Cambria Math" w:hAnsi="Cambria Math"/>
           </w:rPr>
-          <m:t>m</m:t>
-        </m:r>
-        <m:r>
-          <w:rPr>
-            <w:rFonts w:ascii="Cambria Math" w:hAnsi="Cambria Math"/>
-          </w:rPr>
-          <m:t>-</m:t>
+          <m:t>m-</m:t>
         </m:r>
         <m:sSup>
           <m:sSupPr>
@@ -3726,32 +3349,28 @@
               <w:rPr>
                 <w:rFonts w:ascii="Cambria Math" w:hAnsi="Cambria Math"/>
               </w:rPr>
-              <m:t>i</m:t>
-            </m:r>
-            <m:r>
-              <w:rPr>
-                <w:rFonts w:ascii="Cambria Math" w:hAnsi="Cambria Math"/>
-              </w:rPr>
-              <m:t>+1</m:t>
+              <m:t>i+1</m:t>
             </m:r>
           </m:e>
         </m:d>
       </m:oMath>
       <w:r>
-        <w:t xml:space="preserve"> to the right, otherwise shift P by </w:t>
+        <w:t xml:space="preserve"> to the right, otherwise sh</w:t>
+      </w:r>
+      <w:proofErr w:type="spellStart"/>
+      <w:r>
+        <w:t>ift</w:t>
+      </w:r>
+      <w:proofErr w:type="spellEnd"/>
+      <w:r>
+        <w:t xml:space="preserve"> P by </w:t>
       </w:r>
       <m:oMath>
         <m:r>
           <w:rPr>
             <w:rFonts w:ascii="Cambria Math" w:hAnsi="Cambria Math"/>
           </w:rPr>
-          <m:t>m</m:t>
-        </m:r>
-        <m:r>
-          <w:rPr>
-            <w:rFonts w:ascii="Cambria Math" w:hAnsi="Cambria Math"/>
-          </w:rPr>
-          <m:t>-</m:t>
+          <m:t>m-</m:t>
         </m:r>
         <m:sSup>
           <m:sSupPr>
@@ -3793,13 +3412,7 @@
               <w:rPr>
                 <w:rFonts w:ascii="Cambria Math" w:hAnsi="Cambria Math"/>
               </w:rPr>
-              <m:t>i</m:t>
-            </m:r>
-            <m:r>
-              <w:rPr>
-                <w:rFonts w:ascii="Cambria Math" w:hAnsi="Cambria Math"/>
-              </w:rPr>
-              <m:t>+1</m:t>
+              <m:t>i+1</m:t>
             </m:r>
           </m:e>
         </m:d>
@@ -3812,13 +3425,7 @@
           <w:rPr>
             <w:rFonts w:ascii="Cambria Math" w:hAnsi="Cambria Math"/>
           </w:rPr>
-          <m:t>m</m:t>
-        </m:r>
-        <m:r>
-          <w:rPr>
-            <w:rFonts w:ascii="Cambria Math" w:hAnsi="Cambria Math"/>
-          </w:rPr>
-          <m:t>-</m:t>
+          <m:t>m-</m:t>
         </m:r>
         <m:sSup>
           <m:sSupPr>
@@ -3874,8 +3481,13 @@
         <w:ind w:left="720"/>
       </w:pPr>
       <w:r>
-        <w:t>One special case remains. When the first comparison is mismatch (i.e., P[</w:t>
-      </w:r>
+        <w:t xml:space="preserve">One special case remains. When the first comparison is mismatch (i.e., </w:t>
+      </w:r>
+      <w:proofErr w:type="gramStart"/>
+      <w:r>
+        <w:t>P[</w:t>
+      </w:r>
+      <w:proofErr w:type="gramEnd"/>
       <m:oMath>
         <m:r>
           <w:rPr>
@@ -3892,31 +3504,7 @@
           <w:rPr>
             <w:rFonts w:ascii="Cambria Math" w:hAnsi="Cambria Math"/>
           </w:rPr>
-          <m:t>i</m:t>
-        </m:r>
-        <m:r>
-          <w:rPr>
-            <w:rFonts w:ascii="Cambria Math" w:hAnsi="Cambria Math"/>
-          </w:rPr>
-          <m:t>=</m:t>
-        </m:r>
-        <m:r>
-          <w:rPr>
-            <w:rFonts w:ascii="Cambria Math" w:hAnsi="Cambria Math"/>
-          </w:rPr>
-          <m:t>m</m:t>
-        </m:r>
-        <m:r>
-          <w:rPr>
-            <w:rFonts w:ascii="Cambria Math" w:hAnsi="Cambria Math"/>
-          </w:rPr>
-          <m:t>-</m:t>
-        </m:r>
-        <m:r>
-          <w:rPr>
-            <w:rFonts w:ascii="Cambria Math" w:hAnsi="Cambria Math"/>
-          </w:rPr>
-          <m:t>1</m:t>
+          <m:t>i=m-1</m:t>
         </m:r>
       </m:oMath>
       <w:r>
@@ -3944,14 +3532,329 @@
         <w:rPr>
           <w:rFonts w:ascii="Times New Roman" w:eastAsia="Times New Roman" w:hAnsi="Times New Roman"/>
         </w:rPr>
-        <w:t xml:space="preserve">Finally, after the preprocessing phase Boyer Moore algorithm will always shift by the largest amount given by either of </w:t>
-      </w:r>
-      <w:r>
-        <w:rPr>
-          <w:rFonts w:ascii="Times New Roman" w:eastAsia="Times New Roman" w:hAnsi="Times New Roman"/>
-        </w:rPr>
-        <w:t>the rules.</w:t>
-      </w:r>
+        <w:t>Finally, after the preprocessing phase Boyer Moore algorithm will always shift by the largest amount given by either of the rules.</w:t>
+      </w:r>
+    </w:p>
+    <w:p>
+      <w:pPr>
+        <w:pStyle w:val="ListParagraph"/>
+        <w:ind w:left="567" w:right="567"/>
+        <w:rPr>
+          <w:rFonts w:ascii="Times New Roman" w:eastAsia="Times New Roman" w:hAnsi="Times New Roman"/>
+        </w:rPr>
+      </w:pPr>
+    </w:p>
+    <w:p>
+      <w:pPr>
+        <w:pStyle w:val="ListParagraph"/>
+        <w:ind w:left="567" w:right="567"/>
+        <w:rPr>
+          <w:rFonts w:ascii="Times New Roman" w:eastAsia="Times New Roman" w:hAnsi="Times New Roman"/>
+        </w:rPr>
+      </w:pPr>
+      <w:r>
+        <w:rPr>
+          <w:rFonts w:ascii="Times New Roman" w:eastAsia="Times New Roman" w:hAnsi="Times New Roman"/>
+        </w:rPr>
+        <w:t>The algorithm implemented in C is shown in figure 10.</w:t>
+      </w:r>
+    </w:p>
+    <w:p>
+      <w:pPr>
+        <w:pStyle w:val="ListParagraph"/>
+        <w:ind w:left="567" w:right="567"/>
+        <w:rPr>
+          <w:rFonts w:ascii="Times New Roman" w:eastAsia="Times New Roman" w:hAnsi="Times New Roman"/>
+        </w:rPr>
+      </w:pPr>
+    </w:p>
+    <w:p>
+      <w:pPr>
+        <w:pStyle w:val="ListParagraph"/>
+        <w:ind w:left="567" w:right="567"/>
+        <w:rPr>
+          <w:rFonts w:ascii="Times New Roman" w:eastAsia="Times New Roman" w:hAnsi="Times New Roman"/>
+        </w:rPr>
+      </w:pPr>
+    </w:p>
+    <w:p>
+      <w:pPr>
+        <w:pStyle w:val="ListParagraph"/>
+        <w:ind w:left="567" w:right="567"/>
+        <w:rPr>
+          <w:rFonts w:ascii="Times New Roman" w:eastAsia="Times New Roman" w:hAnsi="Times New Roman"/>
+        </w:rPr>
+      </w:pPr>
+    </w:p>
+    <w:p>
+      <w:pPr>
+        <w:pStyle w:val="ListParagraph"/>
+        <w:ind w:left="567" w:right="567"/>
+        <w:rPr>
+          <w:rFonts w:ascii="Times New Roman" w:eastAsia="Times New Roman" w:hAnsi="Times New Roman"/>
+        </w:rPr>
+      </w:pPr>
+    </w:p>
+    <w:p>
+      <w:pPr>
+        <w:pStyle w:val="ListParagraph"/>
+        <w:ind w:left="567" w:right="567"/>
+        <w:rPr>
+          <w:rFonts w:ascii="Times New Roman" w:eastAsia="Times New Roman" w:hAnsi="Times New Roman"/>
+        </w:rPr>
+      </w:pPr>
+    </w:p>
+    <w:p>
+      <w:pPr>
+        <w:pStyle w:val="ListParagraph"/>
+        <w:ind w:left="567" w:right="567"/>
+        <w:rPr>
+          <w:rFonts w:ascii="Times New Roman" w:eastAsia="Times New Roman" w:hAnsi="Times New Roman"/>
+        </w:rPr>
+      </w:pPr>
+    </w:p>
+    <w:p>
+      <w:pPr>
+        <w:pStyle w:val="ListParagraph"/>
+        <w:ind w:left="567" w:right="567"/>
+        <w:rPr>
+          <w:rFonts w:ascii="Times New Roman" w:eastAsia="Times New Roman" w:hAnsi="Times New Roman"/>
+        </w:rPr>
+      </w:pPr>
+    </w:p>
+    <w:p>
+      <w:pPr>
+        <w:pStyle w:val="ListParagraph"/>
+        <w:ind w:left="567" w:right="567"/>
+        <w:rPr>
+          <w:rFonts w:ascii="Times New Roman" w:eastAsia="Times New Roman" w:hAnsi="Times New Roman"/>
+        </w:rPr>
+      </w:pPr>
+    </w:p>
+    <w:p>
+      <w:pPr>
+        <w:pStyle w:val="ListParagraph"/>
+        <w:ind w:left="567" w:right="567"/>
+        <w:rPr>
+          <w:rFonts w:ascii="Times New Roman" w:eastAsia="Times New Roman" w:hAnsi="Times New Roman"/>
+        </w:rPr>
+      </w:pPr>
+    </w:p>
+    <w:p>
+      <w:pPr>
+        <w:pStyle w:val="ListParagraph"/>
+        <w:ind w:left="567" w:right="567"/>
+        <w:rPr>
+          <w:rFonts w:ascii="Times New Roman" w:eastAsia="Times New Roman" w:hAnsi="Times New Roman"/>
+        </w:rPr>
+      </w:pPr>
+    </w:p>
+    <w:p>
+      <w:pPr>
+        <w:pStyle w:val="ListParagraph"/>
+        <w:ind w:left="567" w:right="567"/>
+        <w:rPr>
+          <w:rFonts w:ascii="Times New Roman" w:eastAsia="Times New Roman" w:hAnsi="Times New Roman"/>
+        </w:rPr>
+      </w:pPr>
+    </w:p>
+    <w:p>
+      <w:pPr>
+        <w:pStyle w:val="ListParagraph"/>
+        <w:ind w:left="567" w:right="567"/>
+        <w:rPr>
+          <w:rFonts w:ascii="Times New Roman" w:eastAsia="Times New Roman" w:hAnsi="Times New Roman"/>
+        </w:rPr>
+      </w:pPr>
+    </w:p>
+    <w:p>
+      <w:pPr>
+        <w:pStyle w:val="ListParagraph"/>
+        <w:ind w:left="567" w:right="567"/>
+        <w:rPr>
+          <w:rFonts w:ascii="Times New Roman" w:eastAsia="Times New Roman" w:hAnsi="Times New Roman"/>
+        </w:rPr>
+      </w:pPr>
+    </w:p>
+    <w:p>
+      <w:pPr>
+        <w:pStyle w:val="ListParagraph"/>
+        <w:ind w:left="567" w:right="567"/>
+        <w:rPr>
+          <w:rFonts w:ascii="Times New Roman" w:eastAsia="Times New Roman" w:hAnsi="Times New Roman"/>
+        </w:rPr>
+      </w:pPr>
+    </w:p>
+    <w:p>
+      <w:pPr>
+        <w:pStyle w:val="ListParagraph"/>
+        <w:ind w:left="567" w:right="567"/>
+        <w:rPr>
+          <w:rFonts w:ascii="Times New Roman" w:eastAsia="Times New Roman" w:hAnsi="Times New Roman"/>
+        </w:rPr>
+      </w:pPr>
+    </w:p>
+    <w:p>
+      <w:pPr>
+        <w:pStyle w:val="ListParagraph"/>
+        <w:ind w:left="567" w:right="567"/>
+        <w:rPr>
+          <w:rFonts w:ascii="Times New Roman" w:eastAsia="Times New Roman" w:hAnsi="Times New Roman"/>
+        </w:rPr>
+      </w:pPr>
+    </w:p>
+    <w:p>
+      <w:pPr>
+        <w:pStyle w:val="ListParagraph"/>
+        <w:ind w:left="567" w:right="567"/>
+        <w:rPr>
+          <w:rFonts w:ascii="Times New Roman" w:eastAsia="Times New Roman" w:hAnsi="Times New Roman"/>
+        </w:rPr>
+      </w:pPr>
+    </w:p>
+    <w:p>
+      <w:pPr>
+        <w:pStyle w:val="ListParagraph"/>
+        <w:ind w:left="567" w:right="567"/>
+        <w:rPr>
+          <w:rFonts w:ascii="Times New Roman" w:eastAsia="Times New Roman" w:hAnsi="Times New Roman"/>
+        </w:rPr>
+      </w:pPr>
+    </w:p>
+    <w:p>
+      <w:pPr>
+        <w:pStyle w:val="ListParagraph"/>
+        <w:ind w:left="567" w:right="567"/>
+        <w:rPr>
+          <w:rFonts w:ascii="Times New Roman" w:eastAsia="Times New Roman" w:hAnsi="Times New Roman"/>
+        </w:rPr>
+      </w:pPr>
+    </w:p>
+    <w:p>
+      <w:pPr>
+        <w:pStyle w:val="ListParagraph"/>
+        <w:ind w:left="567" w:right="567"/>
+        <w:rPr>
+          <w:rFonts w:ascii="Times New Roman" w:eastAsia="Times New Roman" w:hAnsi="Times New Roman"/>
+        </w:rPr>
+      </w:pPr>
+    </w:p>
+    <w:p>
+      <w:pPr>
+        <w:pStyle w:val="ListParagraph"/>
+        <w:ind w:left="567" w:right="567"/>
+        <w:rPr>
+          <w:rFonts w:ascii="Times New Roman" w:eastAsia="Times New Roman" w:hAnsi="Times New Roman"/>
+        </w:rPr>
+      </w:pPr>
+    </w:p>
+    <w:p>
+      <w:pPr>
+        <w:pStyle w:val="ListParagraph"/>
+        <w:ind w:left="567" w:right="567"/>
+        <w:rPr>
+          <w:rFonts w:ascii="Times New Roman" w:eastAsia="Times New Roman" w:hAnsi="Times New Roman"/>
+        </w:rPr>
+      </w:pPr>
+    </w:p>
+    <w:p>
+      <w:pPr>
+        <w:pStyle w:val="ListParagraph"/>
+        <w:ind w:left="567" w:right="567"/>
+        <w:rPr>
+          <w:rFonts w:ascii="Times New Roman" w:eastAsia="Times New Roman" w:hAnsi="Times New Roman"/>
+        </w:rPr>
+      </w:pPr>
+    </w:p>
+    <w:p>
+      <w:pPr>
+        <w:pStyle w:val="ListParagraph"/>
+        <w:ind w:left="567" w:right="567"/>
+        <w:rPr>
+          <w:rFonts w:ascii="Times New Roman" w:eastAsia="Times New Roman" w:hAnsi="Times New Roman"/>
+        </w:rPr>
+      </w:pPr>
+    </w:p>
+    <w:p>
+      <w:pPr>
+        <w:pStyle w:val="ListParagraph"/>
+        <w:ind w:left="567" w:right="567"/>
+        <w:rPr>
+          <w:rFonts w:ascii="Times New Roman" w:eastAsia="Times New Roman" w:hAnsi="Times New Roman"/>
+        </w:rPr>
+      </w:pPr>
+    </w:p>
+    <w:p>
+      <w:pPr>
+        <w:pStyle w:val="ListParagraph"/>
+        <w:ind w:left="567" w:right="567"/>
+        <w:rPr>
+          <w:rFonts w:ascii="Times New Roman" w:eastAsia="Times New Roman" w:hAnsi="Times New Roman"/>
+        </w:rPr>
+      </w:pPr>
+    </w:p>
+    <w:p>
+      <w:pPr>
+        <w:pStyle w:val="ListParagraph"/>
+        <w:ind w:left="567" w:right="567"/>
+        <w:rPr>
+          <w:rFonts w:ascii="Times New Roman" w:eastAsia="Times New Roman" w:hAnsi="Times New Roman"/>
+        </w:rPr>
+      </w:pPr>
+    </w:p>
+    <w:p>
+      <w:pPr>
+        <w:pStyle w:val="ListParagraph"/>
+        <w:ind w:left="567" w:right="567"/>
+        <w:rPr>
+          <w:rFonts w:ascii="Times New Roman" w:eastAsia="Times New Roman" w:hAnsi="Times New Roman"/>
+        </w:rPr>
+      </w:pPr>
+    </w:p>
+    <w:p>
+      <w:pPr>
+        <w:pStyle w:val="ListParagraph"/>
+        <w:ind w:left="567" w:right="567"/>
+        <w:rPr>
+          <w:rFonts w:ascii="Times New Roman" w:eastAsia="Times New Roman" w:hAnsi="Times New Roman"/>
+        </w:rPr>
+      </w:pPr>
+    </w:p>
+    <w:p>
+      <w:pPr>
+        <w:pStyle w:val="ListParagraph"/>
+        <w:ind w:left="567" w:right="567"/>
+        <w:rPr>
+          <w:rFonts w:ascii="Times New Roman" w:eastAsia="Times New Roman" w:hAnsi="Times New Roman"/>
+        </w:rPr>
+      </w:pPr>
+    </w:p>
+    <w:p>
+      <w:pPr>
+        <w:pStyle w:val="ListParagraph"/>
+        <w:ind w:left="567" w:right="567"/>
+        <w:rPr>
+          <w:rFonts w:ascii="Times New Roman" w:eastAsia="Times New Roman" w:hAnsi="Times New Roman"/>
+        </w:rPr>
+      </w:pPr>
+    </w:p>
+    <w:p>
+      <w:pPr>
+        <w:pStyle w:val="ListParagraph"/>
+        <w:ind w:left="567" w:right="567"/>
+        <w:rPr>
+          <w:rFonts w:ascii="Times New Roman" w:eastAsia="Times New Roman" w:hAnsi="Times New Roman"/>
+        </w:rPr>
+      </w:pPr>
+    </w:p>
+    <w:p>
+      <w:pPr>
+        <w:pStyle w:val="ListParagraph"/>
+        <w:ind w:left="567" w:right="567"/>
+        <w:rPr>
+          <w:rFonts w:ascii="Times New Roman" w:eastAsia="Times New Roman" w:hAnsi="Times New Roman"/>
+        </w:rPr>
+      </w:pPr>
     </w:p>
     <w:p>
       <w:pPr>
@@ -4057,6 +3960,56 @@
     <w:p>
       <w:pPr>
         <w:pStyle w:val="ListParagraph"/>
+        <w:ind w:left="567" w:right="567"/>
+        <w:rPr>
+          <w:rFonts w:ascii="Times New Roman" w:eastAsia="Times New Roman" w:hAnsi="Times New Roman"/>
+          <w:b/>
+          <w:sz w:val="28"/>
+          <w:szCs w:val="28"/>
+        </w:rPr>
+      </w:pPr>
+    </w:p>
+    <w:p>
+      <w:pPr>
+        <w:pStyle w:val="ListParagraph"/>
+        <w:ind w:left="567" w:right="567"/>
+        <w:rPr>
+          <w:rFonts w:ascii="Times New Roman" w:eastAsia="Times New Roman" w:hAnsi="Times New Roman"/>
+          <w:b/>
+          <w:sz w:val="28"/>
+          <w:szCs w:val="28"/>
+        </w:rPr>
+      </w:pPr>
+    </w:p>
+    <w:p>
+      <w:pPr>
+        <w:pStyle w:val="ListParagraph"/>
+        <w:ind w:left="567" w:right="567"/>
+        <w:rPr>
+          <w:rFonts w:ascii="Times New Roman" w:eastAsia="Times New Roman" w:hAnsi="Times New Roman"/>
+          <w:b/>
+          <w:sz w:val="28"/>
+          <w:szCs w:val="28"/>
+        </w:rPr>
+      </w:pPr>
+    </w:p>
+    <w:p>
+      <w:pPr>
+        <w:pStyle w:val="ListParagraph"/>
+        <w:ind w:left="567" w:right="567"/>
+        <w:rPr>
+          <w:rFonts w:ascii="Times New Roman" w:eastAsia="Times New Roman" w:hAnsi="Times New Roman"/>
+          <w:b/>
+          <w:sz w:val="28"/>
+          <w:szCs w:val="28"/>
+        </w:rPr>
+      </w:pPr>
+      <w:bookmarkStart w:id="0" w:name="_GoBack"/>
+      <w:bookmarkEnd w:id="0"/>
+    </w:p>
+    <w:p>
+      <w:pPr>
+        <w:pStyle w:val="ListParagraph"/>
         <w:numPr>
           <w:ilvl w:val="0"/>
           <w:numId w:val="1"/>
@@ -4075,6 +4028,7 @@
           <w:rFonts w:ascii="Times New Roman" w:eastAsia="Times New Roman" w:hAnsi="Times New Roman"/>
           <w:b/>
         </w:rPr>
+        <w:lastRenderedPageBreak/>
         <w:t>EXPERIMENTAL ANALYSIS</w:t>
       </w:r>
       <w:r>
@@ -4117,38 +4071,24 @@
           <w:rFonts w:ascii="Times New Roman" w:hAnsi="Times New Roman"/>
           <w:color w:val="000000"/>
         </w:rPr>
-        <w:t>1,4 GHz</w:t>
-      </w:r>
-      <w:r>
+        <w:t>1,4 GHz Intel Core i5 with a memory of 4 GB 1600 MHz DDR3. This laptop runs a OS X El Capitan Version 0.11.6.</w:t>
+      </w:r>
+    </w:p>
+    <w:p>
+      <w:pPr>
+        <w:pStyle w:val="ListParagraph"/>
+        <w:ind w:left="567" w:right="567"/>
         <w:rPr>
           <w:rFonts w:ascii="Times New Roman" w:hAnsi="Times New Roman"/>
           <w:color w:val="000000"/>
         </w:rPr>
-        <w:t xml:space="preserve"> Intel Core i5 with a memory of 4 GB 1600 MHz DDR3. This laptop runs a OS X El Capitan Version 0.11.6.</w:t>
-      </w:r>
-    </w:p>
-    <w:p>
-      <w:pPr>
-        <w:pStyle w:val="ListParagraph"/>
-        <w:ind w:left="567" w:right="567"/>
+      </w:pPr>
+      <w:r>
         <w:rPr>
           <w:rFonts w:ascii="Times New Roman" w:hAnsi="Times New Roman"/>
           <w:color w:val="000000"/>
         </w:rPr>
-      </w:pPr>
-      <w:r>
-        <w:rPr>
-          <w:rFonts w:ascii="Times New Roman" w:hAnsi="Times New Roman"/>
-          <w:color w:val="000000"/>
-        </w:rPr>
-        <w:t>With these tests the goal was to understand empirically the influence of text size, pattern size, and the type of the text (highly repetitive vs low regu</w:t>
-      </w:r>
-      <w:r>
-        <w:rPr>
-          <w:rFonts w:ascii="Times New Roman" w:hAnsi="Times New Roman"/>
-          <w:color w:val="000000"/>
-        </w:rPr>
-        <w:t xml:space="preserve">larity), to do this we evaluate the execution time of the algorithms and we compared the number of comparisons between Knuth-Morris-Pratt and Boyer-Moore. </w:t>
+        <w:t xml:space="preserve">With these tests the goal was to understand empirically the influence of text size, pattern size, and the type of the text (highly repetitive vs low regularity), to do this we evaluate the execution time of the algorithms and we compared the number of comparisons between Knuth-Morris-Pratt and Boyer-Moore. </w:t>
       </w:r>
     </w:p>
     <w:p>
@@ -4180,53 +4120,39 @@
           <w:rFonts w:ascii="Times New Roman" w:hAnsi="Times New Roman"/>
           <w:color w:val="000000"/>
         </w:rPr>
-        <w:t>In the first test a set of files with texts with low regularity of 1MB, 2MB and 4MB size, and a pat</w:t>
-      </w:r>
-      <w:r>
+        <w:t>In the first test a set of files with texts with low regularity of 1MB, 2MB and 4MB size, and a pattern of size 10, were generated. Since the text is randomly generated and the pattern too, even with size 10, the pattern doesn’t appear much (varying between 0 times and 6 times).</w:t>
+      </w:r>
+    </w:p>
+    <w:p>
+      <w:pPr>
+        <w:pStyle w:val="ListParagraph"/>
+        <w:ind w:left="927" w:right="567"/>
+        <w:jc w:val="both"/>
         <w:rPr>
           <w:rFonts w:ascii="Times New Roman" w:hAnsi="Times New Roman"/>
           <w:color w:val="000000"/>
         </w:rPr>
-        <w:t>tern of size 10, were generated. Since the text is randomly generated and the pattern too, even with size 10, the pattern doesn’t appear much (varying between 0 times and 6 times).</w:t>
-      </w:r>
-    </w:p>
-    <w:p>
-      <w:pPr>
-        <w:pStyle w:val="ListParagraph"/>
-        <w:ind w:left="927" w:right="567"/>
-        <w:jc w:val="both"/>
+      </w:pPr>
+      <w:r>
         <w:rPr>
           <w:rFonts w:ascii="Times New Roman" w:hAnsi="Times New Roman"/>
           <w:color w:val="000000"/>
         </w:rPr>
-      </w:pPr>
+        <w:t xml:space="preserve">It was expected a linear </w:t>
+      </w:r>
       <w:r>
         <w:rPr>
           <w:rFonts w:ascii="Times New Roman" w:hAnsi="Times New Roman"/>
           <w:color w:val="000000"/>
         </w:rPr>
-        <w:t xml:space="preserve">It was expected a linear </w:t>
+        <w:t>behavior</w:t>
       </w:r>
       <w:r>
         <w:rPr>
           <w:rFonts w:ascii="Times New Roman" w:hAnsi="Times New Roman"/>
           <w:color w:val="000000"/>
         </w:rPr>
-        <w:t>behavior</w:t>
-      </w:r>
-      <w:r>
-        <w:rPr>
-          <w:rFonts w:ascii="Times New Roman" w:hAnsi="Times New Roman"/>
-          <w:color w:val="000000"/>
-        </w:rPr>
-        <w:t xml:space="preserve"> for the 3 algorithms since a pattern so </w:t>
-      </w:r>
-      <w:r>
-        <w:rPr>
-          <w:rFonts w:ascii="Times New Roman" w:hAnsi="Times New Roman"/>
-          <w:color w:val="000000"/>
-        </w:rPr>
-        <w:t>small shouldn’t influence the complexity of the algorithms. We also expected to see Knuth-Morris-Pratt and Boyer-Moore with slightly better execution time since the pre-processing phase can be neglected.</w:t>
+        <w:t xml:space="preserve"> for the 3 algorithms since a pattern so small shouldn’t influence the complexity of the algorithms. We also expected to see Knuth-Morris-Pratt and Boyer-Moore with slightly better execution time since the pre-processing phase can be neglected.</w:t>
       </w:r>
     </w:p>
     <w:p>
@@ -4298,10 +4224,7 @@
         <w:t>11</w:t>
       </w:r>
       <w:r>
-        <w:t xml:space="preserve"> - Execution Tim</w:t>
-      </w:r>
-      <w:r>
-        <w:t>e with a small pattern and a varying, low regularity, text size.</w:t>
+        <w:t xml:space="preserve"> - Execution Time with a small pattern and a varying, low regularity, text size.</w:t>
       </w:r>
     </w:p>
     <w:p>
@@ -4425,28 +4348,7 @@
           <w:rFonts w:ascii="Times New Roman" w:hAnsi="Times New Roman"/>
           <w:color w:val="000000"/>
         </w:rPr>
-        <w:t xml:space="preserve"> Boyer-Moore</w:t>
-      </w:r>
-      <w:r>
-        <w:rPr>
-          <w:rFonts w:ascii="Times New Roman" w:hAnsi="Times New Roman"/>
-          <w:color w:val="000000"/>
-        </w:rPr>
-        <w:t xml:space="preserve"> always had less comparisons than Knuth-Morris-Pratt even in tests where it had worst execution time. We expected that less comparisons s</w:t>
-      </w:r>
-      <w:r>
-        <w:rPr>
-          <w:rFonts w:ascii="Times New Roman" w:hAnsi="Times New Roman"/>
-          <w:color w:val="000000"/>
-        </w:rPr>
-        <w:t>hould revel a better execution time yet that’s not</w:t>
-      </w:r>
-      <w:r>
-        <w:rPr>
-          <w:rFonts w:ascii="Times New Roman" w:hAnsi="Times New Roman"/>
-          <w:color w:val="000000"/>
-        </w:rPr>
-        <w:t xml:space="preserve"> true in all the cases. </w:t>
+        <w:t xml:space="preserve"> Boyer-Moore always had less comparisons than Knuth-Morris-Pratt even in tests where it had worst execution time. We expected that less comparisons should revel a better execution time yet that’s not true in all the cases. </w:t>
       </w:r>
     </w:p>
     <w:p>
@@ -4481,39 +4383,25 @@
           <w:color w:val="000000"/>
         </w:rPr>
         <w:lastRenderedPageBreak/>
-        <w:t xml:space="preserve">In the second test a text with low regularity of 1MB size was generated. After the text has been created we extracted parts of that text with different sizes to create the </w:t>
-      </w:r>
-      <w:r>
+        <w:t>In the second test a text with low regularity of 1MB size was generated. After the text has been created we extracted parts of that text with different sizes to create the patterns, and for each pattern extracted we stored the text and the pattern in a file.</w:t>
+      </w:r>
+    </w:p>
+    <w:p>
+      <w:pPr>
+        <w:pStyle w:val="ListParagraph"/>
+        <w:ind w:left="927" w:right="567"/>
+        <w:jc w:val="both"/>
         <w:rPr>
           <w:rFonts w:ascii="Times New Roman" w:hAnsi="Times New Roman"/>
           <w:color w:val="000000"/>
         </w:rPr>
-        <w:t>patterns, and for each pattern extracted we stored the text and the pattern in a file.</w:t>
-      </w:r>
-    </w:p>
-    <w:p>
-      <w:pPr>
-        <w:pStyle w:val="ListParagraph"/>
-        <w:ind w:left="927" w:right="567"/>
-        <w:jc w:val="both"/>
+      </w:pPr>
+      <w:r>
         <w:rPr>
           <w:rFonts w:ascii="Times New Roman" w:hAnsi="Times New Roman"/>
           <w:color w:val="000000"/>
         </w:rPr>
-      </w:pPr>
-      <w:r>
-        <w:rPr>
-          <w:rFonts w:ascii="Times New Roman" w:hAnsi="Times New Roman"/>
-          <w:color w:val="000000"/>
-        </w:rPr>
-        <w:t>It was expected worst execution time from Naive Approach comparing with Knuth-Morris-Pratt and Boyer-Moore since Naive Approach is more influenced in terms of complexity</w:t>
-      </w:r>
-      <w:r>
-        <w:rPr>
-          <w:rFonts w:ascii="Times New Roman" w:hAnsi="Times New Roman"/>
-          <w:color w:val="000000"/>
-        </w:rPr>
-        <w:t xml:space="preserve"> with the size of the pattern.</w:t>
+        <w:t>It was expected worst execution time from Naive Approach comparing with Knuth-Morris-Pratt and Boyer-Moore since Naive Approach is more influenced in terms of complexity with the size of the pattern.</w:t>
       </w:r>
     </w:p>
     <w:p>
@@ -4615,21 +4503,25 @@
           <w:rFonts w:ascii="Times New Roman" w:hAnsi="Times New Roman"/>
           <w:color w:val="000000"/>
         </w:rPr>
-        <w:t>As showed by figure 13, with bigger patterns, Naive Approach is the worst algorithm in execution time. Yet</w:t>
-      </w:r>
-      <w:r>
+        <w:t xml:space="preserve">As showed by figure 13, with bigger patterns, Naive Approach is the worst algorithm in execution time. Yet we expected a bigger difference, but since the text has very low regularity the Naive approach doesn’t need many comparisons to realize the pattern is not in a certain position. The worst case in which Naive Approach compares all the pattern and mismatches only on the last character never occurs. </w:t>
+      </w:r>
+    </w:p>
+    <w:p>
+      <w:pPr>
+        <w:pStyle w:val="ListParagraph"/>
+        <w:ind w:left="927" w:right="567"/>
+        <w:jc w:val="both"/>
         <w:rPr>
           <w:rFonts w:ascii="Times New Roman" w:hAnsi="Times New Roman"/>
           <w:color w:val="000000"/>
         </w:rPr>
-        <w:t xml:space="preserve"> we expected a bigger difference, but since the text has very low regularity the Naive approach doesn’t need many comparisons to realize the pattern is not in a certain position. The worst case in which Naive Approach compares all the pattern and mismatche</w:t>
-      </w:r>
+      </w:pPr>
       <w:r>
         <w:rPr>
           <w:rFonts w:ascii="Times New Roman" w:hAnsi="Times New Roman"/>
           <w:color w:val="000000"/>
         </w:rPr>
-        <w:t xml:space="preserve">s only on the last character never occurs. </w:t>
+        <w:t xml:space="preserve">In terms of number of comparisons, Knuth-Morris-Pratt and Boyer-Moore showed similar values to those presented in figure 12 for the a 1MB text. </w:t>
       </w:r>
     </w:p>
     <w:p>
@@ -4647,39 +4539,7 @@
           <w:rFonts w:ascii="Times New Roman" w:hAnsi="Times New Roman"/>
           <w:color w:val="000000"/>
         </w:rPr>
-        <w:t xml:space="preserve">In terms of number of comparisons, Knuth-Morris-Pratt and Boyer-Moore showed similar values to those presented in figure 12 for the a 1MB text. </w:t>
-      </w:r>
-    </w:p>
-    <w:p>
-      <w:pPr>
-        <w:pStyle w:val="ListParagraph"/>
-        <w:ind w:left="927" w:right="567"/>
-        <w:jc w:val="both"/>
-        <w:rPr>
-          <w:rFonts w:ascii="Times New Roman" w:hAnsi="Times New Roman"/>
-          <w:color w:val="000000"/>
-        </w:rPr>
-      </w:pPr>
-      <w:r>
-        <w:rPr>
-          <w:rFonts w:ascii="Times New Roman" w:hAnsi="Times New Roman"/>
-          <w:color w:val="000000"/>
-        </w:rPr>
-        <w:t xml:space="preserve">If we compare the execution time and number of comparisons for the </w:t>
-      </w:r>
-      <w:r>
-        <w:rPr>
-          <w:rFonts w:ascii="Times New Roman" w:hAnsi="Times New Roman"/>
-          <w:color w:val="000000"/>
-        </w:rPr>
-        <w:t xml:space="preserve">1MB texts in figure 11 and figure 12 we see that the size of the pattern didn’t influence much the Knuth-Morris-Pratt. In other hand it looks like the size of the pattern actually made Boyer-Moore get a better performance, but more tests should be done to </w:t>
-      </w:r>
-      <w:r>
-        <w:rPr>
-          <w:rFonts w:ascii="Times New Roman" w:hAnsi="Times New Roman"/>
-          <w:color w:val="000000"/>
-        </w:rPr>
-        <w:t>support this intuition.</w:t>
+        <w:t>If we compare the execution time and number of comparisons for the 1MB texts in figure 11 and figure 12 we see that the size of the pattern didn’t influence much the Knuth-Morris-Pratt. In other hand it looks like the size of the pattern actually made Boyer-Moore get a better performance, but more tests should be done to support this intuition.</w:t>
       </w:r>
     </w:p>
     <w:p>
@@ -4729,14 +4589,7 @@
           <w:rFonts w:ascii="Times New Roman" w:hAnsi="Times New Roman"/>
           <w:color w:val="000000"/>
         </w:rPr>
-        <w:t>Our goal was t</w:t>
-      </w:r>
-      <w:r>
-        <w:rPr>
-          <w:rFonts w:ascii="Times New Roman" w:hAnsi="Times New Roman"/>
-          <w:color w:val="000000"/>
-        </w:rPr>
-        <w:t>o see how these algorithms scale with a highly repetitive text and different pattern sizes.</w:t>
+        <w:t>Our goal was to see how these algorithms scale with a highly repetitive text and different pattern sizes.</w:t>
       </w:r>
     </w:p>
     <w:p>
@@ -4822,14 +4675,16 @@
       <w:r>
         <w:t xml:space="preserve">Figure </w:t>
       </w:r>
+      <w:proofErr w:type="gramStart"/>
       <w:r>
         <w:t xml:space="preserve">14 </w:t>
       </w:r>
       <w:r>
-        <w:t xml:space="preserve"> - Execution </w:t>
-      </w:r>
-      <w:r>
-        <w:t>time in a repetitive text and a pattern that only appear once.</w:t>
+        <w:t xml:space="preserve"> -</w:t>
+      </w:r>
+      <w:proofErr w:type="gramEnd"/>
+      <w:r>
+        <w:t xml:space="preserve"> Execution time in a repetitive text and a pattern that only appear once.</w:t>
       </w:r>
     </w:p>
     <w:p>
@@ -4848,14 +4703,7 @@
           <w:color w:val="000000"/>
         </w:rPr>
         <w:lastRenderedPageBreak/>
-        <w:t>As showed in figure 14 the calculated shifts in the pre-processing phase allowed Knuth-Morris-Pratt and Boyer-Moore to obtain higher performances, actually the size of the pattern in these cond</w:t>
-      </w:r>
-      <w:r>
-        <w:rPr>
-          <w:rFonts w:ascii="Times New Roman" w:hAnsi="Times New Roman"/>
-          <w:color w:val="000000"/>
-        </w:rPr>
-        <w:t>itions did not influence much the execution time of these 2 algorithms. The Naive approach in contrast with the results presented in figure 13 showed a very poor performance in these conditions.</w:t>
+        <w:t>As showed in figure 14 the calculated shifts in the pre-processing phase allowed Knuth-Morris-Pratt and Boyer-Moore to obtain higher performances, actually the size of the pattern in these conditions did not influence much the execution time of these 2 algorithms. The Naive approach in contrast with the results presented in figure 13 showed a very poor performance in these conditions.</w:t>
       </w:r>
     </w:p>
     <w:p>
@@ -4887,14 +4735,7 @@
           <w:rFonts w:ascii="Times New Roman" w:hAnsi="Times New Roman"/>
           <w:color w:val="000000"/>
         </w:rPr>
-        <w:t xml:space="preserve">For the forth test a set of highly repetitive texts with </w:t>
-      </w:r>
-      <w:r>
-        <w:rPr>
-          <w:rFonts w:ascii="Times New Roman" w:hAnsi="Times New Roman"/>
-          <w:color w:val="000000"/>
-        </w:rPr>
-        <w:t>1MB, 1.5MB, 2MB, 2.5M, 3MB and 4MB size were generated and for each text we took the most frequent pattern with size 1000. The goal was to observe how the size of the text influences the complexity when the pattern frequency is very high.</w:t>
+        <w:t>For the forth test a set of highly repetitive texts with 1MB, 1.5MB, 2MB, 2.5M, 3MB and 4MB size were generated and for each text we took the most frequent pattern with size 1000. The goal was to observe how the size of the text influences the complexity when the pattern frequency is very high.</w:t>
       </w:r>
     </w:p>
     <w:p>
@@ -5164,21 +5005,7 @@
           <w:rFonts w:ascii="Times New Roman" w:hAnsi="Times New Roman"/>
           <w:color w:val="000000"/>
         </w:rPr>
-        <w:t>For this project the goal was to study and understand these 3 famous algor</w:t>
-      </w:r>
-      <w:r>
-        <w:rPr>
-          <w:rFonts w:ascii="Times New Roman" w:hAnsi="Times New Roman"/>
-          <w:color w:val="000000"/>
-        </w:rPr>
-        <w:t>ithms for the String Matching problem.  From the studying we conclude that for low regularity texts and rare patterns (which is the DNA case) Boyer-Moore is the best algorithm. If the text is highly repetitive with a big pattern that appears a lot of times</w:t>
-      </w:r>
-      <w:r>
-        <w:rPr>
-          <w:rFonts w:ascii="Times New Roman" w:hAnsi="Times New Roman"/>
-          <w:color w:val="000000"/>
-        </w:rPr>
-        <w:t xml:space="preserve"> the best choice is Knuth-Morris-Pratt and finally for texts highly repetitive and small patterns that appear a lot the Naive Approach might be the simplest one and the results are satisfactory. </w:t>
+        <w:t xml:space="preserve">For this project the goal was to study and understand these 3 famous algorithms for the String Matching problem.  From the studying we conclude that for low regularity texts and rare patterns (which is the DNA case) Boyer-Moore is the best algorithm. If the text is highly repetitive with a big pattern that appears a lot of times the best choice is Knuth-Morris-Pratt and finally for texts highly repetitive and small patterns that appear a lot the Naive Approach might be the simplest one and the results are satisfactory. </w:t>
       </w:r>
     </w:p>
     <w:p>
@@ -5209,7 +5036,6 @@
         <w:rPr>
           <w:color w:val="000000"/>
         </w:rPr>
-        <w:lastRenderedPageBreak/>
         <w:tab/>
       </w:r>
       <w:r>
@@ -5222,6 +5048,15 @@
     </w:p>
     <w:sdt>
       <w:sdtPr>
+        <w:rPr>
+          <w:rFonts w:ascii="Calibri" w:eastAsia="Droid Sans Fallback" w:hAnsi="Calibri" w:cs="Times New Roman"/>
+          <w:b w:val="0"/>
+          <w:bCs w:val="0"/>
+          <w:color w:val="00000A"/>
+          <w:sz w:val="24"/>
+          <w:szCs w:val="24"/>
+          <w:lang w:bidi="ar-SA"/>
+        </w:rPr>
         <w:id w:val="173474614"/>
         <w:docPartObj>
           <w:docPartGallery w:val="Bibliographies"/>
@@ -5230,13 +5065,7 @@
       </w:sdtPr>
       <w:sdtEndPr>
         <w:rPr>
-          <w:rFonts w:ascii="Times New Roman" w:eastAsia="Droid Sans Fallback" w:hAnsi="Times New Roman" w:cs="Times New Roman"/>
-          <w:b w:val="0"/>
-          <w:bCs w:val="0"/>
-          <w:color w:val="00000A"/>
-          <w:sz w:val="24"/>
-          <w:szCs w:val="24"/>
-          <w:lang w:bidi="ar-SA"/>
+          <w:rFonts w:ascii="Times New Roman" w:hAnsi="Times New Roman"/>
         </w:rPr>
       </w:sdtEndPr>
       <w:sdtContent>
@@ -5263,6 +5092,7 @@
               <w:id w:val="111145805"/>
               <w:bibliography/>
             </w:sdtPr>
+            <w:sdtEndPr/>
             <w:sdtContent>
               <w:r>
                 <w:rPr>
@@ -5273,7 +5103,31 @@
                   <w:sz w:val="24"/>
                   <w:szCs w:val="24"/>
                 </w:rPr>
-                <w:t>Algorithms on Strings, Trees, and Sequences: Dan Gusfield 1997 Cambridge University Press</w:t>
+                <w:t xml:space="preserve">Algorithms on Strings, Trees, and Sequences: Dan </w:t>
+              </w:r>
+              <w:proofErr w:type="spellStart"/>
+              <w:r>
+                <w:rPr>
+                  <w:rFonts w:ascii="Times New Roman" w:hAnsi="Times New Roman" w:cs="Times New Roman"/>
+                  <w:b w:val="0"/>
+                  <w:bCs w:val="0"/>
+                  <w:color w:val="000000" w:themeColor="text1"/>
+                  <w:sz w:val="24"/>
+                  <w:szCs w:val="24"/>
+                </w:rPr>
+                <w:t>Gusfield</w:t>
+              </w:r>
+              <w:proofErr w:type="spellEnd"/>
+              <w:r>
+                <w:rPr>
+                  <w:rFonts w:ascii="Times New Roman" w:hAnsi="Times New Roman" w:cs="Times New Roman"/>
+                  <w:b w:val="0"/>
+                  <w:bCs w:val="0"/>
+                  <w:color w:val="000000" w:themeColor="text1"/>
+                  <w:sz w:val="24"/>
+                  <w:szCs w:val="24"/>
+                </w:rPr>
+                <w:t xml:space="preserve"> 1997 Cambridge University Press</w:t>
               </w:r>
             </w:sdtContent>
           </w:sdt>
@@ -5294,7 +5148,63 @@
             <w:rPr>
               <w:rFonts w:ascii="Times New Roman" w:hAnsi="Times New Roman"/>
             </w:rPr>
-            <w:t>Introduction to Algorithms: Thomas H. Cormen, Charles E. Leiserson, Rolnald L.Rivest and Clifford Stain 2009 MIT Press</w:t>
+            <w:t xml:space="preserve">Introduction to Algorithms: Thomas H. </w:t>
+          </w:r>
+          <w:proofErr w:type="spellStart"/>
+          <w:r>
+            <w:rPr>
+              <w:rFonts w:ascii="Times New Roman" w:hAnsi="Times New Roman"/>
+            </w:rPr>
+            <w:t>Cormen</w:t>
+          </w:r>
+          <w:proofErr w:type="spellEnd"/>
+          <w:r>
+            <w:rPr>
+              <w:rFonts w:ascii="Times New Roman" w:hAnsi="Times New Roman"/>
+            </w:rPr>
+            <w:t xml:space="preserve">, Charles E. </w:t>
+          </w:r>
+          <w:proofErr w:type="spellStart"/>
+          <w:r>
+            <w:rPr>
+              <w:rFonts w:ascii="Times New Roman" w:hAnsi="Times New Roman"/>
+            </w:rPr>
+            <w:t>Leiserson</w:t>
+          </w:r>
+          <w:proofErr w:type="spellEnd"/>
+          <w:r>
+            <w:rPr>
+              <w:rFonts w:ascii="Times New Roman" w:hAnsi="Times New Roman"/>
+            </w:rPr>
+            <w:t xml:space="preserve">, </w:t>
+          </w:r>
+          <w:proofErr w:type="spellStart"/>
+          <w:r>
+            <w:rPr>
+              <w:rFonts w:ascii="Times New Roman" w:hAnsi="Times New Roman"/>
+            </w:rPr>
+            <w:t>Rolnald</w:t>
+          </w:r>
+          <w:proofErr w:type="spellEnd"/>
+          <w:r>
+            <w:rPr>
+              <w:rFonts w:ascii="Times New Roman" w:hAnsi="Times New Roman"/>
+            </w:rPr>
+            <w:t xml:space="preserve"> </w:t>
+          </w:r>
+          <w:proofErr w:type="spellStart"/>
+          <w:r>
+            <w:rPr>
+              <w:rFonts w:ascii="Times New Roman" w:hAnsi="Times New Roman"/>
+            </w:rPr>
+            <w:t>L.Rivest</w:t>
+          </w:r>
+          <w:proofErr w:type="spellEnd"/>
+          <w:r>
+            <w:rPr>
+              <w:rFonts w:ascii="Times New Roman" w:hAnsi="Times New Roman"/>
+            </w:rPr>
+            <w:t xml:space="preserve"> and Clifford Stain 2009 MIT Press</w:t>
           </w:r>
         </w:p>
       </w:sdtContent>
@@ -5310,8 +5220,12 @@
       </w:pPr>
     </w:p>
     <w:sectPr>
-      <w:headerReference w:type="default" r:id="rId25"/>
-      <w:footerReference w:type="default" r:id="rId26"/>
+      <w:headerReference w:type="even" r:id="rId25"/>
+      <w:headerReference w:type="default" r:id="rId26"/>
+      <w:footerReference w:type="even" r:id="rId27"/>
+      <w:footerReference w:type="default" r:id="rId28"/>
+      <w:headerReference w:type="first" r:id="rId29"/>
+      <w:footerReference w:type="first" r:id="rId30"/>
       <w:pgSz w:w="11906" w:h="16838"/>
       <w:pgMar w:top="720" w:right="720" w:bottom="720" w:left="720" w:header="170" w:footer="227" w:gutter="0"/>
       <w:cols w:space="720"/>
@@ -5346,6 +5260,16 @@
   <w:p>
     <w:pPr>
       <w:pStyle w:val="Footer"/>
+    </w:pPr>
+  </w:p>
+</w:ftr>
+</file>
+
+<file path=word/footer2.xml><?xml version="1.0" encoding="utf-8"?>
+<w:ftr xmlns:wpc="http://schemas.microsoft.com/office/word/2010/wordprocessingCanvas" xmlns:mo="http://schemas.microsoft.com/office/mac/office/2008/main" xmlns:mc="http://schemas.openxmlformats.org/markup-compatibility/2006" xmlns:mv="urn:schemas-microsoft-com:mac:vml" xmlns:o="urn:schemas-microsoft-com:office:office" xmlns:r="http://schemas.openxmlformats.org/officeDocument/2006/relationships" xmlns:m="http://schemas.openxmlformats.org/officeDocument/2006/math" xmlns:v="urn:schemas-microsoft-com:vml" xmlns:wp14="http://schemas.microsoft.com/office/word/2010/wordprocessingDrawing" xmlns:wp="http://schemas.openxmlformats.org/drawingml/2006/wordprocessingDrawing" xmlns:w10="urn:schemas-microsoft-com:office:word" xmlns:w="http://schemas.openxmlformats.org/wordprocessingml/2006/main" xmlns:w14="http://schemas.microsoft.com/office/word/2010/wordml" xmlns:w15="http://schemas.microsoft.com/office/word/2012/wordml" xmlns:wpg="http://schemas.microsoft.com/office/word/2010/wordprocessingGroup" xmlns:wpi="http://schemas.microsoft.com/office/word/2010/wordprocessingInk" xmlns:wne="http://schemas.microsoft.com/office/word/2006/wordml" xmlns:wps="http://schemas.microsoft.com/office/word/2010/wordprocessingShape" mc:Ignorable="w14 w15 wp14">
+  <w:p>
+    <w:pPr>
+      <w:pStyle w:val="Footer"/>
       <w:ind w:right="360"/>
     </w:pPr>
     <w:r>
@@ -5355,13 +5279,13 @@
       <mc:AlternateContent>
         <mc:Choice Requires="wps">
           <w:drawing>
-            <wp:anchor distT="0" distB="0" distL="4294966661" distR="4294966661" simplePos="0" relativeHeight="251657728" behindDoc="0" locked="0" layoutInCell="1" allowOverlap="1" wp14:anchorId="57BC2220" wp14:editId="40293A75">
+            <wp:anchor distT="0" distB="0" distL="4294966661" distR="4294966661" simplePos="0" relativeHeight="251657728" behindDoc="0" locked="0" layoutInCell="1" allowOverlap="1" wp14:anchorId="57BC2220" wp14:editId="500D1E23">
               <wp:simplePos x="0" y="0"/>
               <wp:positionH relativeFrom="column">
-                <wp:posOffset>6548755</wp:posOffset>
+                <wp:posOffset>6109758</wp:posOffset>
               </wp:positionH>
               <wp:positionV relativeFrom="paragraph">
-                <wp:posOffset>635</wp:posOffset>
+                <wp:posOffset>-278342</wp:posOffset>
               </wp:positionV>
               <wp:extent cx="97790" cy="177800"/>
               <wp:effectExtent l="0" t="635" r="8255" b="12065"/>
@@ -5423,7 +5347,7 @@
                             <w:rPr>
                               <w:noProof/>
                             </w:rPr>
-                            <w:t>4</w:t>
+                            <w:t>1</w:t>
                           </w:r>
                           <w:r>
                             <w:fldChar w:fldCharType="end"/>
@@ -5448,7 +5372,7 @@
         </mc:Choice>
         <mc:Fallback>
           <w:pict>
-            <v:rect w14:anchorId="57BC2220" id="Rectangle_x0020_1" o:spid="_x0000_s1026" style="position:absolute;margin-left:515.65pt;margin-top:.05pt;width:7.7pt;height:14pt;z-index:251657728;visibility:visible;mso-wrap-style:square;mso-width-percent:0;mso-height-percent:0;mso-wrap-distance-left:-.05pt;mso-wrap-distance-top:0;mso-wrap-distance-right:-.05pt;mso-wrap-distance-bottom:0;mso-position-horizontal:absolute;mso-position-horizontal-relative:text;mso-position-vertical:absolute;mso-position-vertical-relative:text;mso-width-percent:0;mso-height-percent:0;mso-width-relative:page;mso-height-relative:page;v-text-anchor:top" o:gfxdata="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" strokeweight="0">
+            <v:rect w14:anchorId="57BC2220" id="Rectangle_x0020_1" o:spid="_x0000_s1026" style="position:absolute;margin-left:481.1pt;margin-top:-21.85pt;width:7.7pt;height:14pt;z-index:251657728;visibility:visible;mso-wrap-style:square;mso-width-percent:0;mso-height-percent:0;mso-wrap-distance-left:-.05pt;mso-wrap-distance-top:0;mso-wrap-distance-right:-.05pt;mso-wrap-distance-bottom:0;mso-position-horizontal:absolute;mso-position-horizontal-relative:text;mso-position-vertical:absolute;mso-position-vertical-relative:text;mso-width-percent:0;mso-height-percent:0;mso-width-relative:page;mso-height-relative:page;v-text-anchor:top" o:gfxdata="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" strokeweight="0">
               <v:fill opacity="0"/>
               <v:textbox inset="0,0,0,0">
                 <w:txbxContent>
@@ -5475,7 +5399,7 @@
                       <w:rPr>
                         <w:noProof/>
                       </w:rPr>
-                      <w:t>4</w:t>
+                      <w:t>2</w:t>
                     </w:r>
                     <w:r>
                       <w:fldChar w:fldCharType="end"/>
@@ -5493,6 +5417,16 @@
 </w:ftr>
 </file>
 
+<file path=word/footer3.xml><?xml version="1.0" encoding="utf-8"?>
+<w:ftr xmlns:wpc="http://schemas.microsoft.com/office/word/2010/wordprocessingCanvas" xmlns:mo="http://schemas.microsoft.com/office/mac/office/2008/main" xmlns:mc="http://schemas.openxmlformats.org/markup-compatibility/2006" xmlns:mv="urn:schemas-microsoft-com:mac:vml" xmlns:o="urn:schemas-microsoft-com:office:office" xmlns:r="http://schemas.openxmlformats.org/officeDocument/2006/relationships" xmlns:m="http://schemas.openxmlformats.org/officeDocument/2006/math" xmlns:v="urn:schemas-microsoft-com:vml" xmlns:wp14="http://schemas.microsoft.com/office/word/2010/wordprocessingDrawing" xmlns:wp="http://schemas.openxmlformats.org/drawingml/2006/wordprocessingDrawing" xmlns:w10="urn:schemas-microsoft-com:office:word" xmlns:w="http://schemas.openxmlformats.org/wordprocessingml/2006/main" xmlns:w14="http://schemas.microsoft.com/office/word/2010/wordml" xmlns:w15="http://schemas.microsoft.com/office/word/2012/wordml" xmlns:wpg="http://schemas.microsoft.com/office/word/2010/wordprocessingGroup" xmlns:wpi="http://schemas.microsoft.com/office/word/2010/wordprocessingInk" xmlns:wne="http://schemas.microsoft.com/office/word/2006/wordml" xmlns:wps="http://schemas.microsoft.com/office/word/2010/wordprocessingShape" mc:Ignorable="w14 w15 wp14">
+  <w:p>
+    <w:pPr>
+      <w:pStyle w:val="Footer"/>
+    </w:pPr>
+  </w:p>
+</w:ftr>
+</file>
+
 <file path=word/footnotes.xml><?xml version="1.0" encoding="utf-8"?>
 <w:footnotes xmlns:wpc="http://schemas.microsoft.com/office/word/2010/wordprocessingCanvas" xmlns:mo="http://schemas.microsoft.com/office/mac/office/2008/main" xmlns:mc="http://schemas.openxmlformats.org/markup-compatibility/2006" xmlns:mv="urn:schemas-microsoft-com:mac:vml" xmlns:o="urn:schemas-microsoft-com:office:office" xmlns:r="http://schemas.openxmlformats.org/officeDocument/2006/relationships" xmlns:m="http://schemas.openxmlformats.org/officeDocument/2006/math" xmlns:v="urn:schemas-microsoft-com:vml" xmlns:wp14="http://schemas.microsoft.com/office/word/2010/wordprocessingDrawing" xmlns:wp="http://schemas.openxmlformats.org/drawingml/2006/wordprocessingDrawing" xmlns:w10="urn:schemas-microsoft-com:office:word" xmlns:w="http://schemas.openxmlformats.org/wordprocessingml/2006/main" xmlns:w14="http://schemas.microsoft.com/office/word/2010/wordml" xmlns:w15="http://schemas.microsoft.com/office/word/2012/wordml" xmlns:wpg="http://schemas.microsoft.com/office/word/2010/wordprocessingGroup" xmlns:wpi="http://schemas.microsoft.com/office/word/2010/wordprocessingInk" xmlns:wne="http://schemas.microsoft.com/office/word/2006/wordml" xmlns:wps="http://schemas.microsoft.com/office/word/2010/wordprocessingShape" mc:Ignorable="w14 w15 wp14">
   <w:footnote w:type="separator" w:id="-1">
@@ -5513,6 +5447,16 @@
 </file>
 
 <file path=word/header1.xml><?xml version="1.0" encoding="utf-8"?>
+<w:hdr xmlns:wpc="http://schemas.microsoft.com/office/word/2010/wordprocessingCanvas" xmlns:mo="http://schemas.microsoft.com/office/mac/office/2008/main" xmlns:mc="http://schemas.openxmlformats.org/markup-compatibility/2006" xmlns:mv="urn:schemas-microsoft-com:mac:vml" xmlns:o="urn:schemas-microsoft-com:office:office" xmlns:r="http://schemas.openxmlformats.org/officeDocument/2006/relationships" xmlns:m="http://schemas.openxmlformats.org/officeDocument/2006/math" xmlns:v="urn:schemas-microsoft-com:vml" xmlns:wp14="http://schemas.microsoft.com/office/word/2010/wordprocessingDrawing" xmlns:wp="http://schemas.openxmlformats.org/drawingml/2006/wordprocessingDrawing" xmlns:w10="urn:schemas-microsoft-com:office:word" xmlns:w="http://schemas.openxmlformats.org/wordprocessingml/2006/main" xmlns:w14="http://schemas.microsoft.com/office/word/2010/wordml" xmlns:w15="http://schemas.microsoft.com/office/word/2012/wordml" xmlns:wpg="http://schemas.microsoft.com/office/word/2010/wordprocessingGroup" xmlns:wpi="http://schemas.microsoft.com/office/word/2010/wordprocessingInk" xmlns:wne="http://schemas.microsoft.com/office/word/2006/wordml" xmlns:wps="http://schemas.microsoft.com/office/word/2010/wordprocessingShape" mc:Ignorable="w14 w15 wp14">
+  <w:p>
+    <w:pPr>
+      <w:pStyle w:val="Header"/>
+    </w:pPr>
+  </w:p>
+</w:hdr>
+</file>
+
+<file path=word/header2.xml><?xml version="1.0" encoding="utf-8"?>
 <w:hdr xmlns:wpc="http://schemas.microsoft.com/office/word/2010/wordprocessingCanvas" xmlns:mo="http://schemas.microsoft.com/office/mac/office/2008/main" xmlns:mc="http://schemas.openxmlformats.org/markup-compatibility/2006" xmlns:mv="urn:schemas-microsoft-com:mac:vml" xmlns:o="urn:schemas-microsoft-com:office:office" xmlns:r="http://schemas.openxmlformats.org/officeDocument/2006/relationships" xmlns:m="http://schemas.openxmlformats.org/officeDocument/2006/math" xmlns:v="urn:schemas-microsoft-com:vml" xmlns:wp14="http://schemas.microsoft.com/office/word/2010/wordprocessingDrawing" xmlns:wp="http://schemas.openxmlformats.org/drawingml/2006/wordprocessingDrawing" xmlns:w10="urn:schemas-microsoft-com:office:word" xmlns:w="http://schemas.openxmlformats.org/wordprocessingml/2006/main" xmlns:w14="http://schemas.microsoft.com/office/word/2010/wordml" xmlns:w15="http://schemas.microsoft.com/office/word/2012/wordml" xmlns:wpg="http://schemas.microsoft.com/office/word/2010/wordprocessingGroup" xmlns:wpi="http://schemas.microsoft.com/office/word/2010/wordprocessingInk" xmlns:wne="http://schemas.microsoft.com/office/word/2006/wordml" xmlns:wps="http://schemas.microsoft.com/office/word/2010/wordprocessingShape" mc:Ignorable="w14 w15 wp14">
   <w:p>
     <w:pPr>
@@ -5571,9 +5515,39 @@
         <w:sz w:val="20"/>
         <w:szCs w:val="20"/>
       </w:rPr>
-      <w:t>Miguel Carvalho nº 78052</w:t>
+      <w:t xml:space="preserve">Miguel </w:t>
+    </w:r>
+    <w:proofErr w:type="spellStart"/>
+    <w:r>
+      <w:rPr>
+        <w:rFonts w:ascii="Times New Roman" w:hAnsi="Times New Roman"/>
+        <w:b/>
+        <w:sz w:val="20"/>
+        <w:szCs w:val="20"/>
+      </w:rPr>
+      <w:t>Carvalho</w:t>
+    </w:r>
+    <w:proofErr w:type="spellEnd"/>
+    <w:r>
+      <w:rPr>
+        <w:rFonts w:ascii="Times New Roman" w:hAnsi="Times New Roman"/>
+        <w:b/>
+        <w:sz w:val="20"/>
+        <w:szCs w:val="20"/>
+      </w:rPr>
+      <w:t xml:space="preserve"> nº 78052</w:t>
     </w:r>
   </w:p>
+  <w:p>
+    <w:pPr>
+      <w:pStyle w:val="Header"/>
+    </w:pPr>
+  </w:p>
+</w:hdr>
+</file>
+
+<file path=word/header3.xml><?xml version="1.0" encoding="utf-8"?>
+<w:hdr xmlns:wpc="http://schemas.microsoft.com/office/word/2010/wordprocessingCanvas" xmlns:mo="http://schemas.microsoft.com/office/mac/office/2008/main" xmlns:mc="http://schemas.openxmlformats.org/markup-compatibility/2006" xmlns:mv="urn:schemas-microsoft-com:mac:vml" xmlns:o="urn:schemas-microsoft-com:office:office" xmlns:r="http://schemas.openxmlformats.org/officeDocument/2006/relationships" xmlns:m="http://schemas.openxmlformats.org/officeDocument/2006/math" xmlns:v="urn:schemas-microsoft-com:vml" xmlns:wp14="http://schemas.microsoft.com/office/word/2010/wordprocessingDrawing" xmlns:wp="http://schemas.openxmlformats.org/drawingml/2006/wordprocessingDrawing" xmlns:w10="urn:schemas-microsoft-com:office:word" xmlns:w="http://schemas.openxmlformats.org/wordprocessingml/2006/main" xmlns:w14="http://schemas.microsoft.com/office/word/2010/wordml" xmlns:w15="http://schemas.microsoft.com/office/word/2012/wordml" xmlns:wpg="http://schemas.microsoft.com/office/word/2010/wordprocessingGroup" xmlns:wpi="http://schemas.microsoft.com/office/word/2010/wordprocessingInk" xmlns:wne="http://schemas.microsoft.com/office/word/2006/wordml" xmlns:wps="http://schemas.microsoft.com/office/word/2010/wordprocessingShape" mc:Ignorable="w14 w15 wp14">
   <w:p>
     <w:pPr>
       <w:pStyle w:val="Header"/>
@@ -7526,7 +7500,7 @@
 </file>
 
 <file path=customXml/itemProps1.xml><?xml version="1.0" encoding="utf-8"?>
-<ds:datastoreItem xmlns:ds="http://schemas.openxmlformats.org/officeDocument/2006/customXml" ds:itemID="{CEBBD165-3226-0D46-9FDA-48777953579D}">
+<ds:datastoreItem xmlns:ds="http://schemas.openxmlformats.org/officeDocument/2006/customXml" ds:itemID="{A58519B5-6B8E-664E-B428-39712B5E4264}">
   <ds:schemaRefs>
     <ds:schemaRef ds:uri="http://schemas.openxmlformats.org/officeDocument/2006/bibliography"/>
   </ds:schemaRefs>

</xml_diff>